<commit_message>
Se han agregado nuevas producciones
</commit_message>
<xml_diff>
--- a/documentacion/Documentacion.docx
+++ b/documentacion/Documentacion.docx
@@ -127,7 +127,25 @@
         <w:rPr>
           <w:rFonts w:ascii="Times New Roman" w:hAnsi="Times New Roman" w:cs="Times New Roman"/>
         </w:rPr>
-        <w:t>IC4810 - Administración de proyectos</w:t>
+        <w:t xml:space="preserve">IC4810 </w:t>
+      </w:r>
+      <w:r>
+        <w:rPr>
+          <w:rFonts w:ascii="Times New Roman" w:hAnsi="Times New Roman" w:cs="Times New Roman"/>
+        </w:rPr>
+        <w:t>–</w:t>
+      </w:r>
+      <w:r>
+        <w:rPr>
+          <w:rFonts w:ascii="Times New Roman" w:hAnsi="Times New Roman" w:cs="Times New Roman"/>
+        </w:rPr>
+        <w:t xml:space="preserve"> </w:t>
+      </w:r>
+      <w:r>
+        <w:rPr>
+          <w:rFonts w:ascii="Times New Roman" w:hAnsi="Times New Roman" w:cs="Times New Roman"/>
+        </w:rPr>
+        <w:t>Compiladores e Intérpretes</w:t>
       </w:r>
     </w:p>
     <w:p>
@@ -209,20 +227,6 @@
           <w:rFonts w:ascii="Times New Roman" w:hAnsi="Times New Roman" w:cs="Times New Roman"/>
         </w:rPr>
       </w:pPr>
-      <w:r>
-        <w:rPr>
-          <w:rFonts w:ascii="Times New Roman" w:hAnsi="Times New Roman" w:cs="Times New Roman"/>
-        </w:rPr>
-        <w:t xml:space="preserve">Alicia Marcela Salazar </w:t>
-      </w:r>
-      <w:proofErr w:type="spellStart"/>
-      <w:r>
-        <w:rPr>
-          <w:rFonts w:ascii="Times New Roman" w:hAnsi="Times New Roman" w:cs="Times New Roman"/>
-        </w:rPr>
-        <w:t>Hernandez</w:t>
-      </w:r>
-      <w:proofErr w:type="spellEnd"/>
     </w:p>
     <w:p>
       <w:pPr>
@@ -235,6 +239,12 @@
         <w:rPr>
           <w:rFonts w:ascii="Times New Roman" w:hAnsi="Times New Roman" w:cs="Times New Roman"/>
         </w:rPr>
+        <w:t>Allan Rodriguez Davila</w:t>
+      </w:r>
+      <w:r>
+        <w:rPr>
+          <w:rFonts w:ascii="Times New Roman" w:hAnsi="Times New Roman" w:cs="Times New Roman"/>
+        </w:rPr>
         <w:br/>
       </w:r>
     </w:p>
@@ -249,7 +259,13 @@
         <w:rPr>
           <w:rFonts w:ascii="Times New Roman" w:hAnsi="Times New Roman" w:cs="Times New Roman"/>
         </w:rPr>
-        <w:t>Equipo 2:</w:t>
+        <w:t>Integrantes</w:t>
+      </w:r>
+      <w:r>
+        <w:rPr>
+          <w:rFonts w:ascii="Times New Roman" w:hAnsi="Times New Roman" w:cs="Times New Roman"/>
+        </w:rPr>
+        <w:t>:</w:t>
       </w:r>
     </w:p>
     <w:p>
@@ -277,21 +293,7 @@
         <w:rPr>
           <w:rFonts w:ascii="Times New Roman" w:hAnsi="Times New Roman" w:cs="Times New Roman"/>
         </w:rPr>
-        <w:t xml:space="preserve">Hillary </w:t>
-      </w:r>
-      <w:proofErr w:type="spellStart"/>
-      <w:r>
-        <w:rPr>
-          <w:rFonts w:ascii="Times New Roman" w:hAnsi="Times New Roman" w:cs="Times New Roman"/>
-        </w:rPr>
-        <w:t>Malespñin</w:t>
-      </w:r>
-      <w:proofErr w:type="spellEnd"/>
-      <w:r>
-        <w:rPr>
-          <w:rFonts w:ascii="Times New Roman" w:hAnsi="Times New Roman" w:cs="Times New Roman"/>
-        </w:rPr>
-        <w:t xml:space="preserve"> Ulloa - 2021106074</w:t>
+        <w:t>Hillary Malespñin Ulloa - 2021106074</w:t>
       </w:r>
     </w:p>
     <w:p>
@@ -1164,15 +1166,7 @@
         <w:tab/>
       </w:r>
       <w:r>
-        <w:t xml:space="preserve">Un grupo de desarrolladores desea crear un nuevo lenguaje imperativo, ligero, que le permita realizar operaciones básicas para la configuración de chips, ya que esta es una industria que sigue creciendo constantemente, y cada vez estos chips necesitan ser configurados por lenguajes más ligeros y potentes. Es por esto </w:t>
-      </w:r>
-      <w:proofErr w:type="gramStart"/>
-      <w:r>
-        <w:t>que</w:t>
-      </w:r>
-      <w:proofErr w:type="gramEnd"/>
-      <w:r>
-        <w:t xml:space="preserve"> este grupo de desarrolladores requiere desarrollar su propio lenguaje para el desarrollo de sistemas empotrados, y como primer paso necesitan desarrollar una gramática simple y poderosa.</w:t>
+        <w:t>Un grupo de desarrolladores desea crear un nuevo lenguaje imperativo, ligero, que le permita realizar operaciones básicas para la configuración de chips, ya que esta es una industria que sigue creciendo constantemente, y cada vez estos chips necesitan ser configurados por lenguajes más ligeros y potentes. Es por esto que este grupo de desarrolladores requiere desarrollar su propio lenguaje para el desarrollo de sistemas empotrados, y como primer paso necesitan desarrollar una gramática simple y poderosa.</w:t>
       </w:r>
     </w:p>
     <w:p>
@@ -1345,21 +1339,7 @@
               <w:rPr>
                 <w:rFonts w:ascii="Times New Roman" w:hAnsi="Times New Roman" w:cs="Times New Roman"/>
               </w:rPr>
-              <w:t>Soporta enteros, flotantes, booleanos, caracteres, cadenas de caracteres (</w:t>
-            </w:r>
-            <w:proofErr w:type="spellStart"/>
-            <w:r>
-              <w:rPr>
-                <w:rFonts w:ascii="Times New Roman" w:hAnsi="Times New Roman" w:cs="Times New Roman"/>
-              </w:rPr>
-              <w:t>string</w:t>
-            </w:r>
-            <w:proofErr w:type="spellEnd"/>
-            <w:r>
-              <w:rPr>
-                <w:rFonts w:ascii="Times New Roman" w:hAnsi="Times New Roman" w:cs="Times New Roman"/>
-              </w:rPr>
-              <w:t>) y arreglos estáticos bidimensionales.</w:t>
+              <w:t>Soporta enteros, flotantes, booleanos, caracteres, cadenas de caracteres (string) y arreglos estáticos bidimensionales.</w:t>
             </w:r>
           </w:p>
         </w:tc>
@@ -1679,35 +1659,7 @@
               <w:rPr>
                 <w:rFonts w:ascii="Times New Roman" w:hAnsi="Times New Roman" w:cs="Times New Roman"/>
               </w:rPr>
-              <w:t xml:space="preserve">Permite menor (&lt;), menor o igual (&lt;=), mayor (&gt;), mayor o igual (&gt;=), igual (==) y diferente </w:t>
-            </w:r>
-            <w:proofErr w:type="gramStart"/>
-            <w:r>
-              <w:rPr>
-                <w:rFonts w:ascii="Times New Roman" w:hAnsi="Times New Roman" w:cs="Times New Roman"/>
-              </w:rPr>
-              <w:t>(!=</w:t>
-            </w:r>
-            <w:proofErr w:type="gramEnd"/>
-            <w:r>
-              <w:rPr>
-                <w:rFonts w:ascii="Times New Roman" w:hAnsi="Times New Roman" w:cs="Times New Roman"/>
-              </w:rPr>
-              <w:t xml:space="preserve">). == </w:t>
-            </w:r>
-            <w:proofErr w:type="gramStart"/>
-            <w:r>
-              <w:rPr>
-                <w:rFonts w:ascii="Times New Roman" w:hAnsi="Times New Roman" w:cs="Times New Roman"/>
-              </w:rPr>
-              <w:t>y !</w:t>
-            </w:r>
-            <w:proofErr w:type="gramEnd"/>
-            <w:r>
-              <w:rPr>
-                <w:rFonts w:ascii="Times New Roman" w:hAnsi="Times New Roman" w:cs="Times New Roman"/>
-              </w:rPr>
-              <w:t>= también aplican a booleanos.</w:t>
+              <w:t>Permite menor (&lt;), menor o igual (&lt;=), mayor (&gt;), mayor o igual (&gt;=), igual (==) y diferente (!=). == y != también aplican a booleanos.</w:t>
             </w:r>
           </w:p>
         </w:tc>
@@ -1799,21 +1751,7 @@
               <w:rPr>
                 <w:rFonts w:ascii="Times New Roman" w:hAnsi="Times New Roman" w:cs="Times New Roman"/>
               </w:rPr>
-              <w:t xml:space="preserve">Todas las expresiones y combinaciones de expresiones deben finalizar </w:t>
-            </w:r>
-            <w:proofErr w:type="gramStart"/>
-            <w:r>
-              <w:rPr>
-                <w:rFonts w:ascii="Times New Roman" w:hAnsi="Times New Roman" w:cs="Times New Roman"/>
-              </w:rPr>
-              <w:t>con ?</w:t>
-            </w:r>
-            <w:proofErr w:type="gramEnd"/>
-            <w:r>
-              <w:rPr>
-                <w:rFonts w:ascii="Times New Roman" w:hAnsi="Times New Roman" w:cs="Times New Roman"/>
-              </w:rPr>
-              <w:t>. Pueden usarse en estructuras de control.</w:t>
+              <w:t>Todas las expresiones y combinaciones de expresiones deben finalizar con ?. Pueden usarse en estructuras de control.</w:t>
             </w:r>
           </w:p>
         </w:tc>
@@ -1949,39 +1887,7 @@
                 <w:rFonts w:ascii="Times New Roman" w:hAnsi="Times New Roman" w:cs="Times New Roman"/>
                 <w:lang w:val="en-US"/>
               </w:rPr>
-              <w:t xml:space="preserve">Se </w:t>
-            </w:r>
-            <w:proofErr w:type="spellStart"/>
-            <w:r>
-              <w:rPr>
-                <w:rFonts w:ascii="Times New Roman" w:hAnsi="Times New Roman" w:cs="Times New Roman"/>
-                <w:lang w:val="en-US"/>
-              </w:rPr>
-              <w:t>soportan</w:t>
-            </w:r>
-            <w:proofErr w:type="spellEnd"/>
-            <w:r>
-              <w:rPr>
-                <w:rFonts w:ascii="Times New Roman" w:hAnsi="Times New Roman" w:cs="Times New Roman"/>
-                <w:lang w:val="en-US"/>
-              </w:rPr>
-              <w:t xml:space="preserve"> if-[</w:t>
-            </w:r>
-            <w:proofErr w:type="spellStart"/>
-            <w:r>
-              <w:rPr>
-                <w:rFonts w:ascii="Times New Roman" w:hAnsi="Times New Roman" w:cs="Times New Roman"/>
-                <w:lang w:val="en-US"/>
-              </w:rPr>
-              <w:t>elif</w:t>
-            </w:r>
-            <w:proofErr w:type="spellEnd"/>
-            <w:r>
-              <w:rPr>
-                <w:rFonts w:ascii="Times New Roman" w:hAnsi="Times New Roman" w:cs="Times New Roman"/>
-                <w:lang w:val="en-US"/>
-              </w:rPr>
-              <w:t xml:space="preserve">]-[else], do-while, for, return y break. </w:t>
+              <w:t xml:space="preserve">Se soportan if-[elif]-[else], do-while, for, return y break. </w:t>
             </w:r>
             <w:r>
               <w:rPr>
@@ -2034,91 +1940,7 @@
               <w:rPr>
                 <w:rFonts w:ascii="Times New Roman" w:hAnsi="Times New Roman" w:cs="Times New Roman"/>
               </w:rPr>
-              <w:t>Funciones para leer (</w:t>
-            </w:r>
-            <w:proofErr w:type="spellStart"/>
-            <w:r>
-              <w:rPr>
-                <w:rFonts w:ascii="Times New Roman" w:hAnsi="Times New Roman" w:cs="Times New Roman"/>
-              </w:rPr>
-              <w:t>int</w:t>
-            </w:r>
-            <w:proofErr w:type="spellEnd"/>
-            <w:r>
-              <w:rPr>
-                <w:rFonts w:ascii="Times New Roman" w:hAnsi="Times New Roman" w:cs="Times New Roman"/>
-              </w:rPr>
-              <w:t xml:space="preserve"> y </w:t>
-            </w:r>
-            <w:proofErr w:type="spellStart"/>
-            <w:r>
-              <w:rPr>
-                <w:rFonts w:ascii="Times New Roman" w:hAnsi="Times New Roman" w:cs="Times New Roman"/>
-              </w:rPr>
-              <w:t>float</w:t>
-            </w:r>
-            <w:proofErr w:type="spellEnd"/>
-            <w:r>
-              <w:rPr>
-                <w:rFonts w:ascii="Times New Roman" w:hAnsi="Times New Roman" w:cs="Times New Roman"/>
-              </w:rPr>
-              <w:t>) y escribir (</w:t>
-            </w:r>
-            <w:proofErr w:type="spellStart"/>
-            <w:r>
-              <w:rPr>
-                <w:rFonts w:ascii="Times New Roman" w:hAnsi="Times New Roman" w:cs="Times New Roman"/>
-              </w:rPr>
-              <w:t>string</w:t>
-            </w:r>
-            <w:proofErr w:type="spellEnd"/>
-            <w:r>
-              <w:rPr>
-                <w:rFonts w:ascii="Times New Roman" w:hAnsi="Times New Roman" w:cs="Times New Roman"/>
-              </w:rPr>
-              <w:t xml:space="preserve">, </w:t>
-            </w:r>
-            <w:proofErr w:type="spellStart"/>
-            <w:r>
-              <w:rPr>
-                <w:rFonts w:ascii="Times New Roman" w:hAnsi="Times New Roman" w:cs="Times New Roman"/>
-              </w:rPr>
-              <w:t>int</w:t>
-            </w:r>
-            <w:proofErr w:type="spellEnd"/>
-            <w:r>
-              <w:rPr>
-                <w:rFonts w:ascii="Times New Roman" w:hAnsi="Times New Roman" w:cs="Times New Roman"/>
-              </w:rPr>
-              <w:t xml:space="preserve">, </w:t>
-            </w:r>
-            <w:proofErr w:type="spellStart"/>
-            <w:r>
-              <w:rPr>
-                <w:rFonts w:ascii="Times New Roman" w:hAnsi="Times New Roman" w:cs="Times New Roman"/>
-              </w:rPr>
-              <w:t>boolean</w:t>
-            </w:r>
-            <w:proofErr w:type="spellEnd"/>
-            <w:r>
-              <w:rPr>
-                <w:rFonts w:ascii="Times New Roman" w:hAnsi="Times New Roman" w:cs="Times New Roman"/>
-              </w:rPr>
-              <w:t xml:space="preserve">, </w:t>
-            </w:r>
-            <w:proofErr w:type="spellStart"/>
-            <w:r>
-              <w:rPr>
-                <w:rFonts w:ascii="Times New Roman" w:hAnsi="Times New Roman" w:cs="Times New Roman"/>
-              </w:rPr>
-              <w:t>float</w:t>
-            </w:r>
-            <w:proofErr w:type="spellEnd"/>
-            <w:r>
-              <w:rPr>
-                <w:rFonts w:ascii="Times New Roman" w:hAnsi="Times New Roman" w:cs="Times New Roman"/>
-              </w:rPr>
-              <w:t>). Puede imprimir literales o variables.</w:t>
+              <w:t>Funciones para leer (int y float) y escribir (string, int, boolean, float). Puede imprimir literales o variables.</w:t>
             </w:r>
           </w:p>
         </w:tc>
@@ -2162,63 +1984,7 @@
               <w:rPr>
                 <w:rFonts w:ascii="Times New Roman" w:hAnsi="Times New Roman" w:cs="Times New Roman"/>
               </w:rPr>
-              <w:t>Se permite la creación y uso de funciones con retorno (</w:t>
-            </w:r>
-            <w:proofErr w:type="spellStart"/>
-            <w:r>
-              <w:rPr>
-                <w:rFonts w:ascii="Times New Roman" w:hAnsi="Times New Roman" w:cs="Times New Roman"/>
-              </w:rPr>
-              <w:t>int</w:t>
-            </w:r>
-            <w:proofErr w:type="spellEnd"/>
-            <w:r>
-              <w:rPr>
-                <w:rFonts w:ascii="Times New Roman" w:hAnsi="Times New Roman" w:cs="Times New Roman"/>
-              </w:rPr>
-              <w:t xml:space="preserve">, </w:t>
-            </w:r>
-            <w:proofErr w:type="spellStart"/>
-            <w:r>
-              <w:rPr>
-                <w:rFonts w:ascii="Times New Roman" w:hAnsi="Times New Roman" w:cs="Times New Roman"/>
-              </w:rPr>
-              <w:t>float</w:t>
-            </w:r>
-            <w:proofErr w:type="spellEnd"/>
-            <w:r>
-              <w:rPr>
-                <w:rFonts w:ascii="Times New Roman" w:hAnsi="Times New Roman" w:cs="Times New Roman"/>
-              </w:rPr>
-              <w:t xml:space="preserve">, </w:t>
-            </w:r>
-            <w:proofErr w:type="spellStart"/>
-            <w:r>
-              <w:rPr>
-                <w:rFonts w:ascii="Times New Roman" w:hAnsi="Times New Roman" w:cs="Times New Roman"/>
-              </w:rPr>
-              <w:t>char</w:t>
-            </w:r>
-            <w:proofErr w:type="spellEnd"/>
-            <w:r>
-              <w:rPr>
-                <w:rFonts w:ascii="Times New Roman" w:hAnsi="Times New Roman" w:cs="Times New Roman"/>
-              </w:rPr>
-              <w:t xml:space="preserve">, </w:t>
-            </w:r>
-            <w:proofErr w:type="spellStart"/>
-            <w:r>
-              <w:rPr>
-                <w:rFonts w:ascii="Times New Roman" w:hAnsi="Times New Roman" w:cs="Times New Roman"/>
-              </w:rPr>
-              <w:t>boolean</w:t>
-            </w:r>
-            <w:proofErr w:type="spellEnd"/>
-            <w:r>
-              <w:rPr>
-                <w:rFonts w:ascii="Times New Roman" w:hAnsi="Times New Roman" w:cs="Times New Roman"/>
-              </w:rPr>
-              <w:t>) y parámetros tipados.</w:t>
+              <w:t>Se permite la creación y uso de funciones con retorno (int, float, char, boolean) y parámetros tipados.</w:t>
             </w:r>
           </w:p>
         </w:tc>
@@ -2265,35 +2031,7 @@
               <w:rPr>
                 <w:rFonts w:ascii="Times New Roman" w:hAnsi="Times New Roman" w:cs="Times New Roman"/>
               </w:rPr>
-              <w:t xml:space="preserve">Existe un único procedimiento </w:t>
-            </w:r>
-            <w:proofErr w:type="spellStart"/>
-            <w:r>
-              <w:rPr>
-                <w:rFonts w:ascii="Times New Roman" w:hAnsi="Times New Roman" w:cs="Times New Roman"/>
-              </w:rPr>
-              <w:t>main</w:t>
-            </w:r>
-            <w:proofErr w:type="spellEnd"/>
-            <w:r>
-              <w:rPr>
-                <w:rFonts w:ascii="Times New Roman" w:hAnsi="Times New Roman" w:cs="Times New Roman"/>
-              </w:rPr>
-              <w:t xml:space="preserve"> de tipo </w:t>
-            </w:r>
-            <w:proofErr w:type="spellStart"/>
-            <w:r>
-              <w:rPr>
-                <w:rFonts w:ascii="Times New Roman" w:hAnsi="Times New Roman" w:cs="Times New Roman"/>
-              </w:rPr>
-              <w:t>void</w:t>
-            </w:r>
-            <w:proofErr w:type="spellEnd"/>
-            <w:r>
-              <w:rPr>
-                <w:rFonts w:ascii="Times New Roman" w:hAnsi="Times New Roman" w:cs="Times New Roman"/>
-              </w:rPr>
-              <w:t>, que inicia la ejecución del programa.</w:t>
+              <w:t>Existe un único procedimiento main de tipo void, que inicia la ejecución del programa.</w:t>
             </w:r>
           </w:p>
         </w:tc>
@@ -2337,21 +2075,7 @@
               <w:rPr>
                 <w:rFonts w:ascii="Times New Roman" w:hAnsi="Times New Roman" w:cs="Times New Roman"/>
               </w:rPr>
-              <w:t xml:space="preserve">Comentarios de una línea (@) y múltiples líneas </w:t>
-            </w:r>
-            <w:proofErr w:type="gramStart"/>
-            <w:r>
-              <w:rPr>
-                <w:rFonts w:ascii="Times New Roman" w:hAnsi="Times New Roman" w:cs="Times New Roman"/>
-              </w:rPr>
-              <w:t>({ }</w:t>
-            </w:r>
-            <w:proofErr w:type="gramEnd"/>
-            <w:r>
-              <w:rPr>
-                <w:rFonts w:ascii="Times New Roman" w:hAnsi="Times New Roman" w:cs="Times New Roman"/>
-              </w:rPr>
-              <w:t>).</w:t>
+              <w:t>Comentarios de una línea (@) y múltiples líneas ({ }).</w:t>
             </w:r>
           </w:p>
         </w:tc>
@@ -2590,11 +2314,9 @@
               <w:jc w:val="center"/>
               <w:cnfStyle w:val="000000000000" w:firstRow="0" w:lastRow="0" w:firstColumn="0" w:lastColumn="0" w:oddVBand="0" w:evenVBand="0" w:oddHBand="0" w:evenHBand="0" w:firstRowFirstColumn="0" w:firstRowLastColumn="0" w:lastRowFirstColumn="0" w:lastRowLastColumn="0"/>
             </w:pPr>
-            <w:proofErr w:type="spellStart"/>
             <w:r>
               <w:t>while</w:t>
             </w:r>
-            <w:proofErr w:type="spellEnd"/>
           </w:p>
         </w:tc>
       </w:tr>
@@ -2630,11 +2352,9 @@
               <w:jc w:val="center"/>
               <w:cnfStyle w:val="000000000000" w:firstRow="0" w:lastRow="0" w:firstColumn="0" w:lastColumn="0" w:oddVBand="0" w:evenVBand="0" w:oddHBand="0" w:evenHBand="0" w:firstRowFirstColumn="0" w:firstRowLastColumn="0" w:lastRowFirstColumn="0" w:lastRowLastColumn="0"/>
             </w:pPr>
-            <w:proofErr w:type="spellStart"/>
             <w:r>
               <w:t>int</w:t>
             </w:r>
-            <w:proofErr w:type="spellEnd"/>
           </w:p>
         </w:tc>
         <w:tc>
@@ -2660,11 +2380,9 @@
               <w:jc w:val="center"/>
               <w:cnfStyle w:val="000000000000" w:firstRow="0" w:lastRow="0" w:firstColumn="0" w:lastColumn="0" w:oddVBand="0" w:evenVBand="0" w:oddHBand="0" w:evenHBand="0" w:firstRowFirstColumn="0" w:firstRowLastColumn="0" w:lastRowFirstColumn="0" w:lastRowLastColumn="0"/>
             </w:pPr>
-            <w:proofErr w:type="spellStart"/>
             <w:r>
               <w:t>for</w:t>
             </w:r>
-            <w:proofErr w:type="spellEnd"/>
           </w:p>
         </w:tc>
       </w:tr>
@@ -2700,11 +2418,9 @@
               <w:jc w:val="center"/>
               <w:cnfStyle w:val="000000000000" w:firstRow="0" w:lastRow="0" w:firstColumn="0" w:lastColumn="0" w:oddVBand="0" w:evenVBand="0" w:oddHBand="0" w:evenHBand="0" w:firstRowFirstColumn="0" w:firstRowLastColumn="0" w:lastRowFirstColumn="0" w:lastRowLastColumn="0"/>
             </w:pPr>
-            <w:proofErr w:type="spellStart"/>
             <w:r>
               <w:t>boolean</w:t>
             </w:r>
-            <w:proofErr w:type="spellEnd"/>
           </w:p>
         </w:tc>
         <w:tc>
@@ -2730,11 +2446,9 @@
               <w:jc w:val="center"/>
               <w:cnfStyle w:val="000000000000" w:firstRow="0" w:lastRow="0" w:firstColumn="0" w:lastColumn="0" w:oddVBand="0" w:evenVBand="0" w:oddHBand="0" w:evenHBand="0" w:firstRowFirstColumn="0" w:firstRowLastColumn="0" w:lastRowFirstColumn="0" w:lastRowLastColumn="0"/>
             </w:pPr>
-            <w:proofErr w:type="spellStart"/>
             <w:r>
               <w:t>return</w:t>
             </w:r>
-            <w:proofErr w:type="spellEnd"/>
           </w:p>
         </w:tc>
       </w:tr>
@@ -2770,11 +2484,9 @@
               <w:jc w:val="center"/>
               <w:cnfStyle w:val="000000000000" w:firstRow="0" w:lastRow="0" w:firstColumn="0" w:lastColumn="0" w:oddVBand="0" w:evenVBand="0" w:oddHBand="0" w:evenHBand="0" w:firstRowFirstColumn="0" w:firstRowLastColumn="0" w:lastRowFirstColumn="0" w:lastRowLastColumn="0"/>
             </w:pPr>
-            <w:proofErr w:type="spellStart"/>
             <w:r>
               <w:t>float</w:t>
             </w:r>
-            <w:proofErr w:type="spellEnd"/>
           </w:p>
         </w:tc>
         <w:tc>
@@ -2838,11 +2550,9 @@
               <w:jc w:val="center"/>
               <w:cnfStyle w:val="000000000000" w:firstRow="0" w:lastRow="0" w:firstColumn="0" w:lastColumn="0" w:oddVBand="0" w:evenVBand="0" w:oddHBand="0" w:evenHBand="0" w:firstRowFirstColumn="0" w:firstRowLastColumn="0" w:lastRowFirstColumn="0" w:lastRowLastColumn="0"/>
             </w:pPr>
-            <w:proofErr w:type="spellStart"/>
             <w:r>
               <w:t>char</w:t>
             </w:r>
-            <w:proofErr w:type="spellEnd"/>
           </w:p>
         </w:tc>
         <w:tc>
@@ -2868,11 +2578,9 @@
               <w:jc w:val="center"/>
               <w:cnfStyle w:val="000000000000" w:firstRow="0" w:lastRow="0" w:firstColumn="0" w:lastColumn="0" w:oddVBand="0" w:evenVBand="0" w:oddHBand="0" w:evenHBand="0" w:firstRowFirstColumn="0" w:firstRowLastColumn="0" w:lastRowFirstColumn="0" w:lastRowLastColumn="0"/>
             </w:pPr>
-            <w:proofErr w:type="spellStart"/>
             <w:r>
               <w:t>main</w:t>
             </w:r>
-            <w:proofErr w:type="spellEnd"/>
           </w:p>
         </w:tc>
       </w:tr>
@@ -2908,11 +2616,9 @@
               <w:jc w:val="center"/>
               <w:cnfStyle w:val="000000000000" w:firstRow="0" w:lastRow="0" w:firstColumn="0" w:lastColumn="0" w:oddVBand="0" w:evenVBand="0" w:oddHBand="0" w:evenHBand="0" w:firstRowFirstColumn="0" w:firstRowLastColumn="0" w:lastRowFirstColumn="0" w:lastRowLastColumn="0"/>
             </w:pPr>
-            <w:proofErr w:type="spellStart"/>
             <w:r>
               <w:t>string</w:t>
             </w:r>
-            <w:proofErr w:type="spellEnd"/>
           </w:p>
         </w:tc>
         <w:tc>
@@ -2938,11 +2644,9 @@
               <w:jc w:val="center"/>
               <w:cnfStyle w:val="000000000000" w:firstRow="0" w:lastRow="0" w:firstColumn="0" w:lastColumn="0" w:oddVBand="0" w:evenVBand="0" w:oddHBand="0" w:evenHBand="0" w:firstRowFirstColumn="0" w:firstRowLastColumn="0" w:lastRowFirstColumn="0" w:lastRowLastColumn="0"/>
             </w:pPr>
-            <w:proofErr w:type="spellStart"/>
             <w:r>
               <w:t>void</w:t>
             </w:r>
-            <w:proofErr w:type="spellEnd"/>
           </w:p>
         </w:tc>
       </w:tr>
@@ -4013,11 +3717,9 @@
               <w:jc w:val="center"/>
               <w:cnfStyle w:val="000000000000" w:firstRow="0" w:lastRow="0" w:firstColumn="0" w:lastColumn="0" w:oddVBand="0" w:evenVBand="0" w:oddHBand="0" w:evenHBand="0" w:firstRowFirstColumn="0" w:firstRowLastColumn="0" w:lastRowFirstColumn="0" w:lastRowLastColumn="0"/>
             </w:pPr>
-            <w:proofErr w:type="spellStart"/>
             <w:r>
               <w:t>if</w:t>
             </w:r>
-            <w:proofErr w:type="spellEnd"/>
           </w:p>
         </w:tc>
         <w:tc>
@@ -4075,11 +3777,9 @@
               <w:jc w:val="center"/>
               <w:cnfStyle w:val="000000000000" w:firstRow="0" w:lastRow="0" w:firstColumn="0" w:lastColumn="0" w:oddVBand="0" w:evenVBand="0" w:oddHBand="0" w:evenHBand="0" w:firstRowFirstColumn="0" w:firstRowLastColumn="0" w:lastRowFirstColumn="0" w:lastRowLastColumn="0"/>
             </w:pPr>
-            <w:proofErr w:type="spellStart"/>
             <w:r>
               <w:t>elif</w:t>
             </w:r>
-            <w:proofErr w:type="spellEnd"/>
           </w:p>
         </w:tc>
         <w:tc>
@@ -4137,11 +3837,9 @@
               <w:jc w:val="center"/>
               <w:cnfStyle w:val="000000000000" w:firstRow="0" w:lastRow="0" w:firstColumn="0" w:lastColumn="0" w:oddVBand="0" w:evenVBand="0" w:oddHBand="0" w:evenHBand="0" w:firstRowFirstColumn="0" w:firstRowLastColumn="0" w:lastRowFirstColumn="0" w:lastRowLastColumn="0"/>
             </w:pPr>
-            <w:proofErr w:type="spellStart"/>
             <w:r>
               <w:t>else</w:t>
             </w:r>
-            <w:proofErr w:type="spellEnd"/>
           </w:p>
         </w:tc>
         <w:tc>
@@ -4400,14 +4098,12 @@
                 <w:lang w:val="es-ES"/>
               </w:rPr>
             </w:pPr>
-            <w:proofErr w:type="spellStart"/>
             <w:r>
               <w:rPr>
                 <w:rFonts w:ascii="Courier New" w:hAnsi="Courier New" w:cs="Courier New"/>
               </w:rPr>
               <w:t>main_func</w:t>
             </w:r>
-            <w:proofErr w:type="spellEnd"/>
             <w:r>
               <w:rPr>
                 <w:rFonts w:ascii="Courier New" w:hAnsi="Courier New" w:cs="Courier New"/>
@@ -4436,15 +4132,7 @@
               </w:rPr>
             </w:pPr>
             <w:r>
-              <w:t xml:space="preserve">Define la función </w:t>
-            </w:r>
-            <w:proofErr w:type="spellStart"/>
-            <w:r>
-              <w:t>main</w:t>
-            </w:r>
-            <w:proofErr w:type="spellEnd"/>
-            <w:r>
-              <w:t xml:space="preserve"> del programa.</w:t>
+              <w:t>Define la función main del programa.</w:t>
             </w:r>
             <w:r>
               <w:rPr>
@@ -4509,14 +4197,12 @@
                 <w:lang w:val="es-ES"/>
               </w:rPr>
             </w:pPr>
-            <w:proofErr w:type="spellStart"/>
             <w:r>
               <w:rPr>
                 <w:rFonts w:ascii="Courier New" w:hAnsi="Courier New" w:cs="Courier New"/>
               </w:rPr>
               <w:t>func_decl</w:t>
             </w:r>
-            <w:proofErr w:type="spellEnd"/>
             <w:r>
               <w:rPr>
                 <w:rFonts w:ascii="Courier New" w:hAnsi="Courier New" w:cs="Courier New"/>
@@ -4600,14 +4286,12 @@
                 <w:lang w:val="es-ES"/>
               </w:rPr>
             </w:pPr>
-            <w:proofErr w:type="spellStart"/>
             <w:r>
               <w:rPr>
                 <w:rFonts w:ascii="Courier New" w:hAnsi="Courier New" w:cs="Courier New"/>
               </w:rPr>
               <w:t>func_list</w:t>
             </w:r>
-            <w:proofErr w:type="spellEnd"/>
             <w:r>
               <w:rPr>
                 <w:rFonts w:ascii="Courier New" w:hAnsi="Courier New" w:cs="Courier New"/>
@@ -4689,19 +4373,11 @@
                 <w:rFonts w:ascii="Courier New" w:hAnsi="Courier New" w:cs="Courier New"/>
               </w:rPr>
             </w:pPr>
-            <w:proofErr w:type="spellStart"/>
             <w:r>
               <w:rPr>
                 <w:rFonts w:ascii="Courier New" w:hAnsi="Courier New" w:cs="Courier New"/>
               </w:rPr>
-              <w:t>param_list</w:t>
-            </w:r>
-            <w:proofErr w:type="spellEnd"/>
-            <w:r>
-              <w:rPr>
-                <w:rFonts w:ascii="Courier New" w:hAnsi="Courier New" w:cs="Courier New"/>
-              </w:rPr>
-              <w:t> </w:t>
+              <w:t>param_list </w:t>
             </w:r>
           </w:p>
         </w:tc>
@@ -4724,15 +4400,7 @@
               </w:rPr>
             </w:pPr>
             <w:r>
-              <w:t xml:space="preserve">Lista de </w:t>
-            </w:r>
-            <w:proofErr w:type="spellStart"/>
-            <w:r>
-              <w:t>parametros</w:t>
-            </w:r>
-            <w:proofErr w:type="spellEnd"/>
-            <w:r>
-              <w:t xml:space="preserve"> de una función</w:t>
+              <w:t>Lista de parametros de una función</w:t>
             </w:r>
             <w:r>
               <w:rPr>
@@ -4796,19 +4464,11 @@
                 <w:rFonts w:ascii="Courier New" w:hAnsi="Courier New" w:cs="Courier New"/>
               </w:rPr>
             </w:pPr>
-            <w:proofErr w:type="spellStart"/>
             <w:r>
               <w:rPr>
                 <w:rFonts w:ascii="Courier New" w:hAnsi="Courier New" w:cs="Courier New"/>
               </w:rPr>
-              <w:t>param</w:t>
-            </w:r>
-            <w:proofErr w:type="spellEnd"/>
-            <w:r>
-              <w:rPr>
-                <w:rFonts w:ascii="Courier New" w:hAnsi="Courier New" w:cs="Courier New"/>
-              </w:rPr>
-              <w:t> </w:t>
+              <w:t>param </w:t>
             </w:r>
           </w:p>
         </w:tc>
@@ -4825,13 +4485,8 @@
             <w:hideMark/>
           </w:tcPr>
           <w:p>
-            <w:proofErr w:type="spellStart"/>
-            <w:r>
-              <w:t>Parametro</w:t>
-            </w:r>
-            <w:proofErr w:type="spellEnd"/>
-            <w:r>
-              <w:t xml:space="preserve"> individual con tipo y nombre </w:t>
+            <w:r>
+              <w:t>Parametro individual con tipo y nombre </w:t>
             </w:r>
           </w:p>
         </w:tc>
@@ -4989,14 +4644,12 @@
                 <w:lang w:val="es-ES"/>
               </w:rPr>
             </w:pPr>
-            <w:proofErr w:type="spellStart"/>
             <w:r>
               <w:rPr>
                 <w:rFonts w:ascii="Courier New" w:hAnsi="Courier New" w:cs="Courier New"/>
               </w:rPr>
               <w:t>stmt_list</w:t>
             </w:r>
-            <w:proofErr w:type="spellEnd"/>
             <w:r>
               <w:rPr>
                 <w:rFonts w:ascii="Courier New" w:hAnsi="Courier New" w:cs="Courier New"/>
@@ -5090,14 +4743,12 @@
                 <w:lang w:val="es-ES"/>
               </w:rPr>
             </w:pPr>
-            <w:proofErr w:type="spellStart"/>
             <w:r>
               <w:rPr>
                 <w:rFonts w:ascii="Courier New" w:hAnsi="Courier New" w:cs="Courier New"/>
               </w:rPr>
               <w:t>stmt</w:t>
             </w:r>
-            <w:proofErr w:type="spellEnd"/>
             <w:r>
               <w:rPr>
                 <w:rFonts w:ascii="Courier New" w:hAnsi="Courier New" w:cs="Courier New"/>
@@ -5126,13 +4777,8 @@
               </w:rPr>
             </w:pPr>
             <w:r>
-              <w:t xml:space="preserve">Sentencia general: declaración, asignación, control, </w:t>
-            </w:r>
-            <w:proofErr w:type="spellStart"/>
-            <w:r>
-              <w:t>etc</w:t>
-            </w:r>
-            <w:proofErr w:type="spellEnd"/>
+              <w:t>Sentencia general: declaración, asignación, control, etc</w:t>
+            </w:r>
             <w:r>
               <w:rPr>
                 <w:lang w:val="es-ES"/>
@@ -5196,14 +4842,12 @@
                 <w:lang w:val="es-ES"/>
               </w:rPr>
             </w:pPr>
-            <w:proofErr w:type="spellStart"/>
             <w:r>
               <w:rPr>
                 <w:rFonts w:ascii="Courier New" w:hAnsi="Courier New" w:cs="Courier New"/>
               </w:rPr>
               <w:t>var_decl</w:t>
             </w:r>
-            <w:proofErr w:type="spellEnd"/>
             <w:r>
               <w:rPr>
                 <w:rFonts w:ascii="Courier New" w:hAnsi="Courier New" w:cs="Courier New"/>
@@ -5297,14 +4941,12 @@
                 <w:lang w:val="es-ES"/>
               </w:rPr>
             </w:pPr>
-            <w:proofErr w:type="spellStart"/>
             <w:r>
               <w:rPr>
                 <w:rFonts w:ascii="Courier New" w:hAnsi="Courier New" w:cs="Courier New"/>
               </w:rPr>
               <w:t>assign_stmt</w:t>
             </w:r>
-            <w:proofErr w:type="spellEnd"/>
             <w:r>
               <w:rPr>
                 <w:rFonts w:ascii="Courier New" w:hAnsi="Courier New" w:cs="Courier New"/>
@@ -5401,16 +5043,8 @@
               <w:rPr>
                 <w:rFonts w:ascii="Courier New" w:hAnsi="Courier New" w:cs="Courier New"/>
               </w:rPr>
-              <w:t> </w:t>
-            </w:r>
-            <w:proofErr w:type="spellStart"/>
-            <w:r>
-              <w:rPr>
-                <w:rFonts w:ascii="Courier New" w:hAnsi="Courier New" w:cs="Courier New"/>
-              </w:rPr>
-              <w:t>expr</w:t>
-            </w:r>
-            <w:proofErr w:type="spellEnd"/>
+              <w:t> expr</w:t>
+            </w:r>
           </w:p>
         </w:tc>
         <w:tc>
@@ -5476,14 +5110,12 @@
                 <w:rFonts w:ascii="Courier New" w:hAnsi="Courier New" w:cs="Courier New"/>
               </w:rPr>
             </w:pPr>
-            <w:proofErr w:type="spellStart"/>
             <w:r>
               <w:rPr>
                 <w:rFonts w:ascii="Courier New" w:hAnsi="Courier New" w:cs="Courier New"/>
               </w:rPr>
               <w:t>arith_expr</w:t>
             </w:r>
-            <w:proofErr w:type="spellEnd"/>
           </w:p>
         </w:tc>
         <w:tc>
@@ -5545,14 +5177,12 @@
                 <w:rFonts w:ascii="Courier New" w:hAnsi="Courier New" w:cs="Courier New"/>
               </w:rPr>
             </w:pPr>
-            <w:proofErr w:type="spellStart"/>
             <w:r>
               <w:rPr>
                 <w:rFonts w:ascii="Courier New" w:hAnsi="Courier New" w:cs="Courier New"/>
               </w:rPr>
               <w:t>rel_expr</w:t>
             </w:r>
-            <w:proofErr w:type="spellEnd"/>
           </w:p>
         </w:tc>
         <w:tc>
@@ -5614,14 +5244,12 @@
                 <w:rFonts w:ascii="Courier New" w:hAnsi="Courier New" w:cs="Courier New"/>
               </w:rPr>
             </w:pPr>
-            <w:proofErr w:type="spellStart"/>
             <w:r>
               <w:rPr>
                 <w:rFonts w:ascii="Courier New" w:hAnsi="Courier New" w:cs="Courier New"/>
               </w:rPr>
               <w:t>logic_expr</w:t>
             </w:r>
-            <w:proofErr w:type="spellEnd"/>
           </w:p>
         </w:tc>
         <w:tc>
@@ -5683,14 +5311,12 @@
                 <w:rFonts w:ascii="Courier New" w:hAnsi="Courier New" w:cs="Courier New"/>
               </w:rPr>
             </w:pPr>
-            <w:proofErr w:type="spellStart"/>
             <w:r>
               <w:rPr>
                 <w:rFonts w:ascii="Courier New" w:hAnsi="Courier New" w:cs="Courier New"/>
               </w:rPr>
               <w:t>control_struct</w:t>
             </w:r>
-            <w:proofErr w:type="spellEnd"/>
           </w:p>
         </w:tc>
         <w:tc>
@@ -5759,14 +5385,12 @@
                 <w:lang w:val="en-US"/>
               </w:rPr>
             </w:pPr>
-            <w:proofErr w:type="spellStart"/>
             <w:r>
               <w:rPr>
                 <w:rFonts w:ascii="Courier New" w:hAnsi="Courier New" w:cs="Courier New"/>
               </w:rPr>
               <w:t>if_stmt</w:t>
             </w:r>
-            <w:proofErr w:type="spellEnd"/>
           </w:p>
         </w:tc>
         <w:tc>
@@ -5787,31 +5411,7 @@
               </w:rPr>
             </w:pPr>
             <w:r>
-              <w:t xml:space="preserve">Condicional con </w:t>
-            </w:r>
-            <w:proofErr w:type="spellStart"/>
-            <w:r>
-              <w:t>if</w:t>
-            </w:r>
-            <w:proofErr w:type="spellEnd"/>
-            <w:r>
-              <w:t xml:space="preserve">, </w:t>
-            </w:r>
-            <w:proofErr w:type="spellStart"/>
-            <w:r>
-              <w:t>elif</w:t>
-            </w:r>
-            <w:proofErr w:type="spellEnd"/>
-            <w:r>
-              <w:t xml:space="preserve">, y </w:t>
-            </w:r>
-            <w:proofErr w:type="spellStart"/>
-            <w:r>
-              <w:t>else</w:t>
-            </w:r>
-            <w:proofErr w:type="spellEnd"/>
-            <w:r>
-              <w:t>.</w:t>
+              <w:t>Condicional con if, elif, y else.</w:t>
             </w:r>
           </w:p>
         </w:tc>
@@ -5864,14 +5464,12 @@
                 <w:lang w:val="en-US"/>
               </w:rPr>
             </w:pPr>
-            <w:proofErr w:type="spellStart"/>
             <w:r>
               <w:rPr>
                 <w:rFonts w:ascii="Courier New" w:hAnsi="Courier New" w:cs="Courier New"/>
               </w:rPr>
               <w:t>do_while_stmt</w:t>
             </w:r>
-            <w:proofErr w:type="spellEnd"/>
           </w:p>
         </w:tc>
         <w:tc>
@@ -5892,13 +5490,8 @@
               </w:rPr>
             </w:pPr>
             <w:r>
-              <w:t>Estructura do-</w:t>
-            </w:r>
-            <w:proofErr w:type="spellStart"/>
-            <w:r>
-              <w:t>while</w:t>
-            </w:r>
-            <w:proofErr w:type="spellEnd"/>
+              <w:t>Estructura do-while</w:t>
+            </w:r>
           </w:p>
         </w:tc>
       </w:tr>
@@ -5950,14 +5543,12 @@
                 <w:lang w:val="en-US"/>
               </w:rPr>
             </w:pPr>
-            <w:proofErr w:type="spellStart"/>
             <w:r>
               <w:rPr>
                 <w:rFonts w:ascii="Courier New" w:hAnsi="Courier New" w:cs="Courier New"/>
               </w:rPr>
               <w:t>for_stmt</w:t>
             </w:r>
-            <w:proofErr w:type="spellEnd"/>
           </w:p>
         </w:tc>
         <w:tc>
@@ -5973,15 +5564,7 @@
           </w:tcPr>
           <w:p>
             <w:r>
-              <w:t xml:space="preserve">Ciclo </w:t>
-            </w:r>
-            <w:proofErr w:type="spellStart"/>
-            <w:r>
-              <w:t>for</w:t>
-            </w:r>
-            <w:proofErr w:type="spellEnd"/>
-            <w:r>
-              <w:t xml:space="preserve"> con inicialización, condición y actualización.</w:t>
+              <w:t>Ciclo for con inicialización, condición y actualización.</w:t>
             </w:r>
           </w:p>
         </w:tc>
@@ -6033,14 +5616,12 @@
                 <w:rFonts w:ascii="Courier New" w:hAnsi="Courier New" w:cs="Courier New"/>
               </w:rPr>
             </w:pPr>
-            <w:proofErr w:type="spellStart"/>
             <w:r>
               <w:rPr>
                 <w:rFonts w:ascii="Courier New" w:hAnsi="Courier New" w:cs="Courier New"/>
               </w:rPr>
               <w:t>return_stmt</w:t>
             </w:r>
-            <w:proofErr w:type="spellEnd"/>
           </w:p>
         </w:tc>
         <w:tc>
@@ -6108,14 +5689,12 @@
                 <w:rFonts w:ascii="Courier New" w:hAnsi="Courier New" w:cs="Courier New"/>
               </w:rPr>
             </w:pPr>
-            <w:proofErr w:type="spellStart"/>
             <w:r>
               <w:rPr>
                 <w:rFonts w:ascii="Courier New" w:hAnsi="Courier New" w:cs="Courier New"/>
               </w:rPr>
               <w:t>break_stmt</w:t>
             </w:r>
-            <w:proofErr w:type="spellEnd"/>
           </w:p>
         </w:tc>
         <w:tc>
@@ -6183,14 +5762,12 @@
                 <w:rFonts w:ascii="Courier New" w:hAnsi="Courier New" w:cs="Courier New"/>
               </w:rPr>
             </w:pPr>
-            <w:proofErr w:type="spellStart"/>
             <w:r>
               <w:rPr>
                 <w:rFonts w:ascii="Courier New" w:hAnsi="Courier New" w:cs="Courier New"/>
               </w:rPr>
               <w:t>type</w:t>
             </w:r>
-            <w:proofErr w:type="spellEnd"/>
           </w:p>
         </w:tc>
         <w:tc>
@@ -6260,7 +5837,7 @@
               <w:tblLook w:val="04A0" w:firstRow="1" w:lastRow="0" w:firstColumn="1" w:lastColumn="0" w:noHBand="0" w:noVBand="1"/>
             </w:tblPr>
             <w:tblGrid>
-              <w:gridCol w:w="1861"/>
+              <w:gridCol w:w="4224"/>
             </w:tblGrid>
             <w:tr>
               <w:trPr>
@@ -6330,14 +5907,12 @@
                 <w:rFonts w:ascii="Courier New" w:hAnsi="Courier New" w:cs="Courier New"/>
               </w:rPr>
             </w:pPr>
-            <w:proofErr w:type="spellStart"/>
             <w:r>
               <w:rPr>
                 <w:rFonts w:ascii="Courier New" w:hAnsi="Courier New" w:cs="Courier New"/>
               </w:rPr>
               <w:t>array_decl</w:t>
             </w:r>
-            <w:proofErr w:type="spellEnd"/>
           </w:p>
         </w:tc>
         <w:tc>
@@ -6405,14 +5980,12 @@
                 <w:rFonts w:ascii="Courier New" w:hAnsi="Courier New" w:cs="Courier New"/>
               </w:rPr>
             </w:pPr>
-            <w:proofErr w:type="spellStart"/>
             <w:r>
               <w:rPr>
                 <w:rFonts w:ascii="Courier New" w:hAnsi="Courier New" w:cs="Courier New"/>
               </w:rPr>
               <w:t>comment</w:t>
             </w:r>
-            <w:proofErr w:type="spellEnd"/>
           </w:p>
         </w:tc>
         <w:tc>
@@ -6459,7 +6032,6 @@
               <w:rPr>
                 <w:lang w:val="en-US"/>
               </w:rPr>
-              <w:lastRenderedPageBreak/>
               <w:t>24</w:t>
             </w:r>
           </w:p>
@@ -6481,14 +6053,12 @@
                 <w:rFonts w:ascii="Courier New" w:hAnsi="Courier New" w:cs="Courier New"/>
               </w:rPr>
             </w:pPr>
-            <w:proofErr w:type="spellStart"/>
             <w:r>
               <w:rPr>
                 <w:rFonts w:ascii="Courier New" w:hAnsi="Courier New" w:cs="Courier New"/>
               </w:rPr>
               <w:t>func_call</w:t>
             </w:r>
-            <w:proofErr w:type="spellEnd"/>
           </w:p>
         </w:tc>
         <w:tc>
@@ -6535,6 +6105,7 @@
               <w:rPr>
                 <w:lang w:val="en-US"/>
               </w:rPr>
+              <w:lastRenderedPageBreak/>
               <w:t>25</w:t>
             </w:r>
           </w:p>
@@ -6557,14 +6128,12 @@
                 <w:lang w:val="en-US"/>
               </w:rPr>
             </w:pPr>
-            <w:proofErr w:type="spellStart"/>
             <w:r>
               <w:rPr>
                 <w:rFonts w:ascii="Courier New" w:hAnsi="Courier New" w:cs="Courier New"/>
               </w:rPr>
               <w:t>arg_list</w:t>
             </w:r>
-            <w:proofErr w:type="spellEnd"/>
           </w:p>
         </w:tc>
         <w:tc>
@@ -6645,37 +6214,8 @@
           <w:numId w:val="2"/>
         </w:numPr>
       </w:pPr>
-      <w:proofErr w:type="spellStart"/>
-      <w:r>
-        <w:t>main_</w:t>
-      </w:r>
-      <w:proofErr w:type="gramStart"/>
-      <w:r>
-        <w:t>func</w:t>
-      </w:r>
-      <w:proofErr w:type="spellEnd"/>
-      <w:r>
-        <w:t xml:space="preserve"> ::=</w:t>
-      </w:r>
-      <w:proofErr w:type="gramEnd"/>
-      <w:r>
-        <w:t xml:space="preserve"> </w:t>
-      </w:r>
-      <w:proofErr w:type="spellStart"/>
-      <w:r>
-        <w:t>void</w:t>
-      </w:r>
-      <w:proofErr w:type="spellEnd"/>
-      <w:r>
-        <w:t xml:space="preserve"> </w:t>
-      </w:r>
-      <w:proofErr w:type="spellStart"/>
-      <w:r>
-        <w:t>main</w:t>
-      </w:r>
-      <w:proofErr w:type="spellEnd"/>
-      <w:r>
-        <w:t xml:space="preserve"> ( ) block </w:t>
+      <w:r>
+        <w:t xml:space="preserve">main_func ::= void main ( ) block </w:t>
       </w:r>
     </w:p>
     <w:p>
@@ -6686,37 +6226,8 @@
           <w:numId w:val="2"/>
         </w:numPr>
       </w:pPr>
-      <w:proofErr w:type="spellStart"/>
-      <w:r>
-        <w:t>func_</w:t>
-      </w:r>
-      <w:proofErr w:type="gramStart"/>
-      <w:r>
-        <w:t>decl</w:t>
-      </w:r>
-      <w:proofErr w:type="spellEnd"/>
-      <w:r>
-        <w:t xml:space="preserve"> ::=</w:t>
-      </w:r>
-      <w:proofErr w:type="gramEnd"/>
-      <w:r>
-        <w:t xml:space="preserve"> </w:t>
-      </w:r>
-      <w:proofErr w:type="spellStart"/>
-      <w:r>
-        <w:t>type</w:t>
-      </w:r>
-      <w:proofErr w:type="spellEnd"/>
-      <w:r>
-        <w:t xml:space="preserve"> id "(" </w:t>
-      </w:r>
-      <w:proofErr w:type="spellStart"/>
-      <w:r>
-        <w:t>param_list</w:t>
-      </w:r>
-      <w:proofErr w:type="spellEnd"/>
-      <w:r>
-        <w:t xml:space="preserve"> ")" block </w:t>
+      <w:r>
+        <w:t xml:space="preserve">func_decl ::= type id "(" param_list ")" block </w:t>
       </w:r>
     </w:p>
     <w:p>
@@ -6727,37 +6238,8 @@
           <w:numId w:val="2"/>
         </w:numPr>
       </w:pPr>
-      <w:proofErr w:type="spellStart"/>
-      <w:r>
-        <w:t>func_</w:t>
-      </w:r>
-      <w:proofErr w:type="gramStart"/>
-      <w:r>
-        <w:t>list</w:t>
-      </w:r>
-      <w:proofErr w:type="spellEnd"/>
-      <w:r>
-        <w:t xml:space="preserve"> ::=</w:t>
-      </w:r>
-      <w:proofErr w:type="gramEnd"/>
-      <w:r>
-        <w:t xml:space="preserve"> </w:t>
-      </w:r>
-      <w:proofErr w:type="spellStart"/>
-      <w:r>
-        <w:t>func_decl</w:t>
-      </w:r>
-      <w:proofErr w:type="spellEnd"/>
-      <w:r>
-        <w:t xml:space="preserve"> </w:t>
-      </w:r>
-      <w:proofErr w:type="spellStart"/>
-      <w:r>
-        <w:t>func_list</w:t>
-      </w:r>
-      <w:proofErr w:type="spellEnd"/>
-      <w:r>
-        <w:t xml:space="preserve"> | ε </w:t>
+      <w:r>
+        <w:t xml:space="preserve">func_list ::= func_decl func_list | ε </w:t>
       </w:r>
     </w:p>
     <w:p>
@@ -6768,45 +6250,8 @@
           <w:numId w:val="2"/>
         </w:numPr>
       </w:pPr>
-      <w:proofErr w:type="spellStart"/>
-      <w:r>
-        <w:t>param_</w:t>
-      </w:r>
-      <w:proofErr w:type="gramStart"/>
-      <w:r>
-        <w:t>list</w:t>
-      </w:r>
-      <w:proofErr w:type="spellEnd"/>
-      <w:r>
-        <w:t xml:space="preserve"> ::=</w:t>
-      </w:r>
-      <w:proofErr w:type="gramEnd"/>
-      <w:r>
-        <w:t xml:space="preserve"> </w:t>
-      </w:r>
-      <w:proofErr w:type="spellStart"/>
-      <w:r>
-        <w:t>param</w:t>
-      </w:r>
-      <w:proofErr w:type="spellEnd"/>
-      <w:r>
-        <w:t xml:space="preserve"> "," </w:t>
-      </w:r>
-      <w:proofErr w:type="spellStart"/>
-      <w:r>
-        <w:t>param_list</w:t>
-      </w:r>
-      <w:proofErr w:type="spellEnd"/>
-      <w:r>
-        <w:t xml:space="preserve"> | </w:t>
-      </w:r>
-      <w:proofErr w:type="spellStart"/>
-      <w:r>
-        <w:t>param</w:t>
-      </w:r>
-      <w:proofErr w:type="spellEnd"/>
-      <w:r>
-        <w:t xml:space="preserve"> | ε </w:t>
+      <w:r>
+        <w:t xml:space="preserve">param_list ::= param "," param_list | param | ε </w:t>
       </w:r>
     </w:p>
     <w:p>
@@ -6817,26 +6262,8 @@
           <w:numId w:val="2"/>
         </w:numPr>
       </w:pPr>
-      <w:proofErr w:type="spellStart"/>
-      <w:proofErr w:type="gramStart"/>
-      <w:r>
-        <w:t>param</w:t>
-      </w:r>
-      <w:proofErr w:type="spellEnd"/>
-      <w:r>
-        <w:t xml:space="preserve"> ::=</w:t>
-      </w:r>
-      <w:proofErr w:type="gramEnd"/>
-      <w:r>
-        <w:t xml:space="preserve"> </w:t>
-      </w:r>
-      <w:proofErr w:type="spellStart"/>
-      <w:r>
-        <w:t>type</w:t>
-      </w:r>
-      <w:proofErr w:type="spellEnd"/>
-      <w:r>
-        <w:t xml:space="preserve"> id </w:t>
+      <w:r>
+        <w:t xml:space="preserve">param ::= type id </w:t>
       </w:r>
     </w:p>
     <w:p>
@@ -6847,21 +6274,8 @@
           <w:numId w:val="2"/>
         </w:numPr>
       </w:pPr>
-      <w:proofErr w:type="gramStart"/>
-      <w:r>
-        <w:t>block ::=</w:t>
-      </w:r>
-      <w:proofErr w:type="gramEnd"/>
-      <w:r>
-        <w:t xml:space="preserve"> "\\" </w:t>
-      </w:r>
-      <w:proofErr w:type="spellStart"/>
-      <w:r>
-        <w:t>stmt_list</w:t>
-      </w:r>
-      <w:proofErr w:type="spellEnd"/>
-      <w:r>
-        <w:t xml:space="preserve"> "/" </w:t>
+      <w:r>
+        <w:t xml:space="preserve">block ::= "\\" stmt_list "/" </w:t>
       </w:r>
     </w:p>
     <w:p>
@@ -6872,37 +6286,8 @@
           <w:numId w:val="2"/>
         </w:numPr>
       </w:pPr>
-      <w:proofErr w:type="spellStart"/>
-      <w:r>
-        <w:t>stmt_</w:t>
-      </w:r>
-      <w:proofErr w:type="gramStart"/>
-      <w:r>
-        <w:t>list</w:t>
-      </w:r>
-      <w:proofErr w:type="spellEnd"/>
-      <w:r>
-        <w:t xml:space="preserve"> ::=</w:t>
-      </w:r>
-      <w:proofErr w:type="gramEnd"/>
-      <w:r>
-        <w:t xml:space="preserve"> </w:t>
-      </w:r>
-      <w:proofErr w:type="spellStart"/>
-      <w:r>
-        <w:t>stmt</w:t>
-      </w:r>
-      <w:proofErr w:type="spellEnd"/>
-      <w:r>
-        <w:t xml:space="preserve"> </w:t>
-      </w:r>
-      <w:proofErr w:type="spellStart"/>
-      <w:r>
-        <w:t>stmt_list</w:t>
-      </w:r>
-      <w:proofErr w:type="spellEnd"/>
-      <w:r>
-        <w:t xml:space="preserve"> | ε </w:t>
+      <w:r>
+        <w:t xml:space="preserve">stmt_list ::= stmt stmt_list | ε </w:t>
       </w:r>
     </w:p>
     <w:p>
@@ -6913,82 +6298,8 @@
           <w:numId w:val="2"/>
         </w:numPr>
       </w:pPr>
-      <w:proofErr w:type="spellStart"/>
-      <w:proofErr w:type="gramStart"/>
-      <w:r>
-        <w:t>stmt</w:t>
-      </w:r>
-      <w:proofErr w:type="spellEnd"/>
-      <w:r>
-        <w:t xml:space="preserve"> ::=</w:t>
-      </w:r>
-      <w:proofErr w:type="gramEnd"/>
-      <w:r>
-        <w:t xml:space="preserve"> </w:t>
-      </w:r>
-      <w:proofErr w:type="spellStart"/>
-      <w:r>
-        <w:t>var_decl</w:t>
-      </w:r>
-      <w:proofErr w:type="spellEnd"/>
-      <w:r>
-        <w:t xml:space="preserve"> "?" | </w:t>
-      </w:r>
-      <w:proofErr w:type="spellStart"/>
-      <w:r>
-        <w:t>assign_stmt</w:t>
-      </w:r>
-      <w:proofErr w:type="spellEnd"/>
-      <w:r>
-        <w:t xml:space="preserve"> "?" | </w:t>
-      </w:r>
-      <w:proofErr w:type="spellStart"/>
-      <w:r>
-        <w:t>control_struct</w:t>
-      </w:r>
-      <w:proofErr w:type="spellEnd"/>
-      <w:r>
-        <w:t xml:space="preserve"> | </w:t>
-      </w:r>
-      <w:proofErr w:type="spellStart"/>
-      <w:r>
-        <w:t>read_stmt</w:t>
-      </w:r>
-      <w:proofErr w:type="spellEnd"/>
-      <w:r>
-        <w:t xml:space="preserve"> "?" | </w:t>
-      </w:r>
-      <w:proofErr w:type="spellStart"/>
-      <w:r>
-        <w:t>write_stmt</w:t>
-      </w:r>
-      <w:proofErr w:type="spellEnd"/>
-      <w:r>
-        <w:t xml:space="preserve"> "?" | </w:t>
-      </w:r>
-      <w:proofErr w:type="spellStart"/>
-      <w:r>
-        <w:t>return_stmt</w:t>
-      </w:r>
-      <w:proofErr w:type="spellEnd"/>
-      <w:r>
-        <w:t xml:space="preserve"> "?" | </w:t>
-      </w:r>
-      <w:proofErr w:type="spellStart"/>
-      <w:r>
-        <w:t>break_stmt</w:t>
-      </w:r>
-      <w:proofErr w:type="spellEnd"/>
-      <w:r>
-        <w:t xml:space="preserve"> "?" | </w:t>
-      </w:r>
-      <w:proofErr w:type="spellStart"/>
-      <w:r>
-        <w:t>comment</w:t>
-      </w:r>
-      <w:proofErr w:type="spellEnd"/>
-      <w:r>
-        <w:t xml:space="preserve"> </w:t>
+      <w:r>
+        <w:t xml:space="preserve">stmt ::= var_decl "?" | assign_stmt "?" | control_struct | read_stmt "?" | write_stmt "?" | return_stmt "?" | break_stmt "?" | comment </w:t>
       </w:r>
     </w:p>
     <w:p>
@@ -6999,70 +6310,9 @@
           <w:numId w:val="2"/>
         </w:numPr>
       </w:pPr>
-      <w:proofErr w:type="spellStart"/>
-      <w:r>
-        <w:t>var_</w:t>
-      </w:r>
-      <w:proofErr w:type="gramStart"/>
-      <w:r>
-        <w:t>decl</w:t>
-      </w:r>
-      <w:proofErr w:type="spellEnd"/>
-      <w:r>
-        <w:t xml:space="preserve"> ::=</w:t>
-      </w:r>
-      <w:proofErr w:type="gramEnd"/>
-      <w:r>
-        <w:t xml:space="preserve"> </w:t>
-      </w:r>
-      <w:proofErr w:type="spellStart"/>
-      <w:r>
-        <w:t>type</w:t>
-      </w:r>
-      <w:proofErr w:type="spellEnd"/>
-      <w:r>
-        <w:t xml:space="preserve"> id | </w:t>
-      </w:r>
-      <w:proofErr w:type="spellStart"/>
-      <w:r>
-        <w:t>array_decl</w:t>
-      </w:r>
-      <w:proofErr w:type="spellEnd"/>
-      <w:r>
-        <w:t xml:space="preserve"> </w:t>
-      </w:r>
-      <w:r>
-        <w:t xml:space="preserve">id "=" </w:t>
-      </w:r>
-      <w:proofErr w:type="spellStart"/>
-      <w:r>
-        <w:t>expr</w:t>
-      </w:r>
-      <w:proofErr w:type="spellEnd"/>
-      <w:r>
-        <w:t xml:space="preserve"> | id "[" </w:t>
-      </w:r>
-      <w:proofErr w:type="spellStart"/>
-      <w:r>
-        <w:t>expr</w:t>
-      </w:r>
-      <w:proofErr w:type="spellEnd"/>
-      <w:r>
-        <w:t xml:space="preserve"> "]" "[" </w:t>
-      </w:r>
-      <w:proofErr w:type="spellStart"/>
-      <w:r>
-        <w:t>expr</w:t>
-      </w:r>
-      <w:proofErr w:type="spellEnd"/>
-      <w:r>
-        <w:t xml:space="preserve"> "]" "=" </w:t>
-      </w:r>
-      <w:proofErr w:type="spellStart"/>
-      <w:r>
-        <w:t>expr</w:t>
-      </w:r>
-      <w:proofErr w:type="spellEnd"/>
+      <w:r>
+        <w:t>var_decl ::= type id | array_decl</w:t>
+      </w:r>
       <w:r>
         <w:t xml:space="preserve"> </w:t>
       </w:r>
@@ -7075,50 +6325,44 @@
           <w:numId w:val="2"/>
         </w:numPr>
       </w:pPr>
-      <w:proofErr w:type="spellStart"/>
-      <w:proofErr w:type="gramStart"/>
-      <w:r>
-        <w:t>expr</w:t>
-      </w:r>
-      <w:proofErr w:type="spellEnd"/>
-      <w:r>
-        <w:t xml:space="preserve"> ::=</w:t>
-      </w:r>
-      <w:proofErr w:type="gramEnd"/>
+      <w:r>
+        <w:t>assign_stmt</w:t>
+      </w:r>
+      <w:r>
+        <w:rPr>
+          <w:lang w:val="es-ES"/>
+        </w:rPr>
+        <w:t> </w:t>
+      </w:r>
+      <w:r>
+        <w:rPr>
+          <w:lang w:val="es-ES"/>
+        </w:rPr>
+        <w:t xml:space="preserve">::= </w:t>
+      </w:r>
+      <w:r>
+        <w:t>id "=" expr | id "[" expr "]" "[" expr "]" "=" expr</w:t>
+      </w:r>
+      <w:r>
+        <w:t xml:space="preserve"> |</w:t>
+      </w:r>
       <w:r>
         <w:t xml:space="preserve"> </w:t>
       </w:r>
-      <w:proofErr w:type="spellStart"/>
-      <w:r>
-        <w:t>arith_expr</w:t>
-      </w:r>
-      <w:proofErr w:type="spellEnd"/>
-      <w:r>
-        <w:t xml:space="preserve"> | </w:t>
-      </w:r>
-      <w:proofErr w:type="spellStart"/>
-      <w:r>
-        <w:t>rel_expr</w:t>
-      </w:r>
-      <w:proofErr w:type="spellEnd"/>
-      <w:r>
-        <w:t xml:space="preserve"> | </w:t>
-      </w:r>
-      <w:proofErr w:type="spellStart"/>
-      <w:r>
-        <w:t>logic_expr</w:t>
-      </w:r>
-      <w:proofErr w:type="spellEnd"/>
-      <w:r>
-        <w:t xml:space="preserve"> | literal | </w:t>
-      </w:r>
-      <w:proofErr w:type="spellStart"/>
-      <w:r>
-        <w:t>func_call</w:t>
-      </w:r>
-      <w:proofErr w:type="spellEnd"/>
-      <w:r>
-        <w:t xml:space="preserve"> | id</w:t>
+      <w:r>
+        <w:t>id++ | id--</w:t>
+      </w:r>
+      <w:r>
+        <w:t xml:space="preserve"> |</w:t>
+      </w:r>
+      <w:r>
+        <w:t xml:space="preserve"> </w:t>
+      </w:r>
+      <w:r>
+        <w:t>ε</w:t>
+      </w:r>
+      <w:r>
+        <w:t xml:space="preserve"> </w:t>
       </w:r>
     </w:p>
     <w:p>
@@ -7129,101 +6373,8 @@
           <w:numId w:val="2"/>
         </w:numPr>
       </w:pPr>
-      <w:proofErr w:type="spellStart"/>
-      <w:r>
-        <w:t>arith_</w:t>
-      </w:r>
-      <w:proofErr w:type="gramStart"/>
-      <w:r>
-        <w:t>expr</w:t>
-      </w:r>
-      <w:proofErr w:type="spellEnd"/>
-      <w:r>
-        <w:t xml:space="preserve"> ::=</w:t>
-      </w:r>
-      <w:proofErr w:type="gramEnd"/>
-      <w:r>
-        <w:t xml:space="preserve"> </w:t>
-      </w:r>
-      <w:proofErr w:type="spellStart"/>
-      <w:r>
-        <w:t>expr</w:t>
-      </w:r>
-      <w:proofErr w:type="spellEnd"/>
-      <w:r>
-        <w:t xml:space="preserve"> "+" </w:t>
-      </w:r>
-      <w:proofErr w:type="spellStart"/>
-      <w:r>
-        <w:t>expr</w:t>
-      </w:r>
-      <w:proofErr w:type="spellEnd"/>
-      <w:r>
-        <w:t xml:space="preserve"> | </w:t>
-      </w:r>
-      <w:proofErr w:type="spellStart"/>
-      <w:r>
-        <w:t>expr</w:t>
-      </w:r>
-      <w:proofErr w:type="spellEnd"/>
-      <w:r>
-        <w:t xml:space="preserve"> "-" </w:t>
-      </w:r>
-      <w:proofErr w:type="spellStart"/>
-      <w:r>
-        <w:t>expr</w:t>
-      </w:r>
-      <w:proofErr w:type="spellEnd"/>
-      <w:r>
-        <w:t xml:space="preserve"> | </w:t>
-      </w:r>
-      <w:proofErr w:type="spellStart"/>
-      <w:r>
-        <w:t>expr</w:t>
-      </w:r>
-      <w:proofErr w:type="spellEnd"/>
-      <w:r>
-        <w:t xml:space="preserve"> "//" </w:t>
-      </w:r>
-      <w:proofErr w:type="spellStart"/>
-      <w:r>
-        <w:t>expr</w:t>
-      </w:r>
-      <w:proofErr w:type="spellEnd"/>
-      <w:r>
-        <w:t xml:space="preserve"> | </w:t>
-      </w:r>
-      <w:proofErr w:type="spellStart"/>
-      <w:r>
-        <w:t>expr</w:t>
-      </w:r>
-      <w:proofErr w:type="spellEnd"/>
-      <w:r>
-        <w:t xml:space="preserve"> "*" </w:t>
-      </w:r>
-      <w:proofErr w:type="spellStart"/>
-      <w:r>
-        <w:t>expr</w:t>
-      </w:r>
-      <w:proofErr w:type="spellEnd"/>
-      <w:r>
-        <w:t xml:space="preserve"> | </w:t>
-      </w:r>
-      <w:proofErr w:type="spellStart"/>
-      <w:r>
-        <w:t>expr</w:t>
-      </w:r>
-      <w:proofErr w:type="spellEnd"/>
-      <w:r>
-        <w:t xml:space="preserve"> "**" </w:t>
-      </w:r>
-      <w:proofErr w:type="spellStart"/>
-      <w:r>
-        <w:t>expr</w:t>
-      </w:r>
-      <w:proofErr w:type="spellEnd"/>
-      <w:r>
-        <w:t xml:space="preserve"> |</w:t>
+      <w:r>
+        <w:t>expr ::= arith_expr | rel_expr | logic_expr | literal | func_call | id</w:t>
       </w:r>
     </w:p>
     <w:p>
@@ -7234,117 +6385,14 @@
           <w:numId w:val="2"/>
         </w:numPr>
       </w:pPr>
-      <w:proofErr w:type="spellStart"/>
-      <w:r>
-        <w:t>rel_</w:t>
-      </w:r>
-      <w:proofErr w:type="gramStart"/>
-      <w:r>
-        <w:t>expr</w:t>
-      </w:r>
-      <w:proofErr w:type="spellEnd"/>
-      <w:r>
-        <w:t xml:space="preserve"> ::=</w:t>
-      </w:r>
-      <w:proofErr w:type="gramEnd"/>
+      <w:r>
+        <w:t>arith_expr ::= expr "+" expr | expr "-" expr | expr "//" expr | expr "*" expr | expr "**" expr |</w:t>
+      </w:r>
       <w:r>
         <w:t xml:space="preserve"> </w:t>
       </w:r>
-      <w:proofErr w:type="spellStart"/>
-      <w:r>
-        <w:t>expr</w:t>
-      </w:r>
-      <w:proofErr w:type="spellEnd"/>
-      <w:r>
-        <w:t xml:space="preserve"> " &lt;" </w:t>
-      </w:r>
-      <w:proofErr w:type="spellStart"/>
-      <w:r>
-        <w:t>expr</w:t>
-      </w:r>
-      <w:proofErr w:type="spellEnd"/>
-      <w:r>
-        <w:t xml:space="preserve"> | </w:t>
-      </w:r>
-      <w:proofErr w:type="spellStart"/>
-      <w:r>
-        <w:t>expr</w:t>
-      </w:r>
-      <w:proofErr w:type="spellEnd"/>
-      <w:r>
-        <w:t xml:space="preserve"> " &lt;=" </w:t>
-      </w:r>
-      <w:proofErr w:type="spellStart"/>
-      <w:r>
-        <w:t>expr</w:t>
-      </w:r>
-      <w:proofErr w:type="spellEnd"/>
-      <w:r>
-        <w:t xml:space="preserve"> | </w:t>
-      </w:r>
-      <w:proofErr w:type="spellStart"/>
-      <w:r>
-        <w:t>expr</w:t>
-      </w:r>
-      <w:proofErr w:type="spellEnd"/>
-      <w:r>
-        <w:t xml:space="preserve"> " &gt;" </w:t>
-      </w:r>
-      <w:proofErr w:type="spellStart"/>
-      <w:r>
-        <w:t>expr</w:t>
-      </w:r>
-      <w:proofErr w:type="spellEnd"/>
-      <w:r>
-        <w:t xml:space="preserve"> | </w:t>
-      </w:r>
-      <w:proofErr w:type="spellStart"/>
-      <w:r>
-        <w:t>expr</w:t>
-      </w:r>
-      <w:proofErr w:type="spellEnd"/>
-      <w:r>
-        <w:t xml:space="preserve"> " &gt;=" </w:t>
-      </w:r>
-      <w:proofErr w:type="spellStart"/>
-      <w:r>
-        <w:t>expr</w:t>
-      </w:r>
-      <w:proofErr w:type="spellEnd"/>
-      <w:r>
-        <w:t xml:space="preserve"> | </w:t>
-      </w:r>
-      <w:proofErr w:type="spellStart"/>
-      <w:r>
-        <w:t>expr</w:t>
-      </w:r>
-      <w:proofErr w:type="spellEnd"/>
-      <w:r>
-        <w:t xml:space="preserve"> " ==" </w:t>
-      </w:r>
-      <w:proofErr w:type="spellStart"/>
-      <w:r>
-        <w:t>expr</w:t>
-      </w:r>
-      <w:proofErr w:type="spellEnd"/>
-      <w:r>
-        <w:t xml:space="preserve"> | </w:t>
-      </w:r>
-      <w:proofErr w:type="spellStart"/>
-      <w:r>
-        <w:t>expr</w:t>
-      </w:r>
-      <w:proofErr w:type="spellEnd"/>
-      <w:r>
-        <w:t xml:space="preserve"> " !=" </w:t>
-      </w:r>
-      <w:proofErr w:type="spellStart"/>
-      <w:r>
-        <w:t>expr</w:t>
-      </w:r>
-      <w:proofErr w:type="spellEnd"/>
-      <w:r>
-        <w:t xml:space="preserve"> |</w:t>
+      <w:r>
+        <w:t>ε</w:t>
       </w:r>
     </w:p>
     <w:p>
@@ -7355,43 +6403,9 @@
           <w:numId w:val="2"/>
         </w:numPr>
       </w:pPr>
-      <w:proofErr w:type="spellStart"/>
-      <w:r>
-        <w:t>control_</w:t>
-      </w:r>
-      <w:proofErr w:type="gramStart"/>
-      <w:r>
-        <w:t>struct</w:t>
-      </w:r>
-      <w:proofErr w:type="spellEnd"/>
-      <w:r>
-        <w:t xml:space="preserve"> ::=</w:t>
-      </w:r>
-      <w:proofErr w:type="gramEnd"/>
-      <w:r>
-        <w:t xml:space="preserve"> </w:t>
-      </w:r>
-      <w:proofErr w:type="spellStart"/>
-      <w:r>
-        <w:t>if_stmt</w:t>
-      </w:r>
-      <w:proofErr w:type="spellEnd"/>
-      <w:r>
-        <w:t xml:space="preserve"> | </w:t>
-      </w:r>
-      <w:proofErr w:type="spellStart"/>
-      <w:r>
-        <w:t>do_while_stmt</w:t>
-      </w:r>
-      <w:proofErr w:type="spellEnd"/>
-      <w:r>
-        <w:t xml:space="preserve"> | </w:t>
-      </w:r>
-      <w:proofErr w:type="spellStart"/>
-      <w:r>
-        <w:t>for_stmt</w:t>
-      </w:r>
-      <w:proofErr w:type="spellEnd"/>
+      <w:r>
+        <w:t>rel_expr ::= expr " &lt;" expr | expr " &lt;=" expr | expr " &gt;" expr | expr " &gt;=" expr | expr " ==" expr | expr " !=" expr |</w:t>
+      </w:r>
     </w:p>
     <w:p>
       <w:pPr>
@@ -7401,51 +6415,33 @@
           <w:numId w:val="2"/>
         </w:numPr>
       </w:pPr>
-      <w:proofErr w:type="spellStart"/>
-      <w:r>
-        <w:t>if_</w:t>
-      </w:r>
-      <w:proofErr w:type="gramStart"/>
-      <w:r>
-        <w:t>stmt</w:t>
-      </w:r>
-      <w:proofErr w:type="spellEnd"/>
-      <w:r>
-        <w:t xml:space="preserve"> ::=</w:t>
-      </w:r>
-      <w:proofErr w:type="gramEnd"/>
-      <w:r>
-        <w:t xml:space="preserve"> "</w:t>
-      </w:r>
-      <w:proofErr w:type="spellStart"/>
-      <w:r>
-        <w:t>if</w:t>
-      </w:r>
-      <w:proofErr w:type="spellEnd"/>
-      <w:r>
-        <w:t xml:space="preserve">" "(" </w:t>
-      </w:r>
-      <w:proofErr w:type="spellStart"/>
-      <w:r>
-        <w:t>expr</w:t>
-      </w:r>
-      <w:proofErr w:type="spellEnd"/>
-      <w:r>
-        <w:t xml:space="preserve"> ")" block </w:t>
-      </w:r>
-      <w:proofErr w:type="spellStart"/>
-      <w:r>
-        <w:t>elif_block</w:t>
-      </w:r>
-      <w:proofErr w:type="spellEnd"/>
-      <w:r>
-        <w:t xml:space="preserve"> </w:t>
-      </w:r>
-      <w:proofErr w:type="spellStart"/>
-      <w:r>
-        <w:t>else_block</w:t>
-      </w:r>
-      <w:proofErr w:type="spellEnd"/>
+      <w:r>
+        <w:t>literal</w:t>
+      </w:r>
+      <w:r>
+        <w:t xml:space="preserve"> ::= </w:t>
+      </w:r>
+      <w:r>
+        <w:t>int_literal</w:t>
+      </w:r>
+      <w:r>
+        <w:t xml:space="preserve"> | float_literal | </w:t>
+      </w:r>
+      <w:r>
+        <w:t>boolean_literal</w:t>
+      </w:r>
+      <w:r>
+        <w:t xml:space="preserve"> | </w:t>
+      </w:r>
+      <w:r>
+        <w:t>string_literal</w:t>
+      </w:r>
+      <w:r>
+        <w:t xml:space="preserve"> | </w:t>
+      </w:r>
+      <w:r>
+        <w:t>char_literal</w:t>
+      </w:r>
     </w:p>
     <w:p>
       <w:pPr>
@@ -7455,37 +6451,29 @@
           <w:numId w:val="2"/>
         </w:numPr>
       </w:pPr>
-      <w:proofErr w:type="spellStart"/>
-      <w:r>
-        <w:t>do_while_</w:t>
-      </w:r>
-      <w:proofErr w:type="gramStart"/>
-      <w:r>
-        <w:t>stmt</w:t>
-      </w:r>
-      <w:proofErr w:type="spellEnd"/>
-      <w:r>
-        <w:t xml:space="preserve"> ::=</w:t>
-      </w:r>
-      <w:proofErr w:type="gramEnd"/>
-      <w:r>
-        <w:t xml:space="preserve"> "do" block "</w:t>
-      </w:r>
-      <w:proofErr w:type="spellStart"/>
-      <w:r>
-        <w:t>while</w:t>
-      </w:r>
-      <w:proofErr w:type="spellEnd"/>
-      <w:r>
-        <w:t xml:space="preserve">" "(" </w:t>
-      </w:r>
-      <w:proofErr w:type="spellStart"/>
-      <w:r>
-        <w:t>expr</w:t>
-      </w:r>
-      <w:proofErr w:type="spellEnd"/>
-      <w:r>
-        <w:t xml:space="preserve"> ")" "?"</w:t>
+      <w:r>
+        <w:t>int_literal</w:t>
+      </w:r>
+      <w:r>
+        <w:t xml:space="preserve"> ::= -?(</w:t>
+      </w:r>
+      <w:r>
+        <w:t xml:space="preserve"> </w:t>
+      </w:r>
+      <w:r>
+        <w:t>0</w:t>
+      </w:r>
+      <w:r>
+        <w:t xml:space="preserve"> </w:t>
+      </w:r>
+      <w:r>
+        <w:t>|</w:t>
+      </w:r>
+      <w:r>
+        <w:t xml:space="preserve"> </w:t>
+      </w:r>
+      <w:r>
+        <w:t>[1-9][0-9]*)</w:t>
       </w:r>
     </w:p>
     <w:p>
@@ -7496,53 +6484,20 @@
           <w:numId w:val="2"/>
         </w:numPr>
       </w:pPr>
-      <w:proofErr w:type="spellStart"/>
-      <w:r>
-        <w:t>for_</w:t>
-      </w:r>
-      <w:proofErr w:type="gramStart"/>
-      <w:r>
-        <w:t>stmt</w:t>
-      </w:r>
-      <w:proofErr w:type="spellEnd"/>
-      <w:r>
-        <w:t xml:space="preserve"> ::=</w:t>
-      </w:r>
-      <w:proofErr w:type="gramEnd"/>
-      <w:r>
-        <w:t xml:space="preserve"> "</w:t>
-      </w:r>
-      <w:proofErr w:type="spellStart"/>
-      <w:r>
-        <w:t>for</w:t>
-      </w:r>
-      <w:proofErr w:type="spellEnd"/>
-      <w:r>
-        <w:t xml:space="preserve">" "(" </w:t>
-      </w:r>
-      <w:proofErr w:type="spellStart"/>
-      <w:r>
-        <w:t>assign_stmt</w:t>
-      </w:r>
-      <w:proofErr w:type="spellEnd"/>
-      <w:r>
-        <w:t xml:space="preserve"> "?" </w:t>
-      </w:r>
-      <w:proofErr w:type="spellStart"/>
-      <w:r>
-        <w:t>expr</w:t>
-      </w:r>
-      <w:proofErr w:type="spellEnd"/>
-      <w:r>
-        <w:t xml:space="preserve"> "?" </w:t>
-      </w:r>
-      <w:proofErr w:type="spellStart"/>
-      <w:r>
-        <w:t>assign_stmt</w:t>
-      </w:r>
-      <w:proofErr w:type="spellEnd"/>
-      <w:r>
-        <w:t xml:space="preserve"> ")" block</w:t>
+      <w:r>
+        <w:t xml:space="preserve">float_literal ::= </w:t>
+      </w:r>
+      <w:r>
+        <w:t>-?( 0 | [1-9][0-9]*</w:t>
+      </w:r>
+      <w:r>
+        <w:t>\.[</w:t>
+      </w:r>
+      <w:r>
+        <w:t>0-9]*[1-9]</w:t>
+      </w:r>
+      <w:r>
+        <w:t>)</w:t>
       </w:r>
     </w:p>
     <w:p>
@@ -7553,35 +6508,12 @@
           <w:numId w:val="2"/>
         </w:numPr>
       </w:pPr>
-      <w:proofErr w:type="spellStart"/>
-      <w:r>
-        <w:t>return_</w:t>
-      </w:r>
-      <w:proofErr w:type="gramStart"/>
-      <w:r>
-        <w:t>stmt</w:t>
-      </w:r>
-      <w:proofErr w:type="spellEnd"/>
-      <w:r>
-        <w:t xml:space="preserve"> ::=</w:t>
-      </w:r>
-      <w:proofErr w:type="gramEnd"/>
-      <w:r>
-        <w:t xml:space="preserve"> "</w:t>
-      </w:r>
-      <w:proofErr w:type="spellStart"/>
-      <w:r>
-        <w:t>return</w:t>
-      </w:r>
-      <w:proofErr w:type="spellEnd"/>
-      <w:r>
-        <w:t xml:space="preserve">" </w:t>
-      </w:r>
-      <w:proofErr w:type="spellStart"/>
-      <w:r>
-        <w:t>expr</w:t>
-      </w:r>
-      <w:proofErr w:type="spellEnd"/>
+      <w:r>
+        <w:t>boolean_literal</w:t>
+      </w:r>
+      <w:r>
+        <w:t xml:space="preserve"> ::= true | false</w:t>
+      </w:r>
     </w:p>
     <w:p>
       <w:pPr>
@@ -7591,21 +6523,23 @@
           <w:numId w:val="2"/>
         </w:numPr>
       </w:pPr>
-      <w:proofErr w:type="spellStart"/>
-      <w:r>
-        <w:t>break_</w:t>
-      </w:r>
-      <w:proofErr w:type="gramStart"/>
-      <w:r>
-        <w:t>stmt</w:t>
-      </w:r>
-      <w:proofErr w:type="spellEnd"/>
-      <w:r>
-        <w:t xml:space="preserve"> ::=</w:t>
-      </w:r>
-      <w:proofErr w:type="gramEnd"/>
-      <w:r>
-        <w:t xml:space="preserve"> "break"</w:t>
+      <w:r>
+        <w:t xml:space="preserve">string_literal ::= </w:t>
+      </w:r>
+      <w:r>
+        <w:t>\</w:t>
+      </w:r>
+      <w:r>
+        <w:t>"</w:t>
+      </w:r>
+      <w:r>
+        <w:t>.</w:t>
+      </w:r>
+      <w:r>
+        <w:t>*\</w:t>
+      </w:r>
+      <w:r>
+        <w:t>"</w:t>
       </w:r>
     </w:p>
     <w:p>
@@ -7616,58 +6550,23 @@
           <w:numId w:val="2"/>
         </w:numPr>
       </w:pPr>
-      <w:proofErr w:type="spellStart"/>
-      <w:proofErr w:type="gramStart"/>
-      <w:r>
-        <w:t>type</w:t>
-      </w:r>
-      <w:proofErr w:type="spellEnd"/>
-      <w:r>
-        <w:t xml:space="preserve"> ::=</w:t>
-      </w:r>
-      <w:proofErr w:type="gramEnd"/>
-      <w:r>
-        <w:t xml:space="preserve"> "</w:t>
-      </w:r>
-      <w:proofErr w:type="spellStart"/>
-      <w:r>
-        <w:t>int</w:t>
-      </w:r>
-      <w:proofErr w:type="spellEnd"/>
-      <w:r>
-        <w:t>" | "</w:t>
-      </w:r>
-      <w:proofErr w:type="spellStart"/>
-      <w:r>
-        <w:t>float</w:t>
-      </w:r>
-      <w:proofErr w:type="spellEnd"/>
-      <w:r>
-        <w:t>" | "</w:t>
-      </w:r>
-      <w:proofErr w:type="spellStart"/>
-      <w:r>
-        <w:t>boolean</w:t>
-      </w:r>
-      <w:proofErr w:type="spellEnd"/>
-      <w:r>
-        <w:t>" | "</w:t>
-      </w:r>
-      <w:proofErr w:type="spellStart"/>
-      <w:r>
-        <w:t>char</w:t>
-      </w:r>
-      <w:proofErr w:type="spellEnd"/>
-      <w:r>
-        <w:t>" | "</w:t>
-      </w:r>
-      <w:proofErr w:type="spellStart"/>
-      <w:r>
-        <w:t>string</w:t>
-      </w:r>
-      <w:proofErr w:type="spellEnd"/>
-      <w:r>
-        <w:t>"</w:t>
+      <w:r>
+        <w:t xml:space="preserve">char_literal ::= </w:t>
+      </w:r>
+      <w:r>
+        <w:t>\</w:t>
+      </w:r>
+      <w:r>
+        <w:t>'</w:t>
+      </w:r>
+      <w:r>
+        <w:t>.\</w:t>
+      </w:r>
+      <w:r>
+        <w:t xml:space="preserve"> </w:t>
+      </w:r>
+      <w:r>
+        <w:t>'</w:t>
       </w:r>
     </w:p>
     <w:p>
@@ -7678,34 +6577,29 @@
           <w:numId w:val="2"/>
         </w:numPr>
       </w:pPr>
-      <w:proofErr w:type="spellStart"/>
-      <w:proofErr w:type="gramStart"/>
-      <w:r>
-        <w:t>comment</w:t>
-      </w:r>
-      <w:proofErr w:type="spellEnd"/>
-      <w:r>
-        <w:t xml:space="preserve"> ::=</w:t>
-      </w:r>
-      <w:proofErr w:type="gramEnd"/>
-      <w:r>
-        <w:t xml:space="preserve"> "@" </w:t>
-      </w:r>
-      <w:proofErr w:type="spellStart"/>
-      <w:r>
-        <w:t>text</w:t>
-      </w:r>
-      <w:proofErr w:type="spellEnd"/>
-      <w:r>
-        <w:t xml:space="preserve"> | "{" </w:t>
-      </w:r>
-      <w:proofErr w:type="spellStart"/>
-      <w:r>
-        <w:t>text</w:t>
-      </w:r>
-      <w:proofErr w:type="spellEnd"/>
-      <w:r>
-        <w:t xml:space="preserve"> "}"</w:t>
+      <w:r>
+        <w:t xml:space="preserve">control_struct ::= </w:t>
+      </w:r>
+      <w:r>
+        <w:t>if_elif_else_stmt</w:t>
+      </w:r>
+      <w:r>
+        <w:t xml:space="preserve"> | </w:t>
+      </w:r>
+      <w:r>
+        <w:t>if_elif_stmt</w:t>
+      </w:r>
+      <w:r>
+        <w:t xml:space="preserve"> | </w:t>
+      </w:r>
+      <w:r>
+        <w:t>if_stmt</w:t>
+      </w:r>
+      <w:r>
+        <w:t xml:space="preserve"> </w:t>
+      </w:r>
+      <w:r>
+        <w:t>| do_while_stmt | for_stmt</w:t>
       </w:r>
     </w:p>
     <w:p>
@@ -7716,37 +6610,41 @@
           <w:numId w:val="2"/>
         </w:numPr>
       </w:pPr>
-      <w:proofErr w:type="spellStart"/>
-      <w:r>
-        <w:t>func_</w:t>
-      </w:r>
-      <w:proofErr w:type="gramStart"/>
-      <w:r>
-        <w:t>call</w:t>
-      </w:r>
-      <w:proofErr w:type="spellEnd"/>
-      <w:r>
-        <w:t xml:space="preserve"> ::=</w:t>
-      </w:r>
-      <w:proofErr w:type="gramEnd"/>
+      <w:r>
+        <w:t>if_</w:t>
+      </w:r>
+      <w:r>
+        <w:t>elif_else_</w:t>
+      </w:r>
+      <w:r>
+        <w:t>stmt ::= "if" "(" expr ")" block elif_block</w:t>
+      </w:r>
+      <w:r>
+        <w:t>s</w:t>
+      </w:r>
       <w:r>
         <w:t xml:space="preserve"> </w:t>
       </w:r>
-      <w:proofErr w:type="spellStart"/>
-      <w:r>
-        <w:t>identifier</w:t>
-      </w:r>
-      <w:proofErr w:type="spellEnd"/>
-      <w:r>
-        <w:t xml:space="preserve"> "(" </w:t>
-      </w:r>
-      <w:proofErr w:type="spellStart"/>
-      <w:r>
-        <w:t>arg_list</w:t>
-      </w:r>
-      <w:proofErr w:type="spellEnd"/>
-      <w:r>
-        <w:t xml:space="preserve"> ")"</w:t>
+      <w:r>
+        <w:t>"</w:t>
+      </w:r>
+      <w:r>
+        <w:t>e</w:t>
+      </w:r>
+      <w:r>
+        <w:t>l</w:t>
+      </w:r>
+      <w:r>
+        <w:t>se</w:t>
+      </w:r>
+      <w:r>
+        <w:t>"</w:t>
+      </w:r>
+      <w:r>
+        <w:t xml:space="preserve"> </w:t>
+      </w:r>
+      <w:r>
+        <w:t>block</w:t>
       </w:r>
     </w:p>
     <w:p>
@@ -7757,45 +6655,195 @@
           <w:numId w:val="2"/>
         </w:numPr>
       </w:pPr>
-      <w:proofErr w:type="spellStart"/>
-      <w:r>
-        <w:t>arg_</w:t>
-      </w:r>
-      <w:proofErr w:type="gramStart"/>
-      <w:r>
-        <w:t>list</w:t>
-      </w:r>
-      <w:proofErr w:type="spellEnd"/>
-      <w:r>
-        <w:t xml:space="preserve"> ::=</w:t>
-      </w:r>
-      <w:proofErr w:type="gramEnd"/>
+      <w:r>
+        <w:t>if_elif_stmt ::= "if" "(" expr ")" block elif_block</w:t>
+      </w:r>
+    </w:p>
+    <w:p>
+      <w:pPr>
+        <w:pStyle w:val="Prrafodelista"/>
+        <w:numPr>
+          <w:ilvl w:val="0"/>
+          <w:numId w:val="2"/>
+        </w:numPr>
+      </w:pPr>
+      <w:r>
+        <w:t>if_stmt ::= "if" "(" expr ")" block</w:t>
+      </w:r>
+    </w:p>
+    <w:p>
+      <w:pPr>
+        <w:pStyle w:val="Prrafodelista"/>
+        <w:numPr>
+          <w:ilvl w:val="0"/>
+          <w:numId w:val="2"/>
+        </w:numPr>
+      </w:pPr>
+      <w:r>
+        <w:t>elif_block</w:t>
+      </w:r>
+      <w:r>
+        <w:t>s</w:t>
+      </w:r>
+      <w:r>
+        <w:t xml:space="preserve"> ::= </w:t>
+      </w:r>
+      <w:r>
+        <w:t>elif_block elif_blocks</w:t>
+      </w:r>
+      <w:r>
+        <w:t xml:space="preserve"> | elif_block | </w:t>
+      </w:r>
+      <w:r>
+        <w:t>ε</w:t>
+      </w:r>
+    </w:p>
+    <w:p>
+      <w:pPr>
+        <w:pStyle w:val="Prrafodelista"/>
+        <w:numPr>
+          <w:ilvl w:val="0"/>
+          <w:numId w:val="2"/>
+        </w:numPr>
+      </w:pPr>
+      <w:r>
+        <w:t>elif_blo</w:t>
+      </w:r>
+      <w:r>
+        <w:t>ck ::</w:t>
+      </w:r>
+      <w:r>
+        <w:t xml:space="preserve">= </w:t>
+      </w:r>
+      <w:r>
+        <w:t>"</w:t>
+      </w:r>
+      <w:r>
+        <w:t>elif</w:t>
+      </w:r>
+      <w:r>
+        <w:t>"</w:t>
+      </w:r>
       <w:r>
         <w:t xml:space="preserve"> </w:t>
       </w:r>
-      <w:proofErr w:type="spellStart"/>
-      <w:r>
-        <w:t>expr</w:t>
-      </w:r>
-      <w:proofErr w:type="spellEnd"/>
-      <w:r>
-        <w:t xml:space="preserve"> "," </w:t>
-      </w:r>
-      <w:proofErr w:type="spellStart"/>
-      <w:r>
-        <w:t>arg_list</w:t>
-      </w:r>
-      <w:proofErr w:type="spellEnd"/>
-      <w:r>
-        <w:t xml:space="preserve"> | </w:t>
-      </w:r>
-      <w:proofErr w:type="spellStart"/>
-      <w:r>
-        <w:t>expr</w:t>
-      </w:r>
-      <w:proofErr w:type="spellEnd"/>
-      <w:r>
-        <w:t xml:space="preserve"> | ε</w:t>
+      <w:r>
+        <w:t>"(" expr ")"</w:t>
+      </w:r>
+      <w:r>
+        <w:t xml:space="preserve"> block</w:t>
+      </w:r>
+    </w:p>
+    <w:p>
+      <w:pPr>
+        <w:pStyle w:val="Prrafodelista"/>
+        <w:numPr>
+          <w:ilvl w:val="0"/>
+          <w:numId w:val="2"/>
+        </w:numPr>
+      </w:pPr>
+      <w:r>
+        <w:t>do_while_stmt ::= "do" block "while" "(" expr ")" "?"</w:t>
+      </w:r>
+    </w:p>
+    <w:p>
+      <w:pPr>
+        <w:pStyle w:val="Prrafodelista"/>
+        <w:numPr>
+          <w:ilvl w:val="0"/>
+          <w:numId w:val="2"/>
+        </w:numPr>
+      </w:pPr>
+      <w:r>
+        <w:t>for_stmt ::= "for" "(" assign_stmt "?" expr "?" assign_stmt ")" block</w:t>
+      </w:r>
+    </w:p>
+    <w:p>
+      <w:pPr>
+        <w:pStyle w:val="Prrafodelista"/>
+        <w:numPr>
+          <w:ilvl w:val="0"/>
+          <w:numId w:val="2"/>
+        </w:numPr>
+      </w:pPr>
+      <w:r>
+        <w:lastRenderedPageBreak/>
+        <w:t>return_stmt ::= "return" expr</w:t>
+      </w:r>
+    </w:p>
+    <w:p>
+      <w:pPr>
+        <w:pStyle w:val="Prrafodelista"/>
+        <w:numPr>
+          <w:ilvl w:val="0"/>
+          <w:numId w:val="2"/>
+        </w:numPr>
+      </w:pPr>
+      <w:r>
+        <w:t>break_stmt ::= "break"</w:t>
+      </w:r>
+    </w:p>
+    <w:p>
+      <w:pPr>
+        <w:pStyle w:val="Prrafodelista"/>
+        <w:numPr>
+          <w:ilvl w:val="0"/>
+          <w:numId w:val="2"/>
+        </w:numPr>
+      </w:pPr>
+      <w:r>
+        <w:t>type ::= "int" | "float" | "boolean" | "char" | "string"</w:t>
+      </w:r>
+    </w:p>
+    <w:p>
+      <w:pPr>
+        <w:pStyle w:val="Prrafodelista"/>
+        <w:numPr>
+          <w:ilvl w:val="0"/>
+          <w:numId w:val="2"/>
+        </w:numPr>
+      </w:pPr>
+      <w:r>
+        <w:t>comment ::= "@" text | "{" text "}"</w:t>
+      </w:r>
+    </w:p>
+    <w:p>
+      <w:pPr>
+        <w:pStyle w:val="Prrafodelista"/>
+        <w:numPr>
+          <w:ilvl w:val="0"/>
+          <w:numId w:val="2"/>
+        </w:numPr>
+      </w:pPr>
+      <w:r>
+        <w:t>text</w:t>
+      </w:r>
+      <w:r>
+        <w:t xml:space="preserve"> ::= .</w:t>
+      </w:r>
+    </w:p>
+    <w:p>
+      <w:pPr>
+        <w:pStyle w:val="Prrafodelista"/>
+        <w:numPr>
+          <w:ilvl w:val="0"/>
+          <w:numId w:val="2"/>
+        </w:numPr>
+      </w:pPr>
+      <w:r>
+        <w:t>func_call ::= identifier "(" arg_list ")"</w:t>
+      </w:r>
+    </w:p>
+    <w:p>
+      <w:pPr>
+        <w:pStyle w:val="Prrafodelista"/>
+        <w:numPr>
+          <w:ilvl w:val="0"/>
+          <w:numId w:val="2"/>
+        </w:numPr>
+      </w:pPr>
+      <w:r>
+        <w:t>arg_list ::= expr "," arg_list | expr | ε</w:t>
       </w:r>
     </w:p>
     <w:p>
@@ -7839,7 +6887,6 @@
           <w:sz w:val="24"/>
           <w:szCs w:val="24"/>
         </w:rPr>
-        <w:lastRenderedPageBreak/>
         <w:t>L</w:t>
       </w:r>
       <w:r>
@@ -8728,7 +7775,6 @@
   <w:style w:type="character" w:default="1" w:styleId="Fuentedeprrafopredeter">
     <w:name w:val="Default Paragraph Font"/>
     <w:uiPriority w:val="1"/>
-    <w:semiHidden/>
     <w:unhideWhenUsed/>
   </w:style>
   <w:style w:type="table" w:default="1" w:styleId="Tablanormal">

</xml_diff>

<commit_message>
Se han hecho pequeños arreglos
</commit_message>
<xml_diff>
--- a/documentacion/Documentacion.docx
+++ b/documentacion/Documentacion.docx
@@ -189,7 +189,15 @@
           <w:b/>
           <w:bCs/>
         </w:rPr>
-        <w:t>Tarea - Volcán Poas App</w:t>
+        <w:t xml:space="preserve">Tarea - </w:t>
+      </w:r>
+      <w:r>
+        <w:rPr>
+          <w:rFonts w:ascii="Times New Roman" w:hAnsi="Times New Roman" w:cs="Times New Roman"/>
+          <w:b/>
+          <w:bCs/>
+        </w:rPr>
+        <w:t>Producciones</w:t>
       </w:r>
     </w:p>
     <w:p>
@@ -402,7 +410,9 @@
               <w:tab w:val="right" w:leader="dot" w:pos="8828"/>
             </w:tabs>
             <w:rPr>
+              <w:rFonts w:eastAsiaTheme="minorEastAsia"/>
               <w:noProof/>
+              <w:lang w:eastAsia="es-CR"/>
             </w:rPr>
           </w:pPr>
           <w:r>
@@ -423,11 +433,13 @@
             </w:rPr>
             <w:fldChar w:fldCharType="separate"/>
           </w:r>
-          <w:hyperlink w:anchor="_Toc193457885" w:history="1">
+          <w:hyperlink w:anchor="_Toc194059951" w:history="1">
             <w:r>
               <w:rPr>
                 <w:rStyle w:val="Hipervnculo"/>
                 <w:rFonts w:ascii="Times New Roman" w:hAnsi="Times New Roman" w:cs="Times New Roman"/>
+                <w:b/>
+                <w:bCs/>
                 <w:noProof/>
               </w:rPr>
               <w:t>Descripción del problema.</w:t>
@@ -451,7 +463,7 @@
                 <w:noProof/>
                 <w:webHidden/>
               </w:rPr>
-              <w:instrText xml:space="preserve"> PAGEREF _Toc193457885 \h </w:instrText>
+              <w:instrText xml:space="preserve"> PAGEREF _Toc194059951 \h </w:instrText>
             </w:r>
             <w:r>
               <w:rPr>
@@ -489,14 +501,18 @@
               <w:tab w:val="right" w:leader="dot" w:pos="8828"/>
             </w:tabs>
             <w:rPr>
+              <w:rFonts w:eastAsiaTheme="minorEastAsia"/>
               <w:noProof/>
+              <w:lang w:eastAsia="es-CR"/>
             </w:rPr>
           </w:pPr>
-          <w:hyperlink w:anchor="_Toc193457886" w:history="1">
+          <w:hyperlink w:anchor="_Toc194059952" w:history="1">
             <w:r>
               <w:rPr>
                 <w:rStyle w:val="Hipervnculo"/>
                 <w:rFonts w:ascii="Times New Roman" w:hAnsi="Times New Roman" w:cs="Times New Roman"/>
+                <w:b/>
+                <w:bCs/>
                 <w:noProof/>
               </w:rPr>
               <w:t>Diseño del programa</w:t>
@@ -520,7 +536,7 @@
                 <w:noProof/>
                 <w:webHidden/>
               </w:rPr>
-              <w:instrText xml:space="preserve"> PAGEREF _Toc193457886 \h </w:instrText>
+              <w:instrText xml:space="preserve"> PAGEREF _Toc194059952 \h </w:instrText>
             </w:r>
             <w:r>
               <w:rPr>
@@ -558,14 +574,18 @@
               <w:tab w:val="right" w:leader="dot" w:pos="8828"/>
             </w:tabs>
             <w:rPr>
+              <w:rFonts w:eastAsiaTheme="minorEastAsia"/>
               <w:noProof/>
+              <w:lang w:eastAsia="es-CR"/>
             </w:rPr>
           </w:pPr>
-          <w:hyperlink w:anchor="_Toc193457887" w:history="1">
+          <w:hyperlink w:anchor="_Toc194059953" w:history="1">
             <w:r>
               <w:rPr>
                 <w:rStyle w:val="Hipervnculo"/>
                 <w:rFonts w:ascii="Times New Roman" w:hAnsi="Times New Roman" w:cs="Times New Roman"/>
+                <w:b/>
+                <w:bCs/>
                 <w:noProof/>
               </w:rPr>
               <w:t>Lista de terminales</w:t>
@@ -589,7 +609,7 @@
                 <w:noProof/>
                 <w:webHidden/>
               </w:rPr>
-              <w:instrText xml:space="preserve"> PAGEREF _Toc193457887 \h </w:instrText>
+              <w:instrText xml:space="preserve"> PAGEREF _Toc194059953 \h </w:instrText>
             </w:r>
             <w:r>
               <w:rPr>
@@ -609,7 +629,7 @@
                 <w:noProof/>
                 <w:webHidden/>
               </w:rPr>
-              <w:t>3</w:t>
+              <w:t>5</w:t>
             </w:r>
             <w:r>
               <w:rPr>
@@ -627,10 +647,12 @@
               <w:tab w:val="right" w:leader="dot" w:pos="8828"/>
             </w:tabs>
             <w:rPr>
+              <w:rFonts w:eastAsiaTheme="minorEastAsia"/>
               <w:noProof/>
+              <w:lang w:eastAsia="es-CR"/>
             </w:rPr>
           </w:pPr>
-          <w:hyperlink w:anchor="_Toc193457888" w:history="1">
+          <w:hyperlink w:anchor="_Toc194059954" w:history="1">
             <w:r>
               <w:rPr>
                 <w:rStyle w:val="Hipervnculo"/>
@@ -658,7 +680,7 @@
                 <w:noProof/>
                 <w:webHidden/>
               </w:rPr>
-              <w:instrText xml:space="preserve"> PAGEREF _Toc193457888 \h </w:instrText>
+              <w:instrText xml:space="preserve"> PAGEREF _Toc194059954 \h </w:instrText>
             </w:r>
             <w:r>
               <w:rPr>
@@ -678,7 +700,7 @@
                 <w:noProof/>
                 <w:webHidden/>
               </w:rPr>
-              <w:t>6</w:t>
+              <w:t>5</w:t>
             </w:r>
             <w:r>
               <w:rPr>
@@ -696,10 +718,12 @@
               <w:tab w:val="right" w:leader="dot" w:pos="8828"/>
             </w:tabs>
             <w:rPr>
+              <w:rFonts w:eastAsiaTheme="minorEastAsia"/>
               <w:noProof/>
+              <w:lang w:eastAsia="es-CR"/>
             </w:rPr>
           </w:pPr>
-          <w:hyperlink w:anchor="_Toc193457889" w:history="1">
+          <w:hyperlink w:anchor="_Toc194059955" w:history="1">
             <w:r>
               <w:rPr>
                 <w:rStyle w:val="Hipervnculo"/>
@@ -727,7 +751,7 @@
                 <w:noProof/>
                 <w:webHidden/>
               </w:rPr>
-              <w:instrText xml:space="preserve"> PAGEREF _Toc193457889 \h </w:instrText>
+              <w:instrText xml:space="preserve"> PAGEREF _Toc194059955 \h </w:instrText>
             </w:r>
             <w:r>
               <w:rPr>
@@ -747,7 +771,7 @@
                 <w:noProof/>
                 <w:webHidden/>
               </w:rPr>
-              <w:t>6</w:t>
+              <w:t>7</w:t>
             </w:r>
             <w:r>
               <w:rPr>
@@ -765,10 +789,12 @@
               <w:tab w:val="right" w:leader="dot" w:pos="8828"/>
             </w:tabs>
             <w:rPr>
+              <w:rFonts w:eastAsiaTheme="minorEastAsia"/>
               <w:noProof/>
+              <w:lang w:eastAsia="es-CR"/>
             </w:rPr>
           </w:pPr>
-          <w:hyperlink w:anchor="_Toc193457890" w:history="1">
+          <w:hyperlink w:anchor="_Toc194059956" w:history="1">
             <w:r>
               <w:rPr>
                 <w:rStyle w:val="Hipervnculo"/>
@@ -796,7 +822,7 @@
                 <w:noProof/>
                 <w:webHidden/>
               </w:rPr>
-              <w:instrText xml:space="preserve"> PAGEREF _Toc193457890 \h </w:instrText>
+              <w:instrText xml:space="preserve"> PAGEREF _Toc194059956 \h </w:instrText>
             </w:r>
             <w:r>
               <w:rPr>
@@ -816,7 +842,7 @@
                 <w:noProof/>
                 <w:webHidden/>
               </w:rPr>
-              <w:t>6</w:t>
+              <w:t>8</w:t>
             </w:r>
             <w:r>
               <w:rPr>
@@ -834,10 +860,12 @@
               <w:tab w:val="right" w:leader="dot" w:pos="8828"/>
             </w:tabs>
             <w:rPr>
+              <w:rFonts w:eastAsiaTheme="minorEastAsia"/>
               <w:noProof/>
+              <w:lang w:eastAsia="es-CR"/>
             </w:rPr>
           </w:pPr>
-          <w:hyperlink w:anchor="_Toc193457891" w:history="1">
+          <w:hyperlink w:anchor="_Toc194059957" w:history="1">
             <w:r>
               <w:rPr>
                 <w:rStyle w:val="Hipervnculo"/>
@@ -865,7 +893,7 @@
                 <w:noProof/>
                 <w:webHidden/>
               </w:rPr>
-              <w:instrText xml:space="preserve"> PAGEREF _Toc193457891 \h </w:instrText>
+              <w:instrText xml:space="preserve"> PAGEREF _Toc194059957 \h </w:instrText>
             </w:r>
             <w:r>
               <w:rPr>
@@ -885,7 +913,7 @@
                 <w:noProof/>
                 <w:webHidden/>
               </w:rPr>
-              <w:t>6</w:t>
+              <w:t>8</w:t>
             </w:r>
             <w:r>
               <w:rPr>
@@ -903,10 +931,12 @@
               <w:tab w:val="right" w:leader="dot" w:pos="8828"/>
             </w:tabs>
             <w:rPr>
+              <w:rFonts w:eastAsiaTheme="minorEastAsia"/>
               <w:noProof/>
+              <w:lang w:eastAsia="es-CR"/>
             </w:rPr>
           </w:pPr>
-          <w:hyperlink w:anchor="_Toc193457892" w:history="1">
+          <w:hyperlink w:anchor="_Toc194059958" w:history="1">
             <w:r>
               <w:rPr>
                 <w:rStyle w:val="Hipervnculo"/>
@@ -934,7 +964,7 @@
                 <w:noProof/>
                 <w:webHidden/>
               </w:rPr>
-              <w:instrText xml:space="preserve"> PAGEREF _Toc193457892 \h </w:instrText>
+              <w:instrText xml:space="preserve"> PAGEREF _Toc194059958 \h </w:instrText>
             </w:r>
             <w:r>
               <w:rPr>
@@ -954,7 +984,7 @@
                 <w:noProof/>
                 <w:webHidden/>
               </w:rPr>
-              <w:t>6</w:t>
+              <w:t>8</w:t>
             </w:r>
             <w:r>
               <w:rPr>
@@ -972,10 +1002,12 @@
               <w:tab w:val="right" w:leader="dot" w:pos="8828"/>
             </w:tabs>
             <w:rPr>
+              <w:rFonts w:eastAsiaTheme="minorEastAsia"/>
               <w:noProof/>
+              <w:lang w:eastAsia="es-CR"/>
             </w:rPr>
           </w:pPr>
-          <w:hyperlink w:anchor="_Toc193457893" w:history="1">
+          <w:hyperlink w:anchor="_Toc194059959" w:history="1">
             <w:r>
               <w:rPr>
                 <w:rStyle w:val="Hipervnculo"/>
@@ -1003,7 +1035,7 @@
                 <w:noProof/>
                 <w:webHidden/>
               </w:rPr>
-              <w:instrText xml:space="preserve"> PAGEREF _Toc193457893 \h </w:instrText>
+              <w:instrText xml:space="preserve"> PAGEREF _Toc194059959 \h </w:instrText>
             </w:r>
             <w:r>
               <w:rPr>
@@ -1023,7 +1055,7 @@
                 <w:noProof/>
                 <w:webHidden/>
               </w:rPr>
-              <w:t>6</w:t>
+              <w:t>8</w:t>
             </w:r>
             <w:r>
               <w:rPr>
@@ -1041,10 +1073,12 @@
               <w:tab w:val="right" w:leader="dot" w:pos="8828"/>
             </w:tabs>
             <w:rPr>
+              <w:rFonts w:eastAsiaTheme="minorEastAsia"/>
               <w:noProof/>
+              <w:lang w:eastAsia="es-CR"/>
             </w:rPr>
           </w:pPr>
-          <w:hyperlink w:anchor="_Toc193457894" w:history="1">
+          <w:hyperlink w:anchor="_Toc194059960" w:history="1">
             <w:r>
               <w:rPr>
                 <w:rStyle w:val="Hipervnculo"/>
@@ -1072,7 +1106,7 @@
                 <w:noProof/>
                 <w:webHidden/>
               </w:rPr>
-              <w:instrText xml:space="preserve"> PAGEREF _Toc193457894 \h </w:instrText>
+              <w:instrText xml:space="preserve"> PAGEREF _Toc194059960 \h </w:instrText>
             </w:r>
             <w:r>
               <w:rPr>
@@ -1092,7 +1126,7 @@
                 <w:noProof/>
                 <w:webHidden/>
               </w:rPr>
-              <w:t>6</w:t>
+              <w:t>8</w:t>
             </w:r>
             <w:r>
               <w:rPr>
@@ -1146,7 +1180,7 @@
           <w:szCs w:val="24"/>
         </w:rPr>
       </w:pPr>
-      <w:bookmarkStart w:id="0" w:name="_Toc193457885"/>
+      <w:bookmarkStart w:id="0" w:name="_Toc194059951"/>
       <w:r>
         <w:rPr>
           <w:rFonts w:ascii="Times New Roman" w:hAnsi="Times New Roman" w:cs="Times New Roman"/>
@@ -1181,7 +1215,7 @@
           <w:szCs w:val="24"/>
         </w:rPr>
       </w:pPr>
-      <w:bookmarkStart w:id="1" w:name="_Toc193457886"/>
+      <w:bookmarkStart w:id="1" w:name="_Toc194059952"/>
       <w:r>
         <w:rPr>
           <w:rFonts w:ascii="Times New Roman" w:hAnsi="Times New Roman" w:cs="Times New Roman"/>
@@ -1222,7 +1256,6 @@
                 <w:rFonts w:ascii="Times New Roman" w:hAnsi="Times New Roman" w:cs="Times New Roman"/>
               </w:rPr>
             </w:pPr>
-            <w:bookmarkStart w:id="2" w:name="_Toc193457887"/>
             <w:r>
               <w:rPr>
                 <w:rFonts w:ascii="Times New Roman" w:hAnsi="Times New Roman" w:cs="Times New Roman"/>
@@ -2101,6 +2134,7 @@
           <w:szCs w:val="24"/>
         </w:rPr>
       </w:pPr>
+      <w:bookmarkStart w:id="2" w:name="_Toc194059953"/>
       <w:r>
         <w:rPr>
           <w:rFonts w:ascii="Times New Roman" w:hAnsi="Times New Roman" w:cs="Times New Roman"/>
@@ -3876,7 +3910,6 @@
           <w:szCs w:val="24"/>
         </w:rPr>
       </w:pPr>
-      <w:bookmarkStart w:id="3" w:name="_Toc193457888"/>
     </w:p>
     <w:p>
       <w:pPr>
@@ -3895,6 +3928,7 @@
           <w:szCs w:val="24"/>
         </w:rPr>
       </w:pPr>
+      <w:bookmarkStart w:id="3" w:name="_Toc194059954"/>
       <w:r>
         <w:rPr>
           <w:rFonts w:ascii="Times New Roman" w:hAnsi="Times New Roman" w:cs="Times New Roman"/>
@@ -6185,7 +6219,7 @@
           <w:szCs w:val="24"/>
         </w:rPr>
       </w:pPr>
-      <w:bookmarkStart w:id="4" w:name="_Toc193457889"/>
+      <w:bookmarkStart w:id="4" w:name="_Toc194059955"/>
       <w:r>
         <w:rPr>
           <w:rFonts w:ascii="Times New Roman" w:hAnsi="Times New Roman" w:cs="Times New Roman"/>
@@ -6416,10 +6450,7 @@
         </w:numPr>
       </w:pPr>
       <w:r>
-        <w:t>literal</w:t>
-      </w:r>
-      <w:r>
-        <w:t xml:space="preserve"> ::= </w:t>
+        <w:t xml:space="preserve">literal ::= </w:t>
       </w:r>
       <w:r>
         <w:t>int_literal</w:t>
@@ -6431,16 +6462,7 @@
         <w:t>boolean_literal</w:t>
       </w:r>
       <w:r>
-        <w:t xml:space="preserve"> | </w:t>
-      </w:r>
-      <w:r>
-        <w:t>string_literal</w:t>
-      </w:r>
-      <w:r>
-        <w:t xml:space="preserve"> | </w:t>
-      </w:r>
-      <w:r>
-        <w:t>char_literal</w:t>
+        <w:t xml:space="preserve"> | string_literal | char_literal</w:t>
       </w:r>
     </w:p>
     <w:p>
@@ -6452,10 +6474,7 @@
         </w:numPr>
       </w:pPr>
       <w:r>
-        <w:t>int_literal</w:t>
-      </w:r>
-      <w:r>
-        <w:t xml:space="preserve"> ::= -?(</w:t>
+        <w:t>int_literal ::= -?(</w:t>
       </w:r>
       <w:r>
         <w:t xml:space="preserve"> </w:t>
@@ -6485,13 +6504,7 @@
         </w:numPr>
       </w:pPr>
       <w:r>
-        <w:t xml:space="preserve">float_literal ::= </w:t>
-      </w:r>
-      <w:r>
-        <w:t>-?( 0 | [1-9][0-9]*</w:t>
-      </w:r>
-      <w:r>
-        <w:t>\.[</w:t>
+        <w:t>float_literal ::= -?( 0 | [1-9][0-9]*\.[</w:t>
       </w:r>
       <w:r>
         <w:t>0-9]*[1-9]</w:t>
@@ -6530,16 +6543,10 @@
         <w:t>\</w:t>
       </w:r>
       <w:r>
-        <w:t>"</w:t>
-      </w:r>
-      <w:r>
-        <w:t>.</w:t>
-      </w:r>
-      <w:r>
-        <w:t>*\</w:t>
-      </w:r>
-      <w:r>
-        <w:t>"</w:t>
+        <w:t>".</w:t>
+      </w:r>
+      <w:r>
+        <w:t>*\"</w:t>
       </w:r>
     </w:p>
     <w:p>
@@ -6563,10 +6570,7 @@
         <w:t>.\</w:t>
       </w:r>
       <w:r>
-        <w:t xml:space="preserve"> </w:t>
-      </w:r>
-      <w:r>
-        <w:t>'</w:t>
+        <w:t xml:space="preserve"> '</w:t>
       </w:r>
     </w:p>
     <w:p>
@@ -6584,16 +6588,7 @@
         <w:t>if_elif_else_stmt</w:t>
       </w:r>
       <w:r>
-        <w:t xml:space="preserve"> | </w:t>
-      </w:r>
-      <w:r>
-        <w:t>if_elif_stmt</w:t>
-      </w:r>
-      <w:r>
-        <w:t xml:space="preserve"> | </w:t>
-      </w:r>
-      <w:r>
-        <w:t>if_stmt</w:t>
+        <w:t xml:space="preserve"> | if_elif_stmt | if_stmt</w:t>
       </w:r>
       <w:r>
         <w:t xml:space="preserve"> </w:t>
@@ -6638,10 +6633,7 @@
         <w:t>se</w:t>
       </w:r>
       <w:r>
-        <w:t>"</w:t>
-      </w:r>
-      <w:r>
-        <w:t xml:space="preserve"> </w:t>
+        <w:t xml:space="preserve">" </w:t>
       </w:r>
       <w:r>
         <w:t>block</w:t>
@@ -6692,10 +6684,7 @@
         <w:t>elif_block elif_blocks</w:t>
       </w:r>
       <w:r>
-        <w:t xml:space="preserve"> | elif_block | </w:t>
-      </w:r>
-      <w:r>
-        <w:t>ε</w:t>
+        <w:t xml:space="preserve"> | elif_block | ε</w:t>
       </w:r>
     </w:p>
     <w:p>
@@ -6719,19 +6708,7 @@
         <w:t>"</w:t>
       </w:r>
       <w:r>
-        <w:t>elif</w:t>
-      </w:r>
-      <w:r>
-        <w:t>"</w:t>
-      </w:r>
-      <w:r>
-        <w:t xml:space="preserve"> </w:t>
-      </w:r>
-      <w:r>
-        <w:t>"(" expr ")"</w:t>
-      </w:r>
-      <w:r>
-        <w:t xml:space="preserve"> block</w:t>
+        <w:t>elif" "(" expr ")" block</w:t>
       </w:r>
     </w:p>
     <w:p>
@@ -6820,6 +6797,9 @@
       </w:r>
       <w:r>
         <w:t xml:space="preserve"> ::= .</w:t>
+      </w:r>
+      <w:r>
+        <w:t>*</w:t>
       </w:r>
     </w:p>
     <w:p>
@@ -6856,7 +6836,7 @@
           <w:szCs w:val="24"/>
         </w:rPr>
       </w:pPr>
-      <w:bookmarkStart w:id="5" w:name="_Toc193457890"/>
+      <w:bookmarkStart w:id="5" w:name="_Toc194059956"/>
       <w:r>
         <w:rPr>
           <w:rFonts w:ascii="Times New Roman" w:hAnsi="Times New Roman" w:cs="Times New Roman"/>
@@ -6879,7 +6859,7 @@
           <w:szCs w:val="24"/>
         </w:rPr>
       </w:pPr>
-      <w:bookmarkStart w:id="6" w:name="_Toc193457891"/>
+      <w:bookmarkStart w:id="6" w:name="_Toc194059957"/>
       <w:r>
         <w:rPr>
           <w:rFonts w:ascii="Times New Roman" w:hAnsi="Times New Roman" w:cs="Times New Roman"/>
@@ -6911,7 +6891,7 @@
           <w:szCs w:val="24"/>
         </w:rPr>
       </w:pPr>
-      <w:bookmarkStart w:id="7" w:name="_Toc193457892"/>
+      <w:bookmarkStart w:id="7" w:name="_Toc194059958"/>
       <w:r>
         <w:rPr>
           <w:rFonts w:ascii="Times New Roman" w:hAnsi="Times New Roman" w:cs="Times New Roman"/>
@@ -6943,7 +6923,7 @@
           <w:szCs w:val="24"/>
         </w:rPr>
       </w:pPr>
-      <w:bookmarkStart w:id="8" w:name="_Toc193457893"/>
+      <w:bookmarkStart w:id="8" w:name="_Toc194059959"/>
       <w:r>
         <w:rPr>
           <w:rFonts w:ascii="Times New Roman" w:hAnsi="Times New Roman" w:cs="Times New Roman"/>
@@ -6975,7 +6955,7 @@
           <w:szCs w:val="24"/>
         </w:rPr>
       </w:pPr>
-      <w:bookmarkStart w:id="9" w:name="_Toc193457894"/>
+      <w:bookmarkStart w:id="9" w:name="_Toc194059960"/>
       <w:r>
         <w:rPr>
           <w:rFonts w:ascii="Times New Roman" w:hAnsi="Times New Roman" w:cs="Times New Roman"/>
@@ -7775,6 +7755,7 @@
   <w:style w:type="character" w:default="1" w:styleId="Fuentedeprrafopredeter">
     <w:name w:val="Default Paragraph Font"/>
     <w:uiPriority w:val="1"/>
+    <w:semiHidden/>
     <w:unhideWhenUsed/>
   </w:style>
   <w:style w:type="table" w:default="1" w:styleId="Tablanormal">

</xml_diff>

<commit_message>
Algunas producciones y lecciones aprendidas
</commit_message>
<xml_diff>
--- a/documentacion/Documentacion.docx
+++ b/documentacion/Documentacion.docx
@@ -1234,7 +1234,15 @@
         <w:tab/>
       </w:r>
       <w:r>
-        <w:t>Un grupo de desarrolladores desea crear un nuevo lenguaje imperativo, ligero, que le permita realizar operaciones básicas para la configuración de chips, ya que esta es una industria que sigue creciendo constantemente, y cada vez estos chips necesitan ser configurados por lenguajes más ligeros y potentes. Es por esto que este grupo de desarrolladores requiere desarrollar su propio lenguaje para el desarrollo de sistemas empotrados, y como primer paso necesitan desarrollar una gramática simple y poderosa.</w:t>
+        <w:t xml:space="preserve">Un grupo de desarrolladores desea crear un nuevo lenguaje imperativo, ligero, que le permita realizar operaciones básicas para la configuración de chips, ya que esta es una industria que sigue creciendo constantemente, y cada vez estos chips necesitan ser configurados por lenguajes más ligeros y potentes. Es por esto </w:t>
+      </w:r>
+      <w:proofErr w:type="gramStart"/>
+      <w:r>
+        <w:t>que</w:t>
+      </w:r>
+      <w:proofErr w:type="gramEnd"/>
+      <w:r>
+        <w:t xml:space="preserve"> este grupo de desarrolladores requiere desarrollar su propio lenguaje para el desarrollo de sistemas empotrados, y como primer paso necesitan desarrollar una gramática simple y poderosa.</w:t>
       </w:r>
     </w:p>
     <w:p>
@@ -1742,7 +1750,35 @@
               <w:rPr>
                 <w:rFonts w:ascii="Times New Roman" w:hAnsi="Times New Roman" w:cs="Times New Roman"/>
               </w:rPr>
-              <w:t>Permite menor (&lt;), menor o igual (&lt;=), mayor (&gt;), mayor o igual (&gt;=), igual (==) y diferente (!=). == y != también aplican a booleanos.</w:t>
+              <w:t xml:space="preserve">Permite menor (&lt;), menor o igual (&lt;=), mayor (&gt;), mayor o igual (&gt;=), igual (==) y diferente </w:t>
+            </w:r>
+            <w:proofErr w:type="gramStart"/>
+            <w:r>
+              <w:rPr>
+                <w:rFonts w:ascii="Times New Roman" w:hAnsi="Times New Roman" w:cs="Times New Roman"/>
+              </w:rPr>
+              <w:t>(!=</w:t>
+            </w:r>
+            <w:proofErr w:type="gramEnd"/>
+            <w:r>
+              <w:rPr>
+                <w:rFonts w:ascii="Times New Roman" w:hAnsi="Times New Roman" w:cs="Times New Roman"/>
+              </w:rPr>
+              <w:t xml:space="preserve">). == </w:t>
+            </w:r>
+            <w:proofErr w:type="gramStart"/>
+            <w:r>
+              <w:rPr>
+                <w:rFonts w:ascii="Times New Roman" w:hAnsi="Times New Roman" w:cs="Times New Roman"/>
+              </w:rPr>
+              <w:t>y !</w:t>
+            </w:r>
+            <w:proofErr w:type="gramEnd"/>
+            <w:r>
+              <w:rPr>
+                <w:rFonts w:ascii="Times New Roman" w:hAnsi="Times New Roman" w:cs="Times New Roman"/>
+              </w:rPr>
+              <w:t>= también aplican a booleanos.</w:t>
             </w:r>
           </w:p>
         </w:tc>
@@ -1834,7 +1870,21 @@
               <w:rPr>
                 <w:rFonts w:ascii="Times New Roman" w:hAnsi="Times New Roman" w:cs="Times New Roman"/>
               </w:rPr>
-              <w:t>Todas las expresiones y combinaciones de expresiones deben finalizar con ?. Pueden usarse en estructuras de control.</w:t>
+              <w:t xml:space="preserve">Todas las expresiones y combinaciones de expresiones deben finalizar </w:t>
+            </w:r>
+            <w:proofErr w:type="gramStart"/>
+            <w:r>
+              <w:rPr>
+                <w:rFonts w:ascii="Times New Roman" w:hAnsi="Times New Roman" w:cs="Times New Roman"/>
+              </w:rPr>
+              <w:t>con ?</w:t>
+            </w:r>
+            <w:proofErr w:type="gramEnd"/>
+            <w:r>
+              <w:rPr>
+                <w:rFonts w:ascii="Times New Roman" w:hAnsi="Times New Roman" w:cs="Times New Roman"/>
+              </w:rPr>
+              <w:t>. Pueden usarse en estructuras de control.</w:t>
             </w:r>
           </w:p>
         </w:tc>
@@ -2358,7 +2408,21 @@
               <w:rPr>
                 <w:rFonts w:ascii="Times New Roman" w:hAnsi="Times New Roman" w:cs="Times New Roman"/>
               </w:rPr>
-              <w:t>Comentarios de una línea (@) y múltiples líneas ({ }).</w:t>
+              <w:t xml:space="preserve">Comentarios de una línea (@) y múltiples líneas </w:t>
+            </w:r>
+            <w:proofErr w:type="gramStart"/>
+            <w:r>
+              <w:rPr>
+                <w:rFonts w:ascii="Times New Roman" w:hAnsi="Times New Roman" w:cs="Times New Roman"/>
+              </w:rPr>
+              <w:t>({ }</w:t>
+            </w:r>
+            <w:proofErr w:type="gramEnd"/>
+            <w:r>
+              <w:rPr>
+                <w:rFonts w:ascii="Times New Roman" w:hAnsi="Times New Roman" w:cs="Times New Roman"/>
+              </w:rPr>
+              <w:t>).</w:t>
             </w:r>
           </w:p>
         </w:tc>
@@ -6791,11 +6855,19 @@
       </w:pPr>
       <w:proofErr w:type="spellStart"/>
       <w:r>
-        <w:t>main_func</w:t>
+        <w:t>main_</w:t>
+      </w:r>
+      <w:proofErr w:type="gramStart"/>
+      <w:r>
+        <w:t>func</w:t>
       </w:r>
       <w:proofErr w:type="spellEnd"/>
       <w:r>
-        <w:t xml:space="preserve"> ::= </w:t>
+        <w:t xml:space="preserve"> ::=</w:t>
+      </w:r>
+      <w:proofErr w:type="gramEnd"/>
+      <w:r>
+        <w:t xml:space="preserve"> </w:t>
       </w:r>
       <w:proofErr w:type="spellStart"/>
       <w:r>
@@ -6830,14 +6902,28 @@
         <w:rPr>
           <w:lang w:val="en-US"/>
         </w:rPr>
-        <w:t>func_decl</w:t>
+        <w:t>func_</w:t>
+      </w:r>
+      <w:proofErr w:type="gramStart"/>
+      <w:r>
+        <w:rPr>
+          <w:lang w:val="en-US"/>
+        </w:rPr>
+        <w:t>decl</w:t>
       </w:r>
       <w:proofErr w:type="spellEnd"/>
       <w:r>
         <w:rPr>
           <w:lang w:val="en-US"/>
         </w:rPr>
-        <w:t xml:space="preserve"> ::= type id "(" </w:t>
+        <w:t xml:space="preserve"> ::=</w:t>
+      </w:r>
+      <w:proofErr w:type="gramEnd"/>
+      <w:r>
+        <w:rPr>
+          <w:lang w:val="en-US"/>
+        </w:rPr>
+        <w:t xml:space="preserve"> type id "(" </w:t>
       </w:r>
       <w:proofErr w:type="spellStart"/>
       <w:r>
@@ -6870,14 +6956,28 @@
         <w:rPr>
           <w:lang w:val="en-US"/>
         </w:rPr>
-        <w:t>func_list</w:t>
+        <w:t>func_</w:t>
+      </w:r>
+      <w:proofErr w:type="gramStart"/>
+      <w:r>
+        <w:rPr>
+          <w:lang w:val="en-US"/>
+        </w:rPr>
+        <w:t>list</w:t>
       </w:r>
       <w:proofErr w:type="spellEnd"/>
       <w:r>
         <w:rPr>
           <w:lang w:val="en-US"/>
         </w:rPr>
-        <w:t xml:space="preserve"> ::= </w:t>
+        <w:t xml:space="preserve"> ::=</w:t>
+      </w:r>
+      <w:proofErr w:type="gramEnd"/>
+      <w:r>
+        <w:rPr>
+          <w:lang w:val="en-US"/>
+        </w:rPr>
+        <w:t xml:space="preserve"> </w:t>
       </w:r>
       <w:proofErr w:type="spellStart"/>
       <w:r>
@@ -6933,14 +7033,28 @@
         <w:rPr>
           <w:lang w:val="en-US"/>
         </w:rPr>
-        <w:t>param_list</w:t>
+        <w:t>param_</w:t>
+      </w:r>
+      <w:proofErr w:type="gramStart"/>
+      <w:r>
+        <w:rPr>
+          <w:lang w:val="en-US"/>
+        </w:rPr>
+        <w:t>list</w:t>
       </w:r>
       <w:proofErr w:type="spellEnd"/>
       <w:r>
         <w:rPr>
           <w:lang w:val="en-US"/>
         </w:rPr>
-        <w:t xml:space="preserve"> ::= param "," </w:t>
+        <w:t xml:space="preserve"> ::=</w:t>
+      </w:r>
+      <w:proofErr w:type="gramEnd"/>
+      <w:r>
+        <w:rPr>
+          <w:lang w:val="en-US"/>
+        </w:rPr>
+        <w:t xml:space="preserve"> param "," </w:t>
       </w:r>
       <w:proofErr w:type="spellStart"/>
       <w:r>
@@ -6975,12 +7089,17 @@
         </w:numPr>
       </w:pPr>
       <w:proofErr w:type="spellStart"/>
+      <w:proofErr w:type="gramStart"/>
       <w:r>
         <w:t>param</w:t>
       </w:r>
       <w:proofErr w:type="spellEnd"/>
       <w:r>
-        <w:t xml:space="preserve"> ::= </w:t>
+        <w:t xml:space="preserve"> ::=</w:t>
+      </w:r>
+      <w:proofErr w:type="gramEnd"/>
+      <w:r>
+        <w:t xml:space="preserve"> </w:t>
       </w:r>
       <w:proofErr w:type="spellStart"/>
       <w:r>
@@ -6999,8 +7118,13 @@
           <w:numId w:val="2"/>
         </w:numPr>
       </w:pPr>
-      <w:r>
-        <w:t xml:space="preserve">block ::= "\\" </w:t>
+      <w:proofErr w:type="gramStart"/>
+      <w:r>
+        <w:t>block ::=</w:t>
+      </w:r>
+      <w:proofErr w:type="gramEnd"/>
+      <w:r>
+        <w:t xml:space="preserve"> "\\" </w:t>
       </w:r>
       <w:proofErr w:type="spellStart"/>
       <w:r>
@@ -7027,14 +7151,28 @@
         <w:rPr>
           <w:lang w:val="en-US"/>
         </w:rPr>
-        <w:t>stmt_list</w:t>
+        <w:t>stmt_</w:t>
+      </w:r>
+      <w:proofErr w:type="gramStart"/>
+      <w:r>
+        <w:rPr>
+          <w:lang w:val="en-US"/>
+        </w:rPr>
+        <w:t>list</w:t>
       </w:r>
       <w:proofErr w:type="spellEnd"/>
       <w:r>
         <w:rPr>
           <w:lang w:val="en-US"/>
         </w:rPr>
-        <w:t xml:space="preserve"> ::= </w:t>
+        <w:t xml:space="preserve"> ::=</w:t>
+      </w:r>
+      <w:proofErr w:type="gramEnd"/>
+      <w:r>
+        <w:rPr>
+          <w:lang w:val="en-US"/>
+        </w:rPr>
+        <w:t xml:space="preserve"> </w:t>
       </w:r>
       <w:proofErr w:type="spellStart"/>
       <w:r>
@@ -7083,6 +7221,7 @@
         </w:numPr>
       </w:pPr>
       <w:proofErr w:type="spellStart"/>
+      <w:proofErr w:type="gramStart"/>
       <w:r>
         <w:rPr>
           <w:lang w:val="en-US"/>
@@ -7094,7 +7233,14 @@
         <w:rPr>
           <w:lang w:val="en-US"/>
         </w:rPr>
-        <w:t xml:space="preserve"> ::= </w:t>
+        <w:t xml:space="preserve"> ::=</w:t>
+      </w:r>
+      <w:proofErr w:type="gramEnd"/>
+      <w:r>
+        <w:rPr>
+          <w:lang w:val="en-US"/>
+        </w:rPr>
+        <w:t xml:space="preserve"> </w:t>
       </w:r>
       <w:proofErr w:type="spellStart"/>
       <w:r>
@@ -7204,11 +7350,19 @@
       </w:pPr>
       <w:proofErr w:type="spellStart"/>
       <w:r>
-        <w:t>var_decl</w:t>
+        <w:t>var_</w:t>
+      </w:r>
+      <w:proofErr w:type="gramStart"/>
+      <w:r>
+        <w:t>decl</w:t>
       </w:r>
       <w:proofErr w:type="spellEnd"/>
       <w:r>
-        <w:t xml:space="preserve"> ::= </w:t>
+        <w:t xml:space="preserve"> ::=</w:t>
+      </w:r>
+      <w:proofErr w:type="gramEnd"/>
+      <w:r>
+        <w:t xml:space="preserve"> </w:t>
       </w:r>
       <w:proofErr w:type="spellStart"/>
       <w:r>
@@ -7221,6 +7375,669 @@
       <w:proofErr w:type="spellStart"/>
       <w:r>
         <w:t>array_decl</w:t>
+      </w:r>
+      <w:proofErr w:type="spellEnd"/>
+    </w:p>
+    <w:p>
+      <w:pPr>
+        <w:pStyle w:val="ListParagraph"/>
+        <w:numPr>
+          <w:ilvl w:val="0"/>
+          <w:numId w:val="2"/>
+        </w:numPr>
+        <w:rPr>
+          <w:lang w:val="en-US"/>
+        </w:rPr>
+      </w:pPr>
+      <w:proofErr w:type="spellStart"/>
+      <w:r>
+        <w:rPr>
+          <w:lang w:val="en-US"/>
+        </w:rPr>
+        <w:t>array_</w:t>
+      </w:r>
+      <w:proofErr w:type="gramStart"/>
+      <w:r>
+        <w:rPr>
+          <w:lang w:val="en-US"/>
+        </w:rPr>
+        <w:t>decl</w:t>
+      </w:r>
+      <w:proofErr w:type="spellEnd"/>
+      <w:r>
+        <w:rPr>
+          <w:lang w:val="en-US"/>
+        </w:rPr>
+        <w:t xml:space="preserve"> ::=</w:t>
+      </w:r>
+      <w:proofErr w:type="gramEnd"/>
+      <w:r>
+        <w:rPr>
+          <w:lang w:val="en-US"/>
+        </w:rPr>
+        <w:t xml:space="preserve"> </w:t>
+      </w:r>
+      <w:r>
+        <w:rPr>
+          <w:lang w:val="en-US"/>
+        </w:rPr>
+        <w:t xml:space="preserve">| int id[ </w:t>
+      </w:r>
+      <w:proofErr w:type="spellStart"/>
+      <w:r>
+        <w:rPr>
+          <w:lang w:val="en-US"/>
+        </w:rPr>
+        <w:t>int_literal</w:t>
+      </w:r>
+      <w:proofErr w:type="spellEnd"/>
+      <w:r>
+        <w:rPr>
+          <w:lang w:val="en-US"/>
+        </w:rPr>
+        <w:t xml:space="preserve"> ] </w:t>
+      </w:r>
+      <w:proofErr w:type="gramStart"/>
+      <w:r>
+        <w:rPr>
+          <w:lang w:val="en-US"/>
+        </w:rPr>
+        <w:t xml:space="preserve">[ </w:t>
+      </w:r>
+      <w:proofErr w:type="spellStart"/>
+      <w:r>
+        <w:rPr>
+          <w:lang w:val="en-US"/>
+        </w:rPr>
+        <w:t>int</w:t>
+      </w:r>
+      <w:proofErr w:type="gramEnd"/>
+      <w:r>
+        <w:rPr>
+          <w:lang w:val="en-US"/>
+        </w:rPr>
+        <w:t>_literal</w:t>
+      </w:r>
+      <w:proofErr w:type="spellEnd"/>
+      <w:r>
+        <w:rPr>
+          <w:lang w:val="en-US"/>
+        </w:rPr>
+        <w:t xml:space="preserve"> ] |</w:t>
+      </w:r>
+    </w:p>
+    <w:p>
+      <w:pPr>
+        <w:pStyle w:val="ListParagraph"/>
+        <w:numPr>
+          <w:ilvl w:val="0"/>
+          <w:numId w:val="2"/>
+        </w:numPr>
+        <w:rPr>
+          <w:lang w:val="en-US"/>
+        </w:rPr>
+      </w:pPr>
+      <w:proofErr w:type="spellStart"/>
+      <w:r>
+        <w:rPr>
+          <w:lang w:val="en-US"/>
+        </w:rPr>
+        <w:t>assign_</w:t>
+      </w:r>
+      <w:proofErr w:type="gramStart"/>
+      <w:r>
+        <w:rPr>
+          <w:lang w:val="en-US"/>
+        </w:rPr>
+        <w:t>stmt</w:t>
+      </w:r>
+      <w:proofErr w:type="spellEnd"/>
+      <w:r>
+        <w:rPr>
+          <w:lang w:val="en-US"/>
+        </w:rPr>
+        <w:t> </w:t>
+      </w:r>
+      <w:r>
+        <w:rPr>
+          <w:lang w:val="en-US"/>
+        </w:rPr>
+        <w:t>::=</w:t>
+      </w:r>
+      <w:proofErr w:type="gramEnd"/>
+      <w:r>
+        <w:rPr>
+          <w:lang w:val="en-US"/>
+        </w:rPr>
+        <w:t xml:space="preserve"> </w:t>
+      </w:r>
+      <w:r>
+        <w:rPr>
+          <w:lang w:val="en-US"/>
+        </w:rPr>
+        <w:t xml:space="preserve">id "=" expr | id "[" expr </w:t>
+      </w:r>
+      <w:proofErr w:type="gramStart"/>
+      <w:r>
+        <w:rPr>
+          <w:lang w:val="en-US"/>
+        </w:rPr>
+        <w:t>"]" "[</w:t>
+      </w:r>
+      <w:proofErr w:type="gramEnd"/>
+      <w:r>
+        <w:rPr>
+          <w:lang w:val="en-US"/>
+        </w:rPr>
+        <w:t>" expr "]" "=" expr</w:t>
+      </w:r>
+      <w:r>
+        <w:rPr>
+          <w:lang w:val="en-US"/>
+        </w:rPr>
+        <w:t xml:space="preserve"> |</w:t>
+      </w:r>
+      <w:r>
+        <w:rPr>
+          <w:lang w:val="en-US"/>
+        </w:rPr>
+        <w:t xml:space="preserve"> </w:t>
+      </w:r>
+      <w:r>
+        <w:rPr>
+          <w:lang w:val="en-US"/>
+        </w:rPr>
+        <w:t>id++ | id--</w:t>
+      </w:r>
+      <w:r>
+        <w:rPr>
+          <w:lang w:val="en-US"/>
+        </w:rPr>
+        <w:t xml:space="preserve"> |</w:t>
+      </w:r>
+      <w:r>
+        <w:rPr>
+          <w:lang w:val="en-US"/>
+        </w:rPr>
+        <w:t xml:space="preserve"> </w:t>
+      </w:r>
+      <w:r>
+        <w:t>ε</w:t>
+      </w:r>
+      <w:r>
+        <w:rPr>
+          <w:lang w:val="en-US"/>
+        </w:rPr>
+        <w:t xml:space="preserve"> </w:t>
+      </w:r>
+    </w:p>
+    <w:p>
+      <w:pPr>
+        <w:pStyle w:val="ListParagraph"/>
+        <w:numPr>
+          <w:ilvl w:val="0"/>
+          <w:numId w:val="2"/>
+        </w:numPr>
+        <w:rPr>
+          <w:lang w:val="en-US"/>
+        </w:rPr>
+      </w:pPr>
+      <w:proofErr w:type="gramStart"/>
+      <w:r>
+        <w:rPr>
+          <w:lang w:val="en-US"/>
+        </w:rPr>
+        <w:t>expr ::=</w:t>
+      </w:r>
+      <w:proofErr w:type="gramEnd"/>
+      <w:r>
+        <w:rPr>
+          <w:lang w:val="en-US"/>
+        </w:rPr>
+        <w:t xml:space="preserve"> </w:t>
+      </w:r>
+      <w:proofErr w:type="spellStart"/>
+      <w:r>
+        <w:rPr>
+          <w:lang w:val="en-US"/>
+        </w:rPr>
+        <w:t>arith_expr</w:t>
+      </w:r>
+      <w:proofErr w:type="spellEnd"/>
+      <w:r>
+        <w:rPr>
+          <w:lang w:val="en-US"/>
+        </w:rPr>
+        <w:t xml:space="preserve"> | </w:t>
+      </w:r>
+      <w:proofErr w:type="spellStart"/>
+      <w:r>
+        <w:rPr>
+          <w:lang w:val="en-US"/>
+        </w:rPr>
+        <w:t>rel_expr</w:t>
+      </w:r>
+      <w:proofErr w:type="spellEnd"/>
+      <w:r>
+        <w:rPr>
+          <w:lang w:val="en-US"/>
+        </w:rPr>
+        <w:t xml:space="preserve"> </w:t>
+      </w:r>
+      <w:r>
+        <w:rPr>
+          <w:lang w:val="en-US"/>
+        </w:rPr>
+        <w:t xml:space="preserve">| </w:t>
+      </w:r>
+      <w:proofErr w:type="spellStart"/>
+      <w:r>
+        <w:rPr>
+          <w:lang w:val="en-US"/>
+        </w:rPr>
+        <w:t>logic_expr</w:t>
+      </w:r>
+      <w:proofErr w:type="spellEnd"/>
+      <w:r>
+        <w:rPr>
+          <w:lang w:val="en-US"/>
+        </w:rPr>
+        <w:t xml:space="preserve"> | literal | </w:t>
+      </w:r>
+      <w:proofErr w:type="spellStart"/>
+      <w:r>
+        <w:rPr>
+          <w:lang w:val="en-US"/>
+        </w:rPr>
+        <w:t>func_call</w:t>
+      </w:r>
+      <w:proofErr w:type="spellEnd"/>
+      <w:r>
+        <w:rPr>
+          <w:lang w:val="en-US"/>
+        </w:rPr>
+        <w:t xml:space="preserve"> | id</w:t>
+      </w:r>
+    </w:p>
+    <w:p>
+      <w:pPr>
+        <w:pStyle w:val="ListParagraph"/>
+        <w:numPr>
+          <w:ilvl w:val="0"/>
+          <w:numId w:val="2"/>
+        </w:numPr>
+        <w:rPr>
+          <w:lang w:val="en-US"/>
+        </w:rPr>
+      </w:pPr>
+      <w:proofErr w:type="spellStart"/>
+      <w:r>
+        <w:rPr>
+          <w:lang w:val="en-US"/>
+        </w:rPr>
+        <w:t>arith_</w:t>
+      </w:r>
+      <w:proofErr w:type="gramStart"/>
+      <w:r>
+        <w:rPr>
+          <w:lang w:val="en-US"/>
+        </w:rPr>
+        <w:t>expr</w:t>
+      </w:r>
+      <w:proofErr w:type="spellEnd"/>
+      <w:r>
+        <w:rPr>
+          <w:lang w:val="en-US"/>
+        </w:rPr>
+        <w:t xml:space="preserve"> ::=</w:t>
+      </w:r>
+      <w:proofErr w:type="gramEnd"/>
+      <w:r>
+        <w:rPr>
+          <w:lang w:val="en-US"/>
+        </w:rPr>
+        <w:t xml:space="preserve"> expr "+" expr | expr "-" expr | expr "//" expr | expr "*" expr | expr "**" expr |</w:t>
+      </w:r>
+      <w:r>
+        <w:rPr>
+          <w:lang w:val="en-US"/>
+        </w:rPr>
+        <w:t xml:space="preserve"> </w:t>
+      </w:r>
+      <w:r>
+        <w:rPr>
+          <w:lang w:val="en-US"/>
+        </w:rPr>
+        <w:t xml:space="preserve">expr </w:t>
+      </w:r>
+      <w:r>
+        <w:rPr>
+          <w:lang w:val="en-US"/>
+        </w:rPr>
+        <w:t>"~" expr</w:t>
+      </w:r>
+      <w:r>
+        <w:rPr>
+          <w:lang w:val="en-US"/>
+        </w:rPr>
+        <w:t xml:space="preserve"> </w:t>
+      </w:r>
+      <w:r>
+        <w:rPr>
+          <w:lang w:val="en-US"/>
+        </w:rPr>
+        <w:t>|</w:t>
+      </w:r>
+      <w:r>
+        <w:rPr>
+          <w:lang w:val="en-US"/>
+        </w:rPr>
+        <w:t xml:space="preserve"> </w:t>
+      </w:r>
+      <w:r>
+        <w:rPr>
+          <w:lang w:val="en-US"/>
+        </w:rPr>
+        <w:t xml:space="preserve">-expr | </w:t>
+      </w:r>
+      <w:r>
+        <w:t>ε</w:t>
+      </w:r>
+    </w:p>
+    <w:p>
+      <w:pPr>
+        <w:pStyle w:val="ListParagraph"/>
+        <w:numPr>
+          <w:ilvl w:val="0"/>
+          <w:numId w:val="2"/>
+        </w:numPr>
+      </w:pPr>
+      <w:proofErr w:type="spellStart"/>
+      <w:r>
+        <w:t>rel_</w:t>
+      </w:r>
+      <w:proofErr w:type="gramStart"/>
+      <w:r>
+        <w:t>expr</w:t>
+      </w:r>
+      <w:proofErr w:type="spellEnd"/>
+      <w:r>
+        <w:t xml:space="preserve"> ::=</w:t>
+      </w:r>
+      <w:proofErr w:type="gramEnd"/>
+      <w:r>
+        <w:t xml:space="preserve"> </w:t>
+      </w:r>
+      <w:proofErr w:type="spellStart"/>
+      <w:r>
+        <w:t>expr</w:t>
+      </w:r>
+      <w:proofErr w:type="spellEnd"/>
+      <w:r>
+        <w:t xml:space="preserve"> " &lt;" </w:t>
+      </w:r>
+      <w:proofErr w:type="spellStart"/>
+      <w:r>
+        <w:t>expr</w:t>
+      </w:r>
+      <w:proofErr w:type="spellEnd"/>
+      <w:r>
+        <w:t xml:space="preserve"> | </w:t>
+      </w:r>
+      <w:proofErr w:type="spellStart"/>
+      <w:r>
+        <w:t>expr</w:t>
+      </w:r>
+      <w:proofErr w:type="spellEnd"/>
+      <w:r>
+        <w:t xml:space="preserve"> " &lt;=" </w:t>
+      </w:r>
+      <w:proofErr w:type="spellStart"/>
+      <w:r>
+        <w:t>expr</w:t>
+      </w:r>
+      <w:proofErr w:type="spellEnd"/>
+      <w:r>
+        <w:t xml:space="preserve"> | </w:t>
+      </w:r>
+      <w:proofErr w:type="spellStart"/>
+      <w:r>
+        <w:t>expr</w:t>
+      </w:r>
+      <w:proofErr w:type="spellEnd"/>
+      <w:r>
+        <w:t xml:space="preserve"> " &gt;" </w:t>
+      </w:r>
+      <w:proofErr w:type="spellStart"/>
+      <w:r>
+        <w:t>expr</w:t>
+      </w:r>
+      <w:proofErr w:type="spellEnd"/>
+      <w:r>
+        <w:t xml:space="preserve"> | </w:t>
+      </w:r>
+      <w:proofErr w:type="spellStart"/>
+      <w:r>
+        <w:t>expr</w:t>
+      </w:r>
+      <w:proofErr w:type="spellEnd"/>
+      <w:r>
+        <w:t xml:space="preserve"> " &gt;=" </w:t>
+      </w:r>
+      <w:proofErr w:type="spellStart"/>
+      <w:r>
+        <w:t>expr</w:t>
+      </w:r>
+      <w:proofErr w:type="spellEnd"/>
+      <w:r>
+        <w:t xml:space="preserve"> | </w:t>
+      </w:r>
+      <w:proofErr w:type="spellStart"/>
+      <w:r>
+        <w:t>expr</w:t>
+      </w:r>
+      <w:proofErr w:type="spellEnd"/>
+      <w:r>
+        <w:t xml:space="preserve"> " ==" </w:t>
+      </w:r>
+      <w:proofErr w:type="spellStart"/>
+      <w:r>
+        <w:t>expr</w:t>
+      </w:r>
+      <w:proofErr w:type="spellEnd"/>
+      <w:r>
+        <w:t xml:space="preserve"> | </w:t>
+      </w:r>
+      <w:proofErr w:type="spellStart"/>
+      <w:r>
+        <w:t>expr</w:t>
+      </w:r>
+      <w:proofErr w:type="spellEnd"/>
+      <w:r>
+        <w:t xml:space="preserve"> " !=" </w:t>
+      </w:r>
+      <w:proofErr w:type="spellStart"/>
+      <w:r>
+        <w:t>expr</w:t>
+      </w:r>
+      <w:proofErr w:type="spellEnd"/>
+      <w:r>
+        <w:t xml:space="preserve"> |</w:t>
+      </w:r>
+      <w:r>
+        <w:t xml:space="preserve"> ε</w:t>
+      </w:r>
+    </w:p>
+    <w:p>
+      <w:pPr>
+        <w:pStyle w:val="ListParagraph"/>
+        <w:numPr>
+          <w:ilvl w:val="0"/>
+          <w:numId w:val="2"/>
+        </w:numPr>
+      </w:pPr>
+      <w:proofErr w:type="spellStart"/>
+      <w:r>
+        <w:t>logic_</w:t>
+      </w:r>
+      <w:proofErr w:type="gramStart"/>
+      <w:r>
+        <w:t>expr</w:t>
+      </w:r>
+      <w:proofErr w:type="spellEnd"/>
+      <w:r>
+        <w:t xml:space="preserve"> ::=</w:t>
+      </w:r>
+      <w:proofErr w:type="gramEnd"/>
+      <w:r>
+        <w:t xml:space="preserve">  </w:t>
+      </w:r>
+      <w:r>
+        <w:t>" ("</w:t>
+      </w:r>
+      <w:r>
+        <w:t xml:space="preserve"> </w:t>
+      </w:r>
+      <w:proofErr w:type="spellStart"/>
+      <w:r>
+        <w:t>expr</w:t>
+      </w:r>
+      <w:proofErr w:type="spellEnd"/>
+      <w:r>
+        <w:t xml:space="preserve"> "</w:t>
+      </w:r>
+      <w:r>
+        <w:t xml:space="preserve">^" </w:t>
+      </w:r>
+      <w:proofErr w:type="spellStart"/>
+      <w:r>
+        <w:t>expr</w:t>
+      </w:r>
+      <w:proofErr w:type="spellEnd"/>
+      <w:r>
+        <w:t xml:space="preserve"> ")"</w:t>
+      </w:r>
+      <w:r>
+        <w:t xml:space="preserve"> </w:t>
+      </w:r>
+      <w:r>
+        <w:t xml:space="preserve">| " (" </w:t>
+      </w:r>
+      <w:proofErr w:type="spellStart"/>
+      <w:r>
+        <w:t>expr</w:t>
+      </w:r>
+      <w:proofErr w:type="spellEnd"/>
+      <w:r>
+        <w:t xml:space="preserve"> "</w:t>
+      </w:r>
+      <w:r>
+        <w:t>#</w:t>
+      </w:r>
+      <w:r>
+        <w:t xml:space="preserve">" </w:t>
+      </w:r>
+      <w:proofErr w:type="spellStart"/>
+      <w:r>
+        <w:t>expr</w:t>
+      </w:r>
+      <w:proofErr w:type="spellEnd"/>
+      <w:r>
+        <w:t xml:space="preserve"> ")" | !</w:t>
+      </w:r>
+      <w:proofErr w:type="spellStart"/>
+      <w:r>
+        <w:t>expr</w:t>
+      </w:r>
+      <w:proofErr w:type="spellEnd"/>
+    </w:p>
+    <w:p>
+      <w:pPr>
+        <w:pStyle w:val="ListParagraph"/>
+        <w:numPr>
+          <w:ilvl w:val="0"/>
+          <w:numId w:val="2"/>
+        </w:numPr>
+        <w:rPr>
+          <w:lang w:val="en-US"/>
+        </w:rPr>
+      </w:pPr>
+      <w:proofErr w:type="gramStart"/>
+      <w:r>
+        <w:rPr>
+          <w:lang w:val="en-US"/>
+        </w:rPr>
+        <w:t>literal ::=</w:t>
+      </w:r>
+      <w:proofErr w:type="gramEnd"/>
+      <w:r>
+        <w:rPr>
+          <w:lang w:val="en-US"/>
+        </w:rPr>
+        <w:t xml:space="preserve"> </w:t>
+      </w:r>
+      <w:proofErr w:type="spellStart"/>
+      <w:r>
+        <w:rPr>
+          <w:lang w:val="en-US"/>
+        </w:rPr>
+        <w:t>int_literal</w:t>
+      </w:r>
+      <w:proofErr w:type="spellEnd"/>
+      <w:r>
+        <w:rPr>
+          <w:lang w:val="en-US"/>
+        </w:rPr>
+        <w:t xml:space="preserve"> | </w:t>
+      </w:r>
+      <w:proofErr w:type="spellStart"/>
+      <w:r>
+        <w:rPr>
+          <w:lang w:val="en-US"/>
+        </w:rPr>
+        <w:t>float_literal</w:t>
+      </w:r>
+      <w:proofErr w:type="spellEnd"/>
+      <w:r>
+        <w:rPr>
+          <w:lang w:val="en-US"/>
+        </w:rPr>
+        <w:t xml:space="preserve"> | </w:t>
+      </w:r>
+      <w:proofErr w:type="spellStart"/>
+      <w:r>
+        <w:rPr>
+          <w:lang w:val="en-US"/>
+        </w:rPr>
+        <w:t>boolean_literal</w:t>
+      </w:r>
+      <w:proofErr w:type="spellEnd"/>
+      <w:r>
+        <w:rPr>
+          <w:lang w:val="en-US"/>
+        </w:rPr>
+        <w:t xml:space="preserve"> | </w:t>
+      </w:r>
+      <w:proofErr w:type="spellStart"/>
+      <w:r>
+        <w:rPr>
+          <w:lang w:val="en-US"/>
+        </w:rPr>
+        <w:t>string_literal</w:t>
+      </w:r>
+      <w:proofErr w:type="spellEnd"/>
+      <w:r>
+        <w:rPr>
+          <w:lang w:val="en-US"/>
+        </w:rPr>
+        <w:t xml:space="preserve"> | </w:t>
+      </w:r>
+      <w:proofErr w:type="spellStart"/>
+      <w:r>
+        <w:rPr>
+          <w:lang w:val="en-US"/>
+        </w:rPr>
+        <w:t>char_literal</w:t>
       </w:r>
       <w:proofErr w:type="spellEnd"/>
     </w:p>
@@ -7234,242 +8051,37 @@
       </w:pPr>
       <w:proofErr w:type="spellStart"/>
       <w:r>
-        <w:t>array_decl</w:t>
+        <w:t>int_</w:t>
+      </w:r>
+      <w:proofErr w:type="gramStart"/>
+      <w:r>
+        <w:t>literal</w:t>
       </w:r>
       <w:proofErr w:type="spellEnd"/>
       <w:r>
-        <w:t xml:space="preserve"> ::= </w:t>
-      </w:r>
-      <w:r>
-        <w:t>, [, ]`</w:t>
-      </w:r>
-    </w:p>
-    <w:p>
-      <w:pPr>
-        <w:pStyle w:val="ListParagraph"/>
-        <w:numPr>
-          <w:ilvl w:val="0"/>
-          <w:numId w:val="2"/>
-        </w:numPr>
-        <w:rPr>
-          <w:lang w:val="en-US"/>
-        </w:rPr>
-      </w:pPr>
-      <w:proofErr w:type="spellStart"/>
-      <w:r>
-        <w:rPr>
-          <w:lang w:val="en-US"/>
-        </w:rPr>
-        <w:t>assign_stmt</w:t>
-      </w:r>
-      <w:proofErr w:type="spellEnd"/>
-      <w:r>
-        <w:rPr>
-          <w:lang w:val="en-US"/>
-        </w:rPr>
-        <w:t> </w:t>
-      </w:r>
-      <w:r>
-        <w:rPr>
-          <w:lang w:val="en-US"/>
-        </w:rPr>
-        <w:t xml:space="preserve">::= </w:t>
-      </w:r>
-      <w:r>
-        <w:rPr>
-          <w:lang w:val="en-US"/>
-        </w:rPr>
-        <w:t>id "=" expr | id "[" expr "]" "[" expr "]" "=" expr</w:t>
-      </w:r>
-      <w:r>
-        <w:rPr>
-          <w:lang w:val="en-US"/>
-        </w:rPr>
-        <w:t xml:space="preserve"> |</w:t>
-      </w:r>
-      <w:r>
-        <w:rPr>
-          <w:lang w:val="en-US"/>
-        </w:rPr>
+        <w:t xml:space="preserve"> ::=</w:t>
+      </w:r>
+      <w:proofErr w:type="gramEnd"/>
+      <w:r>
+        <w:t xml:space="preserve"> -?(</w:t>
+      </w:r>
+      <w:r>
         <w:t xml:space="preserve"> </w:t>
       </w:r>
       <w:r>
-        <w:rPr>
-          <w:lang w:val="en-US"/>
-        </w:rPr>
-        <w:t>id++ | id--</w:t>
-      </w:r>
-      <w:r>
-        <w:rPr>
-          <w:lang w:val="en-US"/>
-        </w:rPr>
-        <w:t xml:space="preserve"> |</w:t>
-      </w:r>
-      <w:r>
-        <w:rPr>
-          <w:lang w:val="en-US"/>
-        </w:rPr>
+        <w:t>0</w:t>
+      </w:r>
+      <w:r>
         <w:t xml:space="preserve"> </w:t>
       </w:r>
       <w:r>
-        <w:t>ε</w:t>
-      </w:r>
-      <w:r>
-        <w:rPr>
-          <w:lang w:val="en-US"/>
-        </w:rPr>
+        <w:t>|</w:t>
+      </w:r>
+      <w:r>
         <w:t xml:space="preserve"> </w:t>
       </w:r>
-    </w:p>
-    <w:p>
-      <w:pPr>
-        <w:pStyle w:val="ListParagraph"/>
-        <w:numPr>
-          <w:ilvl w:val="0"/>
-          <w:numId w:val="2"/>
-        </w:numPr>
-        <w:rPr>
-          <w:lang w:val="en-US"/>
-        </w:rPr>
-      </w:pPr>
-      <w:r>
-        <w:rPr>
-          <w:lang w:val="en-US"/>
-        </w:rPr>
-        <w:t xml:space="preserve">expr ::= </w:t>
-      </w:r>
-      <w:proofErr w:type="spellStart"/>
-      <w:r>
-        <w:rPr>
-          <w:lang w:val="en-US"/>
-        </w:rPr>
-        <w:t>arith_expr</w:t>
-      </w:r>
-      <w:proofErr w:type="spellEnd"/>
-      <w:r>
-        <w:rPr>
-          <w:lang w:val="en-US"/>
-        </w:rPr>
-        <w:t xml:space="preserve"> | </w:t>
-      </w:r>
-      <w:proofErr w:type="spellStart"/>
-      <w:r>
-        <w:rPr>
-          <w:lang w:val="en-US"/>
-        </w:rPr>
-        <w:t>rel_expr</w:t>
-      </w:r>
-      <w:proofErr w:type="spellEnd"/>
-      <w:r>
-        <w:rPr>
-          <w:lang w:val="en-US"/>
-        </w:rPr>
-        <w:t xml:space="preserve"> </w:t>
-      </w:r>
-      <w:r>
-        <w:rPr>
-          <w:lang w:val="en-US"/>
-        </w:rPr>
-        <w:t xml:space="preserve">| </w:t>
-      </w:r>
-      <w:proofErr w:type="spellStart"/>
-      <w:r>
-        <w:rPr>
-          <w:lang w:val="en-US"/>
-        </w:rPr>
-        <w:t>logic_expr</w:t>
-      </w:r>
-      <w:proofErr w:type="spellEnd"/>
-      <w:r>
-        <w:rPr>
-          <w:lang w:val="en-US"/>
-        </w:rPr>
-        <w:t xml:space="preserve"> | literal | </w:t>
-      </w:r>
-      <w:proofErr w:type="spellStart"/>
-      <w:r>
-        <w:rPr>
-          <w:lang w:val="en-US"/>
-        </w:rPr>
-        <w:t>func_call</w:t>
-      </w:r>
-      <w:proofErr w:type="spellEnd"/>
-      <w:r>
-        <w:rPr>
-          <w:lang w:val="en-US"/>
-        </w:rPr>
-        <w:t xml:space="preserve"> | id</w:t>
-      </w:r>
-    </w:p>
-    <w:p>
-      <w:pPr>
-        <w:pStyle w:val="ListParagraph"/>
-        <w:numPr>
-          <w:ilvl w:val="0"/>
-          <w:numId w:val="2"/>
-        </w:numPr>
-        <w:rPr>
-          <w:lang w:val="en-US"/>
-        </w:rPr>
-      </w:pPr>
-      <w:proofErr w:type="spellStart"/>
-      <w:r>
-        <w:rPr>
-          <w:lang w:val="en-US"/>
-        </w:rPr>
-        <w:t>arith_expr</w:t>
-      </w:r>
-      <w:proofErr w:type="spellEnd"/>
-      <w:r>
-        <w:rPr>
-          <w:lang w:val="en-US"/>
-        </w:rPr>
-        <w:t xml:space="preserve"> ::= expr "+" expr | expr "-" expr | expr "//" expr | expr "*" expr | expr "**" expr |</w:t>
-      </w:r>
-      <w:r>
-        <w:rPr>
-          <w:lang w:val="en-US"/>
-        </w:rPr>
-        <w:t xml:space="preserve"> </w:t>
-      </w:r>
-      <w:r>
-        <w:rPr>
-          <w:lang w:val="en-US"/>
-        </w:rPr>
-        <w:t xml:space="preserve">expr </w:t>
-      </w:r>
-      <w:r>
-        <w:rPr>
-          <w:lang w:val="en-US"/>
-        </w:rPr>
-        <w:t>"~" expr</w:t>
-      </w:r>
-      <w:r>
-        <w:rPr>
-          <w:lang w:val="en-US"/>
-        </w:rPr>
-        <w:t xml:space="preserve"> </w:t>
-      </w:r>
-      <w:r>
-        <w:rPr>
-          <w:lang w:val="en-US"/>
-        </w:rPr>
-        <w:t>|</w:t>
-      </w:r>
-      <w:r>
-        <w:rPr>
-          <w:lang w:val="en-US"/>
-        </w:rPr>
-        <w:t xml:space="preserve"> </w:t>
-      </w:r>
-      <w:r>
-        <w:rPr>
-          <w:lang w:val="en-US"/>
-        </w:rPr>
-        <w:t xml:space="preserve">-expr | </w:t>
-      </w:r>
-      <w:r>
-        <w:t>ε</w:t>
+      <w:r>
+        <w:t>[1-9][0-9]*)</w:t>
       </w:r>
     </w:p>
     <w:p>
@@ -7482,110 +8094,25 @@
       </w:pPr>
       <w:proofErr w:type="spellStart"/>
       <w:r>
-        <w:t>rel_expr</w:t>
+        <w:t>float_</w:t>
+      </w:r>
+      <w:proofErr w:type="gramStart"/>
+      <w:r>
+        <w:t>literal</w:t>
       </w:r>
       <w:proofErr w:type="spellEnd"/>
       <w:r>
-        <w:t xml:space="preserve"> ::= </w:t>
-      </w:r>
-      <w:proofErr w:type="spellStart"/>
-      <w:r>
-        <w:t>expr</w:t>
-      </w:r>
-      <w:proofErr w:type="spellEnd"/>
-      <w:r>
-        <w:t xml:space="preserve"> " &lt;" </w:t>
-      </w:r>
-      <w:proofErr w:type="spellStart"/>
-      <w:r>
-        <w:t>expr</w:t>
-      </w:r>
-      <w:proofErr w:type="spellEnd"/>
-      <w:r>
-        <w:t xml:space="preserve"> | </w:t>
-      </w:r>
-      <w:proofErr w:type="spellStart"/>
-      <w:r>
-        <w:t>expr</w:t>
-      </w:r>
-      <w:proofErr w:type="spellEnd"/>
-      <w:r>
-        <w:t xml:space="preserve"> " &lt;=" </w:t>
-      </w:r>
-      <w:proofErr w:type="spellStart"/>
-      <w:r>
-        <w:t>expr</w:t>
-      </w:r>
-      <w:proofErr w:type="spellEnd"/>
-      <w:r>
-        <w:t xml:space="preserve"> | </w:t>
-      </w:r>
-      <w:proofErr w:type="spellStart"/>
-      <w:r>
-        <w:t>expr</w:t>
-      </w:r>
-      <w:proofErr w:type="spellEnd"/>
-      <w:r>
-        <w:t xml:space="preserve"> " &gt;" </w:t>
-      </w:r>
-      <w:proofErr w:type="spellStart"/>
-      <w:r>
-        <w:t>expr</w:t>
-      </w:r>
-      <w:proofErr w:type="spellEnd"/>
-      <w:r>
-        <w:t xml:space="preserve"> | </w:t>
-      </w:r>
-      <w:proofErr w:type="spellStart"/>
-      <w:r>
-        <w:t>expr</w:t>
-      </w:r>
-      <w:proofErr w:type="spellEnd"/>
-      <w:r>
-        <w:t xml:space="preserve"> " &gt;=" </w:t>
-      </w:r>
-      <w:proofErr w:type="spellStart"/>
-      <w:r>
-        <w:t>expr</w:t>
-      </w:r>
-      <w:proofErr w:type="spellEnd"/>
-      <w:r>
-        <w:t xml:space="preserve"> | </w:t>
-      </w:r>
-      <w:proofErr w:type="spellStart"/>
-      <w:r>
-        <w:t>expr</w:t>
-      </w:r>
-      <w:proofErr w:type="spellEnd"/>
-      <w:r>
-        <w:t xml:space="preserve"> " ==" </w:t>
-      </w:r>
-      <w:proofErr w:type="spellStart"/>
-      <w:r>
-        <w:t>expr</w:t>
-      </w:r>
-      <w:proofErr w:type="spellEnd"/>
-      <w:r>
-        <w:t xml:space="preserve"> | </w:t>
-      </w:r>
-      <w:proofErr w:type="spellStart"/>
-      <w:r>
-        <w:t>expr</w:t>
-      </w:r>
-      <w:proofErr w:type="spellEnd"/>
-      <w:r>
-        <w:t xml:space="preserve"> " !=" </w:t>
-      </w:r>
-      <w:proofErr w:type="spellStart"/>
-      <w:r>
-        <w:t>expr</w:t>
-      </w:r>
-      <w:proofErr w:type="spellEnd"/>
-      <w:r>
-        <w:t xml:space="preserve"> |</w:t>
-      </w:r>
-      <w:r>
-        <w:t xml:space="preserve"> ε</w:t>
+        <w:t xml:space="preserve"> ::=</w:t>
+      </w:r>
+      <w:proofErr w:type="gramEnd"/>
+      <w:r>
+        <w:t xml:space="preserve"> -?( 0 | [1-9][0-9]*\.[</w:t>
+      </w:r>
+      <w:r>
+        <w:t>0-9]*[1-9]</w:t>
+      </w:r>
+      <w:r>
+        <w:t>)</w:t>
       </w:r>
     </w:p>
     <w:p>
@@ -7598,68 +8125,199 @@
       </w:pPr>
       <w:proofErr w:type="spellStart"/>
       <w:r>
-        <w:t>logic_expr</w:t>
+        <w:t>boolean_</w:t>
+      </w:r>
+      <w:proofErr w:type="gramStart"/>
+      <w:r>
+        <w:t>literal</w:t>
       </w:r>
       <w:proofErr w:type="spellEnd"/>
       <w:r>
-        <w:t xml:space="preserve"> ::=  </w:t>
-      </w:r>
-      <w:r>
-        <w:t>" ("</w:t>
-      </w:r>
+        <w:t xml:space="preserve"> ::=</w:t>
+      </w:r>
+      <w:proofErr w:type="gramEnd"/>
+      <w:r>
+        <w:t xml:space="preserve"> true | false</w:t>
+      </w:r>
+    </w:p>
+    <w:p>
+      <w:pPr>
+        <w:pStyle w:val="ListParagraph"/>
+        <w:numPr>
+          <w:ilvl w:val="0"/>
+          <w:numId w:val="2"/>
+        </w:numPr>
+      </w:pPr>
+      <w:proofErr w:type="spellStart"/>
+      <w:r>
+        <w:t>string_</w:t>
+      </w:r>
+      <w:proofErr w:type="gramStart"/>
+      <w:r>
+        <w:t>literal</w:t>
+      </w:r>
+      <w:proofErr w:type="spellEnd"/>
+      <w:r>
+        <w:t xml:space="preserve"> ::=</w:t>
+      </w:r>
+      <w:proofErr w:type="gramEnd"/>
       <w:r>
         <w:t xml:space="preserve"> </w:t>
       </w:r>
+      <w:r>
+        <w:t>\</w:t>
+      </w:r>
+      <w:r>
+        <w:t>".</w:t>
+      </w:r>
+      <w:r>
+        <w:t>*\"</w:t>
+      </w:r>
+    </w:p>
+    <w:p>
+      <w:pPr>
+        <w:pStyle w:val="ListParagraph"/>
+        <w:numPr>
+          <w:ilvl w:val="0"/>
+          <w:numId w:val="2"/>
+        </w:numPr>
+      </w:pPr>
       <w:proofErr w:type="spellStart"/>
       <w:r>
-        <w:t>expr</w:t>
+        <w:t>char_</w:t>
+      </w:r>
+      <w:proofErr w:type="gramStart"/>
+      <w:r>
+        <w:t>literal</w:t>
       </w:r>
       <w:proofErr w:type="spellEnd"/>
       <w:r>
-        <w:t xml:space="preserve"> "</w:t>
-      </w:r>
-      <w:r>
-        <w:t xml:space="preserve">^" </w:t>
-      </w:r>
+        <w:t xml:space="preserve"> ::=</w:t>
+      </w:r>
+      <w:proofErr w:type="gramEnd"/>
+      <w:r>
+        <w:t xml:space="preserve"> </w:t>
+      </w:r>
+      <w:r>
+        <w:t>\</w:t>
+      </w:r>
+      <w:r>
+        <w:t>'</w:t>
+      </w:r>
+      <w:r>
+        <w:t>.\</w:t>
+      </w:r>
+      <w:r>
+        <w:t xml:space="preserve"> '</w:t>
+      </w:r>
+    </w:p>
+    <w:p>
+      <w:pPr>
+        <w:pStyle w:val="ListParagraph"/>
+        <w:numPr>
+          <w:ilvl w:val="0"/>
+          <w:numId w:val="2"/>
+        </w:numPr>
+        <w:rPr>
+          <w:lang w:val="en-US"/>
+        </w:rPr>
+      </w:pPr>
       <w:proofErr w:type="spellStart"/>
       <w:r>
-        <w:t>expr</w:t>
+        <w:rPr>
+          <w:lang w:val="en-US"/>
+        </w:rPr>
+        <w:t>control_</w:t>
+      </w:r>
+      <w:proofErr w:type="gramStart"/>
+      <w:r>
+        <w:rPr>
+          <w:lang w:val="en-US"/>
+        </w:rPr>
+        <w:t>struct</w:t>
       </w:r>
       <w:proofErr w:type="spellEnd"/>
       <w:r>
-        <w:t xml:space="preserve"> ")"</w:t>
-      </w:r>
-      <w:r>
+        <w:rPr>
+          <w:lang w:val="en-US"/>
+        </w:rPr>
+        <w:t xml:space="preserve"> ::=</w:t>
+      </w:r>
+      <w:proofErr w:type="gramEnd"/>
+      <w:r>
+        <w:rPr>
+          <w:lang w:val="en-US"/>
+        </w:rPr>
         <w:t xml:space="preserve"> </w:t>
       </w:r>
-      <w:r>
-        <w:t xml:space="preserve">| " (" </w:t>
-      </w:r>
       <w:proofErr w:type="spellStart"/>
       <w:r>
-        <w:t>expr</w:t>
+        <w:rPr>
+          <w:lang w:val="en-US"/>
+        </w:rPr>
+        <w:t>if_elif_else_stmt</w:t>
       </w:r>
       <w:proofErr w:type="spellEnd"/>
       <w:r>
-        <w:t xml:space="preserve"> "</w:t>
-      </w:r>
-      <w:r>
-        <w:t>#</w:t>
-      </w:r>
-      <w:r>
-        <w:t xml:space="preserve">" </w:t>
+        <w:rPr>
+          <w:lang w:val="en-US"/>
+        </w:rPr>
+        <w:t xml:space="preserve"> | </w:t>
       </w:r>
       <w:proofErr w:type="spellStart"/>
       <w:r>
-        <w:t>expr</w:t>
+        <w:rPr>
+          <w:lang w:val="en-US"/>
+        </w:rPr>
+        <w:t>if_elif_stmt</w:t>
       </w:r>
       <w:proofErr w:type="spellEnd"/>
       <w:r>
-        <w:t xml:space="preserve"> ")" | !</w:t>
+        <w:rPr>
+          <w:lang w:val="en-US"/>
+        </w:rPr>
+        <w:t xml:space="preserve"> | </w:t>
       </w:r>
       <w:proofErr w:type="spellStart"/>
       <w:r>
-        <w:t>expr</w:t>
+        <w:rPr>
+          <w:lang w:val="en-US"/>
+        </w:rPr>
+        <w:t>if_stmt</w:t>
+      </w:r>
+      <w:proofErr w:type="spellEnd"/>
+      <w:r>
+        <w:rPr>
+          <w:lang w:val="en-US"/>
+        </w:rPr>
+        <w:t xml:space="preserve"> </w:t>
+      </w:r>
+      <w:r>
+        <w:rPr>
+          <w:lang w:val="en-US"/>
+        </w:rPr>
+        <w:t xml:space="preserve">| </w:t>
+      </w:r>
+      <w:proofErr w:type="spellStart"/>
+      <w:r>
+        <w:rPr>
+          <w:lang w:val="en-US"/>
+        </w:rPr>
+        <w:t>do_while_stmt</w:t>
+      </w:r>
+      <w:proofErr w:type="spellEnd"/>
+      <w:r>
+        <w:rPr>
+          <w:lang w:val="en-US"/>
+        </w:rPr>
+        <w:t xml:space="preserve"> | </w:t>
+      </w:r>
+      <w:proofErr w:type="spellStart"/>
+      <w:r>
+        <w:rPr>
+          <w:lang w:val="en-US"/>
+        </w:rPr>
+        <w:t>for_stmt</w:t>
       </w:r>
       <w:proofErr w:type="spellEnd"/>
     </w:p>
@@ -7674,74 +8332,142 @@
           <w:lang w:val="en-US"/>
         </w:rPr>
       </w:pPr>
-      <w:r>
-        <w:rPr>
-          <w:lang w:val="en-US"/>
-        </w:rPr>
-        <w:t xml:space="preserve">literal ::= </w:t>
-      </w:r>
       <w:proofErr w:type="spellStart"/>
       <w:r>
         <w:rPr>
           <w:lang w:val="en-US"/>
         </w:rPr>
-        <w:t>int_literal</w:t>
+        <w:t>if_</w:t>
+      </w:r>
+      <w:r>
+        <w:rPr>
+          <w:lang w:val="en-US"/>
+        </w:rPr>
+        <w:t>elif_else_</w:t>
+      </w:r>
+      <w:proofErr w:type="gramStart"/>
+      <w:r>
+        <w:rPr>
+          <w:lang w:val="en-US"/>
+        </w:rPr>
+        <w:t>stmt</w:t>
       </w:r>
       <w:proofErr w:type="spellEnd"/>
       <w:r>
         <w:rPr>
           <w:lang w:val="en-US"/>
         </w:rPr>
-        <w:t xml:space="preserve"> | </w:t>
+        <w:t xml:space="preserve"> ::=</w:t>
+      </w:r>
+      <w:proofErr w:type="gramEnd"/>
+      <w:r>
+        <w:rPr>
+          <w:lang w:val="en-US"/>
+        </w:rPr>
+        <w:t xml:space="preserve"> "if" "(" expr ")" block </w:t>
       </w:r>
       <w:proofErr w:type="spellStart"/>
       <w:r>
         <w:rPr>
           <w:lang w:val="en-US"/>
         </w:rPr>
-        <w:t>float_literal</w:t>
+        <w:t>elif_block</w:t>
+      </w:r>
+      <w:r>
+        <w:rPr>
+          <w:lang w:val="en-US"/>
+        </w:rPr>
+        <w:t>s</w:t>
       </w:r>
       <w:proofErr w:type="spellEnd"/>
       <w:r>
         <w:rPr>
           <w:lang w:val="en-US"/>
         </w:rPr>
-        <w:t xml:space="preserve"> | </w:t>
-      </w:r>
+        <w:t xml:space="preserve"> </w:t>
+      </w:r>
+      <w:r>
+        <w:rPr>
+          <w:lang w:val="en-US"/>
+        </w:rPr>
+        <w:t>"</w:t>
+      </w:r>
+      <w:r>
+        <w:rPr>
+          <w:lang w:val="en-US"/>
+        </w:rPr>
+        <w:t>e</w:t>
+      </w:r>
+      <w:r>
+        <w:rPr>
+          <w:lang w:val="en-US"/>
+        </w:rPr>
+        <w:t>l</w:t>
+      </w:r>
+      <w:r>
+        <w:rPr>
+          <w:lang w:val="en-US"/>
+        </w:rPr>
+        <w:t>se</w:t>
+      </w:r>
+      <w:r>
+        <w:rPr>
+          <w:lang w:val="en-US"/>
+        </w:rPr>
+        <w:t xml:space="preserve">" </w:t>
+      </w:r>
+      <w:r>
+        <w:rPr>
+          <w:lang w:val="en-US"/>
+        </w:rPr>
+        <w:t>block</w:t>
+      </w:r>
+    </w:p>
+    <w:p>
+      <w:pPr>
+        <w:pStyle w:val="ListParagraph"/>
+        <w:numPr>
+          <w:ilvl w:val="0"/>
+          <w:numId w:val="2"/>
+        </w:numPr>
+        <w:rPr>
+          <w:lang w:val="en-US"/>
+        </w:rPr>
+      </w:pPr>
       <w:proofErr w:type="spellStart"/>
       <w:r>
         <w:rPr>
           <w:lang w:val="en-US"/>
         </w:rPr>
-        <w:t>boolean_literal</w:t>
+        <w:t>if_elif_</w:t>
+      </w:r>
+      <w:proofErr w:type="gramStart"/>
+      <w:r>
+        <w:rPr>
+          <w:lang w:val="en-US"/>
+        </w:rPr>
+        <w:t>stmt</w:t>
       </w:r>
       <w:proofErr w:type="spellEnd"/>
       <w:r>
         <w:rPr>
           <w:lang w:val="en-US"/>
         </w:rPr>
-        <w:t xml:space="preserve"> | </w:t>
+        <w:t xml:space="preserve"> ::=</w:t>
+      </w:r>
+      <w:proofErr w:type="gramEnd"/>
+      <w:r>
+        <w:rPr>
+          <w:lang w:val="en-US"/>
+        </w:rPr>
+        <w:t xml:space="preserve"> "if" "(" expr ")" block </w:t>
       </w:r>
       <w:proofErr w:type="spellStart"/>
       <w:r>
         <w:rPr>
           <w:lang w:val="en-US"/>
         </w:rPr>
-        <w:t>string_literal</w:t>
-      </w:r>
-      <w:proofErr w:type="spellEnd"/>
-      <w:r>
-        <w:rPr>
-          <w:lang w:val="en-US"/>
-        </w:rPr>
-        <w:t xml:space="preserve"> | </w:t>
-      </w:r>
-      <w:proofErr w:type="spellStart"/>
-      <w:r>
-        <w:rPr>
-          <w:lang w:val="en-US"/>
-        </w:rPr>
-        <w:t>char_literal</w:t>
+        <w:t>elif_block</w:t>
       </w:r>
       <w:proofErr w:type="spellEnd"/>
     </w:p>
@@ -7755,29 +8481,127 @@
       </w:pPr>
       <w:proofErr w:type="spellStart"/>
       <w:r>
-        <w:t>int_literal</w:t>
+        <w:lastRenderedPageBreak/>
+        <w:t>if_</w:t>
+      </w:r>
+      <w:proofErr w:type="gramStart"/>
+      <w:r>
+        <w:t>stmt</w:t>
       </w:r>
       <w:proofErr w:type="spellEnd"/>
       <w:r>
-        <w:t xml:space="preserve"> ::= -?(</w:t>
-      </w:r>
-      <w:r>
+        <w:t xml:space="preserve"> ::=</w:t>
+      </w:r>
+      <w:proofErr w:type="gramEnd"/>
+      <w:r>
+        <w:t xml:space="preserve"> "</w:t>
+      </w:r>
+      <w:proofErr w:type="spellStart"/>
+      <w:r>
+        <w:t>if</w:t>
+      </w:r>
+      <w:proofErr w:type="spellEnd"/>
+      <w:r>
+        <w:t xml:space="preserve">" "(" </w:t>
+      </w:r>
+      <w:proofErr w:type="spellStart"/>
+      <w:r>
+        <w:t>expr</w:t>
+      </w:r>
+      <w:proofErr w:type="spellEnd"/>
+      <w:r>
+        <w:t xml:space="preserve"> ")" block</w:t>
+      </w:r>
+    </w:p>
+    <w:p>
+      <w:pPr>
+        <w:pStyle w:val="ListParagraph"/>
+        <w:numPr>
+          <w:ilvl w:val="0"/>
+          <w:numId w:val="2"/>
+        </w:numPr>
+        <w:rPr>
+          <w:lang w:val="en-US"/>
+        </w:rPr>
+      </w:pPr>
+      <w:proofErr w:type="spellStart"/>
+      <w:r>
+        <w:rPr>
+          <w:lang w:val="en-US"/>
+        </w:rPr>
+        <w:t>elif_</w:t>
+      </w:r>
+      <w:proofErr w:type="gramStart"/>
+      <w:r>
+        <w:rPr>
+          <w:lang w:val="en-US"/>
+        </w:rPr>
+        <w:t>block</w:t>
+      </w:r>
+      <w:r>
+        <w:rPr>
+          <w:lang w:val="en-US"/>
+        </w:rPr>
+        <w:t>s</w:t>
+      </w:r>
+      <w:proofErr w:type="spellEnd"/>
+      <w:r>
+        <w:rPr>
+          <w:lang w:val="en-US"/>
+        </w:rPr>
+        <w:t xml:space="preserve"> ::=</w:t>
+      </w:r>
+      <w:proofErr w:type="gramEnd"/>
+      <w:r>
+        <w:rPr>
+          <w:lang w:val="en-US"/>
+        </w:rPr>
         <w:t xml:space="preserve"> </w:t>
       </w:r>
-      <w:r>
-        <w:t>0</w:t>
-      </w:r>
-      <w:r>
+      <w:proofErr w:type="spellStart"/>
+      <w:r>
+        <w:rPr>
+          <w:lang w:val="en-US"/>
+        </w:rPr>
+        <w:t>elif_block</w:t>
+      </w:r>
+      <w:proofErr w:type="spellEnd"/>
+      <w:r>
+        <w:rPr>
+          <w:lang w:val="en-US"/>
+        </w:rPr>
         <w:t xml:space="preserve"> </w:t>
       </w:r>
-      <w:r>
-        <w:t>|</w:t>
-      </w:r>
-      <w:r>
-        <w:t xml:space="preserve"> </w:t>
-      </w:r>
-      <w:r>
-        <w:t>[1-9][0-9]*)</w:t>
+      <w:proofErr w:type="spellStart"/>
+      <w:r>
+        <w:rPr>
+          <w:lang w:val="en-US"/>
+        </w:rPr>
+        <w:t>elif_blocks</w:t>
+      </w:r>
+      <w:proofErr w:type="spellEnd"/>
+      <w:r>
+        <w:rPr>
+          <w:lang w:val="en-US"/>
+        </w:rPr>
+        <w:t xml:space="preserve"> | </w:t>
+      </w:r>
+      <w:proofErr w:type="spellStart"/>
+      <w:r>
+        <w:rPr>
+          <w:lang w:val="en-US"/>
+        </w:rPr>
+        <w:t>elif_block</w:t>
+      </w:r>
+      <w:proofErr w:type="spellEnd"/>
+      <w:r>
+        <w:rPr>
+          <w:lang w:val="en-US"/>
+        </w:rPr>
+        <w:t xml:space="preserve"> | </w:t>
+      </w:r>
+      <w:r>
+        <w:t>ε</w:t>
       </w:r>
     </w:p>
     <w:p>
@@ -7790,17 +8614,152 @@
       </w:pPr>
       <w:proofErr w:type="spellStart"/>
       <w:r>
-        <w:t>float_literal</w:t>
+        <w:t>elif_</w:t>
+      </w:r>
+      <w:proofErr w:type="gramStart"/>
+      <w:r>
+        <w:t>blo</w:t>
+      </w:r>
+      <w:r>
+        <w:t>ck</w:t>
       </w:r>
       <w:proofErr w:type="spellEnd"/>
       <w:r>
-        <w:t xml:space="preserve"> ::= -?( 0 | [1-9][0-9]*\.[</w:t>
-      </w:r>
-      <w:r>
-        <w:t>0-9]*[1-9]</w:t>
-      </w:r>
-      <w:r>
-        <w:t>)</w:t>
+        <w:t xml:space="preserve"> ::</w:t>
+      </w:r>
+      <w:r>
+        <w:t>=</w:t>
+      </w:r>
+      <w:proofErr w:type="gramEnd"/>
+      <w:r>
+        <w:t xml:space="preserve"> </w:t>
+      </w:r>
+      <w:r>
+        <w:t>"</w:t>
+      </w:r>
+      <w:proofErr w:type="spellStart"/>
+      <w:r>
+        <w:t>elif</w:t>
+      </w:r>
+      <w:proofErr w:type="spellEnd"/>
+      <w:r>
+        <w:t xml:space="preserve">" "(" </w:t>
+      </w:r>
+      <w:proofErr w:type="spellStart"/>
+      <w:r>
+        <w:t>expr</w:t>
+      </w:r>
+      <w:proofErr w:type="spellEnd"/>
+      <w:r>
+        <w:t xml:space="preserve"> ")" block</w:t>
+      </w:r>
+    </w:p>
+    <w:p>
+      <w:pPr>
+        <w:pStyle w:val="ListParagraph"/>
+        <w:numPr>
+          <w:ilvl w:val="0"/>
+          <w:numId w:val="2"/>
+        </w:numPr>
+        <w:rPr>
+          <w:lang w:val="en-US"/>
+        </w:rPr>
+      </w:pPr>
+      <w:proofErr w:type="spellStart"/>
+      <w:r>
+        <w:rPr>
+          <w:lang w:val="en-US"/>
+        </w:rPr>
+        <w:t>do_while_</w:t>
+      </w:r>
+      <w:proofErr w:type="gramStart"/>
+      <w:r>
+        <w:rPr>
+          <w:lang w:val="en-US"/>
+        </w:rPr>
+        <w:t>stmt</w:t>
+      </w:r>
+      <w:proofErr w:type="spellEnd"/>
+      <w:r>
+        <w:rPr>
+          <w:lang w:val="en-US"/>
+        </w:rPr>
+        <w:t xml:space="preserve"> ::=</w:t>
+      </w:r>
+      <w:proofErr w:type="gramEnd"/>
+      <w:r>
+        <w:rPr>
+          <w:lang w:val="en-US"/>
+        </w:rPr>
+        <w:t xml:space="preserve"> "do" block "while" "(" expr ")" "?"</w:t>
+      </w:r>
+    </w:p>
+    <w:p>
+      <w:pPr>
+        <w:pStyle w:val="ListParagraph"/>
+        <w:numPr>
+          <w:ilvl w:val="0"/>
+          <w:numId w:val="2"/>
+        </w:numPr>
+        <w:rPr>
+          <w:lang w:val="en-US"/>
+        </w:rPr>
+      </w:pPr>
+      <w:proofErr w:type="spellStart"/>
+      <w:r>
+        <w:rPr>
+          <w:lang w:val="en-US"/>
+        </w:rPr>
+        <w:t>for_</w:t>
+      </w:r>
+      <w:proofErr w:type="gramStart"/>
+      <w:r>
+        <w:rPr>
+          <w:lang w:val="en-US"/>
+        </w:rPr>
+        <w:t>stmt</w:t>
+      </w:r>
+      <w:proofErr w:type="spellEnd"/>
+      <w:r>
+        <w:rPr>
+          <w:lang w:val="en-US"/>
+        </w:rPr>
+        <w:t xml:space="preserve"> ::=</w:t>
+      </w:r>
+      <w:proofErr w:type="gramEnd"/>
+      <w:r>
+        <w:rPr>
+          <w:lang w:val="en-US"/>
+        </w:rPr>
+        <w:t xml:space="preserve"> "for" "(" </w:t>
+      </w:r>
+      <w:proofErr w:type="spellStart"/>
+      <w:r>
+        <w:rPr>
+          <w:lang w:val="en-US"/>
+        </w:rPr>
+        <w:t>assign_stmt</w:t>
+      </w:r>
+      <w:proofErr w:type="spellEnd"/>
+      <w:r>
+        <w:rPr>
+          <w:lang w:val="en-US"/>
+        </w:rPr>
+        <w:t xml:space="preserve"> "?" expr "?" </w:t>
+      </w:r>
+      <w:proofErr w:type="spellStart"/>
+      <w:r>
+        <w:rPr>
+          <w:lang w:val="en-US"/>
+        </w:rPr>
+        <w:t>assign_stmt</w:t>
+      </w:r>
+      <w:proofErr w:type="spellEnd"/>
+      <w:r>
+        <w:rPr>
+          <w:lang w:val="en-US"/>
+        </w:rPr>
+        <w:t xml:space="preserve"> ")" block</w:t>
       </w:r>
     </w:p>
     <w:p>
@@ -7813,289 +8772,31 @@
       </w:pPr>
       <w:proofErr w:type="spellStart"/>
       <w:r>
-        <w:t>boolean_literal</w:t>
+        <w:t>return_</w:t>
+      </w:r>
+      <w:proofErr w:type="gramStart"/>
+      <w:r>
+        <w:t>stmt</w:t>
       </w:r>
       <w:proofErr w:type="spellEnd"/>
       <w:r>
-        <w:t xml:space="preserve"> ::= true | false</w:t>
-      </w:r>
-    </w:p>
-    <w:p>
-      <w:pPr>
-        <w:pStyle w:val="ListParagraph"/>
-        <w:numPr>
-          <w:ilvl w:val="0"/>
-          <w:numId w:val="2"/>
-        </w:numPr>
-      </w:pPr>
+        <w:t xml:space="preserve"> ::=</w:t>
+      </w:r>
+      <w:proofErr w:type="gramEnd"/>
+      <w:r>
+        <w:t xml:space="preserve"> "</w:t>
+      </w:r>
       <w:proofErr w:type="spellStart"/>
       <w:r>
-        <w:t>string_literal</w:t>
+        <w:t>return</w:t>
       </w:r>
       <w:proofErr w:type="spellEnd"/>
       <w:r>
-        <w:t xml:space="preserve"> ::= </w:t>
-      </w:r>
-      <w:r>
-        <w:t>\</w:t>
-      </w:r>
-      <w:r>
-        <w:t>".</w:t>
-      </w:r>
-      <w:r>
-        <w:t>*\"</w:t>
-      </w:r>
-    </w:p>
-    <w:p>
-      <w:pPr>
-        <w:pStyle w:val="ListParagraph"/>
-        <w:numPr>
-          <w:ilvl w:val="0"/>
-          <w:numId w:val="2"/>
-        </w:numPr>
-      </w:pPr>
+        <w:t xml:space="preserve">" </w:t>
+      </w:r>
       <w:proofErr w:type="spellStart"/>
       <w:r>
-        <w:t>char_literal</w:t>
-      </w:r>
-      <w:proofErr w:type="spellEnd"/>
-      <w:r>
-        <w:t xml:space="preserve"> ::= </w:t>
-      </w:r>
-      <w:r>
-        <w:t>\</w:t>
-      </w:r>
-      <w:r>
-        <w:t>'</w:t>
-      </w:r>
-      <w:r>
-        <w:t>.\</w:t>
-      </w:r>
-      <w:r>
-        <w:t xml:space="preserve"> '</w:t>
-      </w:r>
-    </w:p>
-    <w:p>
-      <w:pPr>
-        <w:pStyle w:val="ListParagraph"/>
-        <w:numPr>
-          <w:ilvl w:val="0"/>
-          <w:numId w:val="2"/>
-        </w:numPr>
-        <w:rPr>
-          <w:lang w:val="en-US"/>
-        </w:rPr>
-      </w:pPr>
-      <w:proofErr w:type="spellStart"/>
-      <w:r>
-        <w:rPr>
-          <w:lang w:val="en-US"/>
-        </w:rPr>
-        <w:t>control_struct</w:t>
-      </w:r>
-      <w:proofErr w:type="spellEnd"/>
-      <w:r>
-        <w:rPr>
-          <w:lang w:val="en-US"/>
-        </w:rPr>
-        <w:t xml:space="preserve"> ::= </w:t>
-      </w:r>
-      <w:proofErr w:type="spellStart"/>
-      <w:r>
-        <w:rPr>
-          <w:lang w:val="en-US"/>
-        </w:rPr>
-        <w:t>if_elif_else_stmt</w:t>
-      </w:r>
-      <w:proofErr w:type="spellEnd"/>
-      <w:r>
-        <w:rPr>
-          <w:lang w:val="en-US"/>
-        </w:rPr>
-        <w:t xml:space="preserve"> | </w:t>
-      </w:r>
-      <w:proofErr w:type="spellStart"/>
-      <w:r>
-        <w:rPr>
-          <w:lang w:val="en-US"/>
-        </w:rPr>
-        <w:t>if_elif_stmt</w:t>
-      </w:r>
-      <w:proofErr w:type="spellEnd"/>
-      <w:r>
-        <w:rPr>
-          <w:lang w:val="en-US"/>
-        </w:rPr>
-        <w:t xml:space="preserve"> | </w:t>
-      </w:r>
-      <w:proofErr w:type="spellStart"/>
-      <w:r>
-        <w:rPr>
-          <w:lang w:val="en-US"/>
-        </w:rPr>
-        <w:t>if_stmt</w:t>
-      </w:r>
-      <w:proofErr w:type="spellEnd"/>
-      <w:r>
-        <w:rPr>
-          <w:lang w:val="en-US"/>
-        </w:rPr>
-        <w:t xml:space="preserve"> </w:t>
-      </w:r>
-      <w:r>
-        <w:rPr>
-          <w:lang w:val="en-US"/>
-        </w:rPr>
-        <w:t xml:space="preserve">| </w:t>
-      </w:r>
-      <w:proofErr w:type="spellStart"/>
-      <w:r>
-        <w:rPr>
-          <w:lang w:val="en-US"/>
-        </w:rPr>
-        <w:t>do_while_stmt</w:t>
-      </w:r>
-      <w:proofErr w:type="spellEnd"/>
-      <w:r>
-        <w:rPr>
-          <w:lang w:val="en-US"/>
-        </w:rPr>
-        <w:t xml:space="preserve"> | </w:t>
-      </w:r>
-      <w:proofErr w:type="spellStart"/>
-      <w:r>
-        <w:rPr>
-          <w:lang w:val="en-US"/>
-        </w:rPr>
-        <w:t>for_stmt</w:t>
-      </w:r>
-      <w:proofErr w:type="spellEnd"/>
-    </w:p>
-    <w:p>
-      <w:pPr>
-        <w:pStyle w:val="ListParagraph"/>
-        <w:numPr>
-          <w:ilvl w:val="0"/>
-          <w:numId w:val="2"/>
-        </w:numPr>
-        <w:rPr>
-          <w:lang w:val="en-US"/>
-        </w:rPr>
-      </w:pPr>
-      <w:proofErr w:type="spellStart"/>
-      <w:r>
-        <w:rPr>
-          <w:lang w:val="en-US"/>
-        </w:rPr>
-        <w:t>if_</w:t>
-      </w:r>
-      <w:r>
-        <w:rPr>
-          <w:lang w:val="en-US"/>
-        </w:rPr>
-        <w:t>elif_else_</w:t>
-      </w:r>
-      <w:r>
-        <w:rPr>
-          <w:lang w:val="en-US"/>
-        </w:rPr>
-        <w:t>stmt</w:t>
-      </w:r>
-      <w:proofErr w:type="spellEnd"/>
-      <w:r>
-        <w:rPr>
-          <w:lang w:val="en-US"/>
-        </w:rPr>
-        <w:t xml:space="preserve"> ::= "if" "(" expr ")" block </w:t>
-      </w:r>
-      <w:proofErr w:type="spellStart"/>
-      <w:r>
-        <w:rPr>
-          <w:lang w:val="en-US"/>
-        </w:rPr>
-        <w:t>elif_block</w:t>
-      </w:r>
-      <w:r>
-        <w:rPr>
-          <w:lang w:val="en-US"/>
-        </w:rPr>
-        <w:t>s</w:t>
-      </w:r>
-      <w:proofErr w:type="spellEnd"/>
-      <w:r>
-        <w:rPr>
-          <w:lang w:val="en-US"/>
-        </w:rPr>
-        <w:t xml:space="preserve"> </w:t>
-      </w:r>
-      <w:r>
-        <w:rPr>
-          <w:lang w:val="en-US"/>
-        </w:rPr>
-        <w:t>"</w:t>
-      </w:r>
-      <w:r>
-        <w:rPr>
-          <w:lang w:val="en-US"/>
-        </w:rPr>
-        <w:t>e</w:t>
-      </w:r>
-      <w:r>
-        <w:rPr>
-          <w:lang w:val="en-US"/>
-        </w:rPr>
-        <w:t>l</w:t>
-      </w:r>
-      <w:r>
-        <w:rPr>
-          <w:lang w:val="en-US"/>
-        </w:rPr>
-        <w:t>se</w:t>
-      </w:r>
-      <w:r>
-        <w:rPr>
-          <w:lang w:val="en-US"/>
-        </w:rPr>
-        <w:t xml:space="preserve">" </w:t>
-      </w:r>
-      <w:r>
-        <w:rPr>
-          <w:lang w:val="en-US"/>
-        </w:rPr>
-        <w:t>block</w:t>
-      </w:r>
-    </w:p>
-    <w:p>
-      <w:pPr>
-        <w:pStyle w:val="ListParagraph"/>
-        <w:numPr>
-          <w:ilvl w:val="0"/>
-          <w:numId w:val="2"/>
-        </w:numPr>
-        <w:rPr>
-          <w:lang w:val="en-US"/>
-        </w:rPr>
-      </w:pPr>
-      <w:proofErr w:type="spellStart"/>
-      <w:r>
-        <w:rPr>
-          <w:lang w:val="en-US"/>
-        </w:rPr>
-        <w:t>if_elif_stmt</w:t>
-      </w:r>
-      <w:proofErr w:type="spellEnd"/>
-      <w:r>
-        <w:rPr>
-          <w:lang w:val="en-US"/>
-        </w:rPr>
-        <w:t xml:space="preserve"> ::= "if" "(" expr ")" block </w:t>
-      </w:r>
-      <w:proofErr w:type="spellStart"/>
-      <w:r>
-        <w:rPr>
-          <w:lang w:val="en-US"/>
-        </w:rPr>
-        <w:t>elif_block</w:t>
+        <w:t>expr</w:t>
       </w:r>
       <w:proofErr w:type="spellEnd"/>
     </w:p>
@@ -8109,28 +8810,19 @@
       </w:pPr>
       <w:proofErr w:type="spellStart"/>
       <w:r>
-        <w:lastRenderedPageBreak/>
-        <w:t>if_stmt</w:t>
+        <w:t>break_</w:t>
+      </w:r>
+      <w:proofErr w:type="gramStart"/>
+      <w:r>
+        <w:t>stmt</w:t>
       </w:r>
       <w:proofErr w:type="spellEnd"/>
       <w:r>
-        <w:t xml:space="preserve"> ::= "</w:t>
-      </w:r>
-      <w:proofErr w:type="spellStart"/>
-      <w:r>
-        <w:t>if</w:t>
-      </w:r>
-      <w:proofErr w:type="spellEnd"/>
-      <w:r>
-        <w:t xml:space="preserve">" "(" </w:t>
-      </w:r>
-      <w:proofErr w:type="spellStart"/>
-      <w:r>
-        <w:t>expr</w:t>
-      </w:r>
-      <w:proofErr w:type="spellEnd"/>
-      <w:r>
-        <w:t xml:space="preserve"> ")" block</w:t>
+        <w:t xml:space="preserve"> ::=</w:t>
+      </w:r>
+      <w:proofErr w:type="gramEnd"/>
+      <w:r>
+        <w:t xml:space="preserve"> "break"</w:t>
       </w:r>
     </w:p>
     <w:p>
@@ -8144,70 +8836,51 @@
           <w:lang w:val="en-US"/>
         </w:rPr>
       </w:pPr>
+      <w:proofErr w:type="gramStart"/>
+      <w:r>
+        <w:rPr>
+          <w:lang w:val="en-US"/>
+        </w:rPr>
+        <w:t>type ::=</w:t>
+      </w:r>
+      <w:proofErr w:type="gramEnd"/>
+      <w:r>
+        <w:rPr>
+          <w:lang w:val="en-US"/>
+        </w:rPr>
+        <w:t xml:space="preserve"> "int" | "float" | "</w:t>
+      </w:r>
       <w:proofErr w:type="spellStart"/>
       <w:r>
         <w:rPr>
           <w:lang w:val="en-US"/>
         </w:rPr>
-        <w:t>elif_block</w:t>
-      </w:r>
-      <w:r>
-        <w:rPr>
-          <w:lang w:val="en-US"/>
-        </w:rPr>
-        <w:t>s</w:t>
+        <w:t>boolean</w:t>
       </w:r>
       <w:proofErr w:type="spellEnd"/>
       <w:r>
         <w:rPr>
           <w:lang w:val="en-US"/>
         </w:rPr>
-        <w:t xml:space="preserve"> ::= </w:t>
-      </w:r>
-      <w:proofErr w:type="spellStart"/>
-      <w:r>
-        <w:rPr>
-          <w:lang w:val="en-US"/>
-        </w:rPr>
-        <w:t>elif_block</w:t>
-      </w:r>
-      <w:proofErr w:type="spellEnd"/>
-      <w:r>
-        <w:rPr>
-          <w:lang w:val="en-US"/>
-        </w:rPr>
         <w:t xml:space="preserve"> </w:t>
       </w:r>
-      <w:proofErr w:type="spellStart"/>
-      <w:r>
-        <w:rPr>
-          <w:lang w:val="en-US"/>
-        </w:rPr>
-        <w:t>elif_blocks</w:t>
-      </w:r>
-      <w:proofErr w:type="spellEnd"/>
-      <w:r>
-        <w:rPr>
-          <w:lang w:val="en-US"/>
-        </w:rPr>
-        <w:t xml:space="preserve"> | </w:t>
-      </w:r>
-      <w:proofErr w:type="spellStart"/>
-      <w:r>
-        <w:rPr>
-          <w:lang w:val="en-US"/>
-        </w:rPr>
-        <w:t>elif_block</w:t>
-      </w:r>
-      <w:proofErr w:type="spellEnd"/>
-      <w:r>
-        <w:rPr>
-          <w:lang w:val="en-US"/>
-        </w:rPr>
-        <w:t xml:space="preserve"> | </w:t>
-      </w:r>
-      <w:r>
-        <w:t>ε</w:t>
+      <w:r>
+        <w:rPr>
+          <w:lang w:val="en-US"/>
+        </w:rPr>
+        <w:t>" | "char</w:t>
+      </w:r>
+      <w:r>
+        <w:rPr>
+          <w:lang w:val="en-US"/>
+        </w:rPr>
+        <w:t xml:space="preserve"> </w:t>
+      </w:r>
+      <w:r>
+        <w:rPr>
+          <w:lang w:val="en-US"/>
+        </w:rPr>
+        <w:t>" | "string"</w:t>
       </w:r>
     </w:p>
     <w:p>
@@ -8219,117 +8892,33 @@
         </w:numPr>
       </w:pPr>
       <w:proofErr w:type="spellStart"/>
-      <w:r>
-        <w:t>elif_blo</w:t>
-      </w:r>
-      <w:r>
-        <w:t>ck</w:t>
+      <w:proofErr w:type="gramStart"/>
+      <w:r>
+        <w:t>comment</w:t>
       </w:r>
       <w:proofErr w:type="spellEnd"/>
       <w:r>
-        <w:t xml:space="preserve"> ::</w:t>
-      </w:r>
-      <w:r>
-        <w:t xml:space="preserve">= </w:t>
-      </w:r>
-      <w:r>
-        <w:t>"</w:t>
+        <w:t xml:space="preserve"> ::=</w:t>
+      </w:r>
+      <w:proofErr w:type="gramEnd"/>
+      <w:r>
+        <w:t xml:space="preserve"> "@" </w:t>
       </w:r>
       <w:proofErr w:type="spellStart"/>
       <w:r>
-        <w:t>elif</w:t>
+        <w:t>text</w:t>
       </w:r>
       <w:proofErr w:type="spellEnd"/>
       <w:r>
-        <w:t xml:space="preserve">" "(" </w:t>
+        <w:t xml:space="preserve"> | "{" </w:t>
       </w:r>
       <w:proofErr w:type="spellStart"/>
       <w:r>
-        <w:t>expr</w:t>
+        <w:t>text</w:t>
       </w:r>
       <w:proofErr w:type="spellEnd"/>
       <w:r>
-        <w:t xml:space="preserve"> ")" block</w:t>
-      </w:r>
-    </w:p>
-    <w:p>
-      <w:pPr>
-        <w:pStyle w:val="ListParagraph"/>
-        <w:numPr>
-          <w:ilvl w:val="0"/>
-          <w:numId w:val="2"/>
-        </w:numPr>
-        <w:rPr>
-          <w:lang w:val="en-US"/>
-        </w:rPr>
-      </w:pPr>
-      <w:proofErr w:type="spellStart"/>
-      <w:r>
-        <w:rPr>
-          <w:lang w:val="en-US"/>
-        </w:rPr>
-        <w:t>do_while_stmt</w:t>
-      </w:r>
-      <w:proofErr w:type="spellEnd"/>
-      <w:r>
-        <w:rPr>
-          <w:lang w:val="en-US"/>
-        </w:rPr>
-        <w:t xml:space="preserve"> ::= "do" block "while" "(" expr ")" "?"</w:t>
-      </w:r>
-    </w:p>
-    <w:p>
-      <w:pPr>
-        <w:pStyle w:val="ListParagraph"/>
-        <w:numPr>
-          <w:ilvl w:val="0"/>
-          <w:numId w:val="2"/>
-        </w:numPr>
-        <w:rPr>
-          <w:lang w:val="en-US"/>
-        </w:rPr>
-      </w:pPr>
-      <w:proofErr w:type="spellStart"/>
-      <w:r>
-        <w:rPr>
-          <w:lang w:val="en-US"/>
-        </w:rPr>
-        <w:t>for_stmt</w:t>
-      </w:r>
-      <w:proofErr w:type="spellEnd"/>
-      <w:r>
-        <w:rPr>
-          <w:lang w:val="en-US"/>
-        </w:rPr>
-        <w:t xml:space="preserve"> ::= "for" "(" </w:t>
-      </w:r>
-      <w:proofErr w:type="spellStart"/>
-      <w:r>
-        <w:rPr>
-          <w:lang w:val="en-US"/>
-        </w:rPr>
-        <w:t>assign_stmt</w:t>
-      </w:r>
-      <w:proofErr w:type="spellEnd"/>
-      <w:r>
-        <w:rPr>
-          <w:lang w:val="en-US"/>
-        </w:rPr>
-        <w:t xml:space="preserve"> "?" expr "?" </w:t>
-      </w:r>
-      <w:proofErr w:type="spellStart"/>
-      <w:r>
-        <w:rPr>
-          <w:lang w:val="en-US"/>
-        </w:rPr>
-        <w:t>assign_stmt</w:t>
-      </w:r>
-      <w:proofErr w:type="spellEnd"/>
-      <w:r>
-        <w:rPr>
-          <w:lang w:val="en-US"/>
-        </w:rPr>
-        <w:t xml:space="preserve"> ")" block</w:t>
+        <w:t xml:space="preserve"> "}"</w:t>
       </w:r>
     </w:p>
     <w:p>
@@ -8341,26 +8930,280 @@
         </w:numPr>
       </w:pPr>
       <w:proofErr w:type="spellStart"/>
-      <w:r>
-        <w:t>return_stmt</w:t>
+      <w:proofErr w:type="gramStart"/>
+      <w:r>
+        <w:t>text</w:t>
       </w:r>
       <w:proofErr w:type="spellEnd"/>
       <w:r>
-        <w:t xml:space="preserve"> ::= "</w:t>
-      </w:r>
+        <w:t xml:space="preserve"> ::=</w:t>
+      </w:r>
+      <w:proofErr w:type="gramEnd"/>
+      <w:r>
+        <w:t xml:space="preserve"> .</w:t>
+      </w:r>
+      <w:r>
+        <w:t>*</w:t>
+      </w:r>
+    </w:p>
+    <w:p>
+      <w:pPr>
+        <w:pStyle w:val="ListParagraph"/>
+        <w:numPr>
+          <w:ilvl w:val="0"/>
+          <w:numId w:val="2"/>
+        </w:numPr>
+        <w:rPr>
+          <w:lang w:val="en-US"/>
+        </w:rPr>
+      </w:pPr>
       <w:proofErr w:type="spellStart"/>
       <w:r>
-        <w:t>return</w:t>
+        <w:rPr>
+          <w:lang w:val="en-US"/>
+        </w:rPr>
+        <w:t>func_</w:t>
+      </w:r>
+      <w:proofErr w:type="gramStart"/>
+      <w:r>
+        <w:rPr>
+          <w:lang w:val="en-US"/>
+        </w:rPr>
+        <w:t>call</w:t>
       </w:r>
       <w:proofErr w:type="spellEnd"/>
       <w:r>
-        <w:t xml:space="preserve">" </w:t>
+        <w:rPr>
+          <w:lang w:val="en-US"/>
+        </w:rPr>
+        <w:t xml:space="preserve"> ::=</w:t>
+      </w:r>
+      <w:proofErr w:type="gramEnd"/>
+      <w:r>
+        <w:rPr>
+          <w:lang w:val="en-US"/>
+        </w:rPr>
+        <w:t xml:space="preserve"> identifier "(" </w:t>
       </w:r>
       <w:proofErr w:type="spellStart"/>
       <w:r>
-        <w:t>expr</w:t>
+        <w:rPr>
+          <w:lang w:val="en-US"/>
+        </w:rPr>
+        <w:t>arg_list</w:t>
       </w:r>
       <w:proofErr w:type="spellEnd"/>
+      <w:r>
+        <w:rPr>
+          <w:lang w:val="en-US"/>
+        </w:rPr>
+        <w:t xml:space="preserve"> ")"</w:t>
+      </w:r>
+    </w:p>
+    <w:p>
+      <w:pPr>
+        <w:pStyle w:val="ListParagraph"/>
+        <w:numPr>
+          <w:ilvl w:val="0"/>
+          <w:numId w:val="2"/>
+        </w:numPr>
+        <w:rPr>
+          <w:lang w:val="en-US"/>
+        </w:rPr>
+      </w:pPr>
+      <w:proofErr w:type="spellStart"/>
+      <w:r>
+        <w:rPr>
+          <w:lang w:val="en-US"/>
+        </w:rPr>
+        <w:t>arg_</w:t>
+      </w:r>
+      <w:proofErr w:type="gramStart"/>
+      <w:r>
+        <w:rPr>
+          <w:lang w:val="en-US"/>
+        </w:rPr>
+        <w:t>list</w:t>
+      </w:r>
+      <w:proofErr w:type="spellEnd"/>
+      <w:r>
+        <w:rPr>
+          <w:lang w:val="en-US"/>
+        </w:rPr>
+        <w:t xml:space="preserve"> ::=</w:t>
+      </w:r>
+      <w:proofErr w:type="gramEnd"/>
+      <w:r>
+        <w:rPr>
+          <w:lang w:val="en-US"/>
+        </w:rPr>
+        <w:t xml:space="preserve"> expr "," </w:t>
+      </w:r>
+      <w:proofErr w:type="spellStart"/>
+      <w:r>
+        <w:rPr>
+          <w:lang w:val="en-US"/>
+        </w:rPr>
+        <w:t>arg_list</w:t>
+      </w:r>
+      <w:proofErr w:type="spellEnd"/>
+      <w:r>
+        <w:rPr>
+          <w:lang w:val="en-US"/>
+        </w:rPr>
+        <w:t xml:space="preserve"> | expr | </w:t>
+      </w:r>
+      <w:r>
+        <w:t>ε</w:t>
+      </w:r>
+    </w:p>
+    <w:p>
+      <w:pPr>
+        <w:pStyle w:val="ListParagraph"/>
+        <w:numPr>
+          <w:ilvl w:val="0"/>
+          <w:numId w:val="2"/>
+        </w:numPr>
+        <w:rPr>
+          <w:lang w:val="en-US"/>
+        </w:rPr>
+      </w:pPr>
+      <w:proofErr w:type="spellStart"/>
+      <w:r>
+        <w:rPr>
+          <w:lang w:val="en-US"/>
+        </w:rPr>
+        <w:t>write_</w:t>
+      </w:r>
+      <w:proofErr w:type="gramStart"/>
+      <w:r>
+        <w:rPr>
+          <w:lang w:val="en-US"/>
+        </w:rPr>
+        <w:t>stmt</w:t>
+      </w:r>
+      <w:proofErr w:type="spellEnd"/>
+      <w:r>
+        <w:rPr>
+          <w:lang w:val="en-US"/>
+        </w:rPr>
+        <w:t>::</w:t>
+      </w:r>
+      <w:proofErr w:type="gramEnd"/>
+      <w:r>
+        <w:rPr>
+          <w:lang w:val="en-US"/>
+        </w:rPr>
+        <w:t>=</w:t>
+      </w:r>
+      <w:r>
+        <w:rPr>
+          <w:lang w:val="en-US"/>
+        </w:rPr>
+        <w:t xml:space="preserve"> </w:t>
+      </w:r>
+      <w:r>
+        <w:rPr>
+          <w:lang w:val="en-US"/>
+        </w:rPr>
+        <w:t>"</w:t>
+      </w:r>
+      <w:r>
+        <w:rPr>
+          <w:lang w:val="en-US"/>
+        </w:rPr>
+        <w:t>write</w:t>
+      </w:r>
+      <w:r>
+        <w:rPr>
+          <w:lang w:val="en-US"/>
+        </w:rPr>
+        <w:t>" "</w:t>
+      </w:r>
+      <w:r>
+        <w:rPr>
+          <w:lang w:val="en-US"/>
+        </w:rPr>
+        <w:t>(</w:t>
+      </w:r>
+      <w:r>
+        <w:rPr>
+          <w:lang w:val="en-US"/>
+        </w:rPr>
+        <w:t>"</w:t>
+      </w:r>
+      <w:r>
+        <w:rPr>
+          <w:lang w:val="en-US"/>
+        </w:rPr>
+        <w:t xml:space="preserve"> (</w:t>
+      </w:r>
+      <w:r>
+        <w:rPr>
+          <w:lang w:val="en-US"/>
+        </w:rPr>
+        <w:t xml:space="preserve"> </w:t>
+      </w:r>
+      <w:r>
+        <w:rPr>
+          <w:lang w:val="en-US"/>
+        </w:rPr>
+        <w:t xml:space="preserve">id | </w:t>
+      </w:r>
+      <w:proofErr w:type="spellStart"/>
+      <w:r>
+        <w:rPr>
+          <w:lang w:val="en-US"/>
+        </w:rPr>
+        <w:t>int_literal</w:t>
+      </w:r>
+      <w:proofErr w:type="spellEnd"/>
+      <w:r>
+        <w:rPr>
+          <w:lang w:val="en-US"/>
+        </w:rPr>
+        <w:t xml:space="preserve"> | </w:t>
+      </w:r>
+      <w:proofErr w:type="spellStart"/>
+      <w:r>
+        <w:rPr>
+          <w:lang w:val="en-US"/>
+        </w:rPr>
+        <w:t>string_literal</w:t>
+      </w:r>
+      <w:proofErr w:type="spellEnd"/>
+      <w:r>
+        <w:rPr>
+          <w:lang w:val="en-US"/>
+        </w:rPr>
+        <w:t xml:space="preserve"> |</w:t>
+      </w:r>
+      <w:r>
+        <w:rPr>
+          <w:lang w:val="en-US"/>
+        </w:rPr>
+        <w:t xml:space="preserve"> </w:t>
+      </w:r>
+      <w:proofErr w:type="spellStart"/>
+      <w:r>
+        <w:rPr>
+          <w:lang w:val="en-US"/>
+        </w:rPr>
+        <w:t>float_literal</w:t>
+      </w:r>
+      <w:proofErr w:type="spellEnd"/>
+      <w:r>
+        <w:rPr>
+          <w:lang w:val="en-US"/>
+        </w:rPr>
+        <w:t xml:space="preserve"> </w:t>
+      </w:r>
+      <w:r>
+        <w:rPr>
+          <w:lang w:val="en-US"/>
+        </w:rPr>
+        <w:t>) ")"</w:t>
+      </w:r>
     </w:p>
     <w:p>
       <w:pPr>
@@ -8372,337 +9215,17 @@
       </w:pPr>
       <w:proofErr w:type="spellStart"/>
       <w:r>
-        <w:t>break_stmt</w:t>
+        <w:t>read_</w:t>
+      </w:r>
+      <w:proofErr w:type="gramStart"/>
+      <w:r>
+        <w:t>stmt</w:t>
       </w:r>
       <w:proofErr w:type="spellEnd"/>
       <w:r>
-        <w:t xml:space="preserve"> ::= "break"</w:t>
-      </w:r>
-    </w:p>
-    <w:p>
-      <w:pPr>
-        <w:pStyle w:val="ListParagraph"/>
-        <w:numPr>
-          <w:ilvl w:val="0"/>
-          <w:numId w:val="2"/>
-        </w:numPr>
-        <w:rPr>
-          <w:lang w:val="en-US"/>
-        </w:rPr>
-      </w:pPr>
-      <w:r>
-        <w:rPr>
-          <w:lang w:val="en-US"/>
-        </w:rPr>
-        <w:t>type ::= "int" | "float" | "</w:t>
-      </w:r>
-      <w:proofErr w:type="spellStart"/>
-      <w:r>
-        <w:rPr>
-          <w:lang w:val="en-US"/>
-        </w:rPr>
-        <w:t>boolean</w:t>
-      </w:r>
-      <w:proofErr w:type="spellEnd"/>
-      <w:r>
-        <w:rPr>
-          <w:lang w:val="en-US"/>
-        </w:rPr>
-        <w:t>" | "char" | "string"</w:t>
-      </w:r>
-    </w:p>
-    <w:p>
-      <w:pPr>
-        <w:pStyle w:val="ListParagraph"/>
-        <w:numPr>
-          <w:ilvl w:val="0"/>
-          <w:numId w:val="2"/>
-        </w:numPr>
-      </w:pPr>
-      <w:proofErr w:type="spellStart"/>
-      <w:r>
-        <w:t>comment</w:t>
-      </w:r>
-      <w:proofErr w:type="spellEnd"/>
-      <w:r>
-        <w:t xml:space="preserve"> ::= "@" </w:t>
-      </w:r>
-      <w:proofErr w:type="spellStart"/>
-      <w:r>
-        <w:t>text</w:t>
-      </w:r>
-      <w:proofErr w:type="spellEnd"/>
-      <w:r>
-        <w:t xml:space="preserve"> | "{" </w:t>
-      </w:r>
-      <w:proofErr w:type="spellStart"/>
-      <w:r>
-        <w:t>text</w:t>
-      </w:r>
-      <w:proofErr w:type="spellEnd"/>
-      <w:r>
-        <w:t xml:space="preserve"> "}"</w:t>
-      </w:r>
-    </w:p>
-    <w:p>
-      <w:pPr>
-        <w:pStyle w:val="ListParagraph"/>
-        <w:numPr>
-          <w:ilvl w:val="0"/>
-          <w:numId w:val="2"/>
-        </w:numPr>
-      </w:pPr>
-      <w:proofErr w:type="spellStart"/>
-      <w:r>
-        <w:t>text</w:t>
-      </w:r>
-      <w:proofErr w:type="spellEnd"/>
-      <w:r>
-        <w:t xml:space="preserve"> ::= .</w:t>
-      </w:r>
-      <w:r>
-        <w:t>*</w:t>
-      </w:r>
-    </w:p>
-    <w:p>
-      <w:pPr>
-        <w:pStyle w:val="ListParagraph"/>
-        <w:numPr>
-          <w:ilvl w:val="0"/>
-          <w:numId w:val="2"/>
-        </w:numPr>
-        <w:rPr>
-          <w:lang w:val="en-US"/>
-        </w:rPr>
-      </w:pPr>
-      <w:proofErr w:type="spellStart"/>
-      <w:r>
-        <w:rPr>
-          <w:lang w:val="en-US"/>
-        </w:rPr>
-        <w:t>func_call</w:t>
-      </w:r>
-      <w:proofErr w:type="spellEnd"/>
-      <w:r>
-        <w:rPr>
-          <w:lang w:val="en-US"/>
-        </w:rPr>
-        <w:t xml:space="preserve"> ::= identifier "(" </w:t>
-      </w:r>
-      <w:proofErr w:type="spellStart"/>
-      <w:r>
-        <w:rPr>
-          <w:lang w:val="en-US"/>
-        </w:rPr>
-        <w:t>arg_list</w:t>
-      </w:r>
-      <w:proofErr w:type="spellEnd"/>
-      <w:r>
-        <w:rPr>
-          <w:lang w:val="en-US"/>
-        </w:rPr>
-        <w:t xml:space="preserve"> ")"</w:t>
-      </w:r>
-    </w:p>
-    <w:p>
-      <w:pPr>
-        <w:pStyle w:val="ListParagraph"/>
-        <w:numPr>
-          <w:ilvl w:val="0"/>
-          <w:numId w:val="2"/>
-        </w:numPr>
-        <w:rPr>
-          <w:lang w:val="en-US"/>
-        </w:rPr>
-      </w:pPr>
-      <w:proofErr w:type="spellStart"/>
-      <w:r>
-        <w:rPr>
-          <w:lang w:val="en-US"/>
-        </w:rPr>
-        <w:t>arg_list</w:t>
-      </w:r>
-      <w:proofErr w:type="spellEnd"/>
-      <w:r>
-        <w:rPr>
-          <w:lang w:val="en-US"/>
-        </w:rPr>
-        <w:t xml:space="preserve"> ::= expr "," </w:t>
-      </w:r>
-      <w:proofErr w:type="spellStart"/>
-      <w:r>
-        <w:rPr>
-          <w:lang w:val="en-US"/>
-        </w:rPr>
-        <w:t>arg_list</w:t>
-      </w:r>
-      <w:proofErr w:type="spellEnd"/>
-      <w:r>
-        <w:rPr>
-          <w:lang w:val="en-US"/>
-        </w:rPr>
-        <w:t xml:space="preserve"> | expr | </w:t>
-      </w:r>
-      <w:r>
-        <w:t>ε</w:t>
-      </w:r>
-    </w:p>
-    <w:p>
-      <w:pPr>
-        <w:pStyle w:val="ListParagraph"/>
-        <w:numPr>
-          <w:ilvl w:val="0"/>
-          <w:numId w:val="2"/>
-        </w:numPr>
-        <w:rPr>
-          <w:lang w:val="en-US"/>
-        </w:rPr>
-      </w:pPr>
-      <w:proofErr w:type="spellStart"/>
-      <w:r>
-        <w:rPr>
-          <w:lang w:val="en-US"/>
-        </w:rPr>
-        <w:t>write_stmt</w:t>
-      </w:r>
-      <w:proofErr w:type="spellEnd"/>
-      <w:r>
-        <w:rPr>
-          <w:lang w:val="en-US"/>
-        </w:rPr>
-        <w:t>::</w:t>
-      </w:r>
-      <w:r>
-        <w:rPr>
-          <w:lang w:val="en-US"/>
-        </w:rPr>
-        <w:t>=</w:t>
-      </w:r>
-      <w:r>
-        <w:rPr>
-          <w:lang w:val="en-US"/>
-        </w:rPr>
-        <w:t xml:space="preserve"> </w:t>
-      </w:r>
-      <w:r>
-        <w:rPr>
-          <w:lang w:val="en-US"/>
-        </w:rPr>
-        <w:t>"</w:t>
-      </w:r>
-      <w:r>
-        <w:rPr>
-          <w:lang w:val="en-US"/>
-        </w:rPr>
-        <w:t>write</w:t>
-      </w:r>
-      <w:r>
-        <w:rPr>
-          <w:lang w:val="en-US"/>
-        </w:rPr>
-        <w:t>" "</w:t>
-      </w:r>
-      <w:r>
-        <w:rPr>
-          <w:lang w:val="en-US"/>
-        </w:rPr>
-        <w:t>(</w:t>
-      </w:r>
-      <w:r>
-        <w:rPr>
-          <w:lang w:val="en-US"/>
-        </w:rPr>
-        <w:t>"</w:t>
-      </w:r>
-      <w:r>
-        <w:rPr>
-          <w:lang w:val="en-US"/>
-        </w:rPr>
-        <w:t xml:space="preserve"> (</w:t>
-      </w:r>
-      <w:r>
-        <w:rPr>
-          <w:lang w:val="en-US"/>
-        </w:rPr>
-        <w:t xml:space="preserve"> </w:t>
-      </w:r>
-      <w:r>
-        <w:rPr>
-          <w:lang w:val="en-US"/>
-        </w:rPr>
-        <w:t xml:space="preserve">id | </w:t>
-      </w:r>
-      <w:proofErr w:type="spellStart"/>
-      <w:r>
-        <w:rPr>
-          <w:lang w:val="en-US"/>
-        </w:rPr>
-        <w:t>int_literal</w:t>
-      </w:r>
-      <w:proofErr w:type="spellEnd"/>
-      <w:r>
-        <w:rPr>
-          <w:lang w:val="en-US"/>
-        </w:rPr>
-        <w:t xml:space="preserve"> | </w:t>
-      </w:r>
-      <w:proofErr w:type="spellStart"/>
-      <w:r>
-        <w:rPr>
-          <w:lang w:val="en-US"/>
-        </w:rPr>
-        <w:t>string_literal</w:t>
-      </w:r>
-      <w:proofErr w:type="spellEnd"/>
-      <w:r>
-        <w:rPr>
-          <w:lang w:val="en-US"/>
-        </w:rPr>
-        <w:t xml:space="preserve"> |</w:t>
-      </w:r>
-      <w:r>
-        <w:rPr>
-          <w:lang w:val="en-US"/>
-        </w:rPr>
-        <w:t xml:space="preserve"> </w:t>
-      </w:r>
-      <w:proofErr w:type="spellStart"/>
-      <w:r>
-        <w:rPr>
-          <w:lang w:val="en-US"/>
-        </w:rPr>
-        <w:t>float_literal</w:t>
-      </w:r>
-      <w:proofErr w:type="spellEnd"/>
-      <w:r>
-        <w:rPr>
-          <w:lang w:val="en-US"/>
-        </w:rPr>
-        <w:t xml:space="preserve"> </w:t>
-      </w:r>
-      <w:r>
-        <w:rPr>
-          <w:lang w:val="en-US"/>
-        </w:rPr>
-        <w:t>) ")"</w:t>
-      </w:r>
-    </w:p>
-    <w:p>
-      <w:pPr>
-        <w:pStyle w:val="ListParagraph"/>
-        <w:numPr>
-          <w:ilvl w:val="0"/>
-          <w:numId w:val="2"/>
-        </w:numPr>
-      </w:pPr>
-      <w:proofErr w:type="spellStart"/>
-      <w:r>
-        <w:t>read_stmt</w:t>
-      </w:r>
-      <w:proofErr w:type="spellEnd"/>
-      <w:r>
         <w:t xml:space="preserve"> ::=</w:t>
       </w:r>
+      <w:proofErr w:type="gramEnd"/>
       <w:r>
         <w:t xml:space="preserve"> </w:t>
       </w:r>
@@ -8767,6 +9290,8 @@
     <w:p>
       <w:pPr>
         <w:pStyle w:val="Heading2"/>
+        <w:spacing w:line="360" w:lineRule="auto"/>
+        <w:jc w:val="both"/>
         <w:rPr>
           <w:rFonts w:ascii="Times New Roman" w:hAnsi="Times New Roman" w:cs="Times New Roman"/>
           <w:color w:val="auto"/>
@@ -8795,9 +9320,290 @@
       </w:r>
       <w:bookmarkEnd w:id="6"/>
     </w:p>
-    <w:p/>
     <w:p>
       <w:pPr>
+        <w:pStyle w:val="ListParagraph"/>
+        <w:numPr>
+          <w:ilvl w:val="0"/>
+          <w:numId w:val="3"/>
+        </w:numPr>
+        <w:spacing w:line="360" w:lineRule="auto"/>
+        <w:jc w:val="both"/>
+        <w:rPr>
+          <w:rFonts w:ascii="Times New Roman" w:hAnsi="Times New Roman" w:cs="Times New Roman"/>
+        </w:rPr>
+      </w:pPr>
+      <w:r>
+        <w:rPr>
+          <w:rFonts w:ascii="Times New Roman" w:hAnsi="Times New Roman" w:cs="Times New Roman"/>
+        </w:rPr>
+        <w:t>Aprendimos a construir una gramática desde cero utilizando la notación BNF. Al principio parecía complejo, pero poco a poco fuimos entendiendo cómo cada regla ayuda a darle estructura al lenguaje.</w:t>
+      </w:r>
+    </w:p>
+    <w:p>
+      <w:pPr>
+        <w:pStyle w:val="ListParagraph"/>
+        <w:numPr>
+          <w:ilvl w:val="0"/>
+          <w:numId w:val="3"/>
+        </w:numPr>
+        <w:spacing w:line="360" w:lineRule="auto"/>
+        <w:jc w:val="both"/>
+        <w:rPr>
+          <w:rFonts w:ascii="Times New Roman" w:hAnsi="Times New Roman" w:cs="Times New Roman"/>
+        </w:rPr>
+      </w:pPr>
+      <w:r>
+        <w:rPr>
+          <w:rFonts w:ascii="Times New Roman" w:hAnsi="Times New Roman" w:cs="Times New Roman"/>
+        </w:rPr>
+        <w:t>Logramos diferenciar claramente entre terminales (como palabras clave o símbolos) y no terminales (como funciones, bloques o expresiones), lo cual fue clave para organizar bien la gramática.</w:t>
+      </w:r>
+    </w:p>
+    <w:p>
+      <w:pPr>
+        <w:pStyle w:val="ListParagraph"/>
+        <w:numPr>
+          <w:ilvl w:val="0"/>
+          <w:numId w:val="3"/>
+        </w:numPr>
+        <w:spacing w:line="360" w:lineRule="auto"/>
+        <w:jc w:val="both"/>
+        <w:rPr>
+          <w:rFonts w:ascii="Times New Roman" w:hAnsi="Times New Roman" w:cs="Times New Roman"/>
+        </w:rPr>
+      </w:pPr>
+      <w:r>
+        <w:rPr>
+          <w:rFonts w:ascii="Times New Roman" w:hAnsi="Times New Roman" w:cs="Times New Roman"/>
+        </w:rPr>
+        <w:t>Entendimos cómo usar la recursividad para definir listas, como por ejemplo funciones, parámetros o sentencias. Esto fue fundamental para que el lenguaje pudiera tener estructuras flexibles y reutilizables.</w:t>
+      </w:r>
+    </w:p>
+    <w:p>
+      <w:pPr>
+        <w:pStyle w:val="ListParagraph"/>
+        <w:numPr>
+          <w:ilvl w:val="0"/>
+          <w:numId w:val="3"/>
+        </w:numPr>
+        <w:spacing w:line="360" w:lineRule="auto"/>
+        <w:jc w:val="both"/>
+        <w:rPr>
+          <w:rFonts w:ascii="Times New Roman" w:hAnsi="Times New Roman" w:cs="Times New Roman"/>
+        </w:rPr>
+      </w:pPr>
+      <w:r>
+        <w:rPr>
+          <w:rFonts w:ascii="Times New Roman" w:hAnsi="Times New Roman" w:cs="Times New Roman"/>
+        </w:rPr>
+        <w:t>Reforzamos el concepto de tipado fuerte y explícito: cada variable o parámetro debe tener un tipo bien definido, lo que mejora la claridad y reduce errores en el lenguaje.</w:t>
+      </w:r>
+    </w:p>
+    <w:p>
+      <w:pPr>
+        <w:pStyle w:val="ListParagraph"/>
+        <w:numPr>
+          <w:ilvl w:val="0"/>
+          <w:numId w:val="3"/>
+        </w:numPr>
+        <w:spacing w:line="360" w:lineRule="auto"/>
+        <w:jc w:val="both"/>
+        <w:rPr>
+          <w:rFonts w:ascii="Times New Roman" w:hAnsi="Times New Roman" w:cs="Times New Roman"/>
+        </w:rPr>
+      </w:pPr>
+      <w:r>
+        <w:rPr>
+          <w:rFonts w:ascii="Times New Roman" w:hAnsi="Times New Roman" w:cs="Times New Roman"/>
+        </w:rPr>
+        <w:t xml:space="preserve">Supimos cómo representar estructuras de control como </w:t>
+      </w:r>
+      <w:proofErr w:type="spellStart"/>
+      <w:r>
+        <w:rPr>
+          <w:rFonts w:ascii="Times New Roman" w:hAnsi="Times New Roman" w:cs="Times New Roman"/>
+        </w:rPr>
+        <w:t>if</w:t>
+      </w:r>
+      <w:proofErr w:type="spellEnd"/>
+      <w:r>
+        <w:rPr>
+          <w:rFonts w:ascii="Times New Roman" w:hAnsi="Times New Roman" w:cs="Times New Roman"/>
+        </w:rPr>
+        <w:t xml:space="preserve">, </w:t>
+      </w:r>
+      <w:proofErr w:type="spellStart"/>
+      <w:r>
+        <w:rPr>
+          <w:rFonts w:ascii="Times New Roman" w:hAnsi="Times New Roman" w:cs="Times New Roman"/>
+        </w:rPr>
+        <w:t>elif</w:t>
+      </w:r>
+      <w:proofErr w:type="spellEnd"/>
+      <w:r>
+        <w:rPr>
+          <w:rFonts w:ascii="Times New Roman" w:hAnsi="Times New Roman" w:cs="Times New Roman"/>
+        </w:rPr>
+        <w:t xml:space="preserve">, </w:t>
+      </w:r>
+      <w:proofErr w:type="spellStart"/>
+      <w:r>
+        <w:rPr>
+          <w:rFonts w:ascii="Times New Roman" w:hAnsi="Times New Roman" w:cs="Times New Roman"/>
+        </w:rPr>
+        <w:t>else</w:t>
+      </w:r>
+      <w:proofErr w:type="spellEnd"/>
+      <w:r>
+        <w:rPr>
+          <w:rFonts w:ascii="Times New Roman" w:hAnsi="Times New Roman" w:cs="Times New Roman"/>
+        </w:rPr>
+        <w:t>, do-</w:t>
+      </w:r>
+      <w:proofErr w:type="spellStart"/>
+      <w:r>
+        <w:rPr>
+          <w:rFonts w:ascii="Times New Roman" w:hAnsi="Times New Roman" w:cs="Times New Roman"/>
+        </w:rPr>
+        <w:t>while</w:t>
+      </w:r>
+      <w:proofErr w:type="spellEnd"/>
+      <w:r>
+        <w:rPr>
+          <w:rFonts w:ascii="Times New Roman" w:hAnsi="Times New Roman" w:cs="Times New Roman"/>
+        </w:rPr>
+        <w:t xml:space="preserve"> y </w:t>
+      </w:r>
+      <w:proofErr w:type="spellStart"/>
+      <w:r>
+        <w:rPr>
+          <w:rFonts w:ascii="Times New Roman" w:hAnsi="Times New Roman" w:cs="Times New Roman"/>
+        </w:rPr>
+        <w:t>for</w:t>
+      </w:r>
+      <w:proofErr w:type="spellEnd"/>
+      <w:r>
+        <w:rPr>
+          <w:rFonts w:ascii="Times New Roman" w:hAnsi="Times New Roman" w:cs="Times New Roman"/>
+        </w:rPr>
+        <w:t xml:space="preserve"> dentro de la gramática, lo cual nos permitió diseñar un lenguaje capaz de manejar decisiones y ciclos.</w:t>
+      </w:r>
+    </w:p>
+    <w:p>
+      <w:pPr>
+        <w:pStyle w:val="ListParagraph"/>
+        <w:numPr>
+          <w:ilvl w:val="0"/>
+          <w:numId w:val="3"/>
+        </w:numPr>
+        <w:spacing w:line="360" w:lineRule="auto"/>
+        <w:jc w:val="both"/>
+        <w:rPr>
+          <w:rFonts w:ascii="Times New Roman" w:hAnsi="Times New Roman" w:cs="Times New Roman"/>
+        </w:rPr>
+      </w:pPr>
+      <w:r>
+        <w:rPr>
+          <w:rFonts w:ascii="Times New Roman" w:hAnsi="Times New Roman" w:cs="Times New Roman"/>
+        </w:rPr>
+        <w:lastRenderedPageBreak/>
+        <w:t>Diseñamos una forma personalizada de delimitar bloques con \ y /, lo cual nos obligó a pensar en cómo adaptar la gramática a nuestras propias decisiones de sintaxis.</w:t>
+      </w:r>
+    </w:p>
+    <w:p>
+      <w:pPr>
+        <w:pStyle w:val="ListParagraph"/>
+        <w:numPr>
+          <w:ilvl w:val="0"/>
+          <w:numId w:val="3"/>
+        </w:numPr>
+        <w:spacing w:line="360" w:lineRule="auto"/>
+        <w:jc w:val="both"/>
+        <w:rPr>
+          <w:rFonts w:ascii="Times New Roman" w:hAnsi="Times New Roman" w:cs="Times New Roman"/>
+        </w:rPr>
+      </w:pPr>
+      <w:r>
+        <w:rPr>
+          <w:rFonts w:ascii="Times New Roman" w:hAnsi="Times New Roman" w:cs="Times New Roman"/>
+        </w:rPr>
+        <w:t xml:space="preserve">Notamos la importancia de usar </w:t>
+      </w:r>
+      <w:r>
+        <w:rPr>
+          <w:rFonts w:ascii="Times New Roman" w:hAnsi="Times New Roman" w:cs="Times New Roman"/>
+        </w:rPr>
+        <w:t>“</w:t>
+      </w:r>
+      <w:r>
+        <w:rPr>
+          <w:rFonts w:ascii="Times New Roman" w:hAnsi="Times New Roman" w:cs="Times New Roman"/>
+        </w:rPr>
+        <w:t>?</w:t>
+      </w:r>
+      <w:r>
+        <w:rPr>
+          <w:rFonts w:ascii="Times New Roman" w:hAnsi="Times New Roman" w:cs="Times New Roman"/>
+        </w:rPr>
+        <w:t>”</w:t>
+      </w:r>
+      <w:r>
+        <w:rPr>
+          <w:rFonts w:ascii="Times New Roman" w:hAnsi="Times New Roman" w:cs="Times New Roman"/>
+        </w:rPr>
+        <w:t xml:space="preserve"> al final de cada sentencia. Aunque es un detalle simple, afectó muchas partes de la gramática y nos hizo ser consistentes con las reglas del lenguaje.</w:t>
+      </w:r>
+    </w:p>
+    <w:p>
+      <w:pPr>
+        <w:pStyle w:val="ListParagraph"/>
+        <w:numPr>
+          <w:ilvl w:val="0"/>
+          <w:numId w:val="3"/>
+        </w:numPr>
+        <w:spacing w:line="360" w:lineRule="auto"/>
+        <w:jc w:val="both"/>
+        <w:rPr>
+          <w:rFonts w:ascii="Times New Roman" w:hAnsi="Times New Roman" w:cs="Times New Roman"/>
+        </w:rPr>
+      </w:pPr>
+      <w:r>
+        <w:rPr>
+          <w:rFonts w:ascii="Times New Roman" w:hAnsi="Times New Roman" w:cs="Times New Roman"/>
+        </w:rPr>
+        <w:t>Aplicamos expresiones regulares para definir cómo deben verse los literales, como los enteros, flotantes, booleanos, cadenas y caracteres. Esto nos ayudó a ser más precisos en el análisis léxico.</w:t>
+      </w:r>
+    </w:p>
+    <w:p>
+      <w:pPr>
+        <w:pStyle w:val="ListParagraph"/>
+        <w:numPr>
+          <w:ilvl w:val="0"/>
+          <w:numId w:val="3"/>
+        </w:numPr>
+        <w:spacing w:line="360" w:lineRule="auto"/>
+        <w:jc w:val="both"/>
+        <w:rPr>
+          <w:rFonts w:ascii="Times New Roman" w:hAnsi="Times New Roman" w:cs="Times New Roman"/>
+        </w:rPr>
+      </w:pPr>
+      <w:r>
+        <w:rPr>
+          <w:rFonts w:ascii="Times New Roman" w:hAnsi="Times New Roman" w:cs="Times New Roman"/>
+        </w:rPr>
+        <w:t>Valoramos el reto de diseñar un lenguaje completo desde cero. No es solo cuestión de poner palabras clave: cada elección tiene implicaciones en cómo se analiza, interpreta y ejecuta el código.</w:t>
+      </w:r>
+    </w:p>
+    <w:p>
+      <w:pPr>
+        <w:pStyle w:val="ListParagraph"/>
+        <w:numPr>
+          <w:ilvl w:val="0"/>
+          <w:numId w:val="3"/>
+        </w:numPr>
+        <w:spacing w:line="360" w:lineRule="auto"/>
+        <w:jc w:val="both"/>
         <w:rPr>
           <w:rFonts w:ascii="Times New Roman" w:eastAsiaTheme="majorEastAsia" w:hAnsi="Times New Roman" w:cs="Times New Roman"/>
         </w:rPr>
@@ -10308,7 +11114,28 @@
       </w:r>
       <w:bookmarkEnd w:id="8"/>
     </w:p>
-    <w:p/>
+    <w:p>
+      <w:pPr>
+        <w:rPr>
+          <w:rFonts w:ascii="Times New Roman" w:hAnsi="Times New Roman" w:cs="Times New Roman"/>
+        </w:rPr>
+      </w:pPr>
+      <w:hyperlink r:id="rId7" w:history="1">
+        <w:r>
+          <w:rPr>
+            <w:rStyle w:val="Hyperlink"/>
+            <w:rFonts w:ascii="Times New Roman" w:hAnsi="Times New Roman" w:cs="Times New Roman"/>
+          </w:rPr>
+          <w:t>https://github.com/AndrewLopezHerrera/TC1_HillaryMalespinUlloa_-AndrewLopezHerrera</w:t>
+        </w:r>
+      </w:hyperlink>
+      <w:r>
+        <w:rPr>
+          <w:rFonts w:ascii="Times New Roman" w:hAnsi="Times New Roman" w:cs="Times New Roman"/>
+        </w:rPr>
+        <w:t xml:space="preserve"> </w:t>
+      </w:r>
+    </w:p>
     <w:sectPr>
       <w:pgSz w:w="12240" w:h="15840"/>
       <w:pgMar w:top="1417" w:right="1701" w:bottom="1417" w:left="1701" w:header="708" w:footer="708" w:gutter="0"/>
@@ -10485,11 +11312,100 @@
       </w:rPr>
     </w:lvl>
   </w:abstractNum>
+  <w:abstractNum w:abstractNumId="2" w15:restartNumberingAfterBreak="0">
+    <w:nsid w:val="6E057CCE"/>
+    <w:multiLevelType w:val="hybridMultilevel"/>
+    <w:tmpl w:val="7E1EB808"/>
+    <w:lvl w:ilvl="0" w:tplc="0409000F">
+      <w:start w:val="1"/>
+      <w:numFmt w:val="decimal"/>
+      <w:lvlText w:val="%1."/>
+      <w:lvlJc w:val="left"/>
+      <w:pPr>
+        <w:ind w:left="720" w:hanging="360"/>
+      </w:pPr>
+    </w:lvl>
+    <w:lvl w:ilvl="1" w:tplc="04090019" w:tentative="1">
+      <w:start w:val="1"/>
+      <w:numFmt w:val="lowerLetter"/>
+      <w:lvlText w:val="%2."/>
+      <w:lvlJc w:val="left"/>
+      <w:pPr>
+        <w:ind w:left="1440" w:hanging="360"/>
+      </w:pPr>
+    </w:lvl>
+    <w:lvl w:ilvl="2" w:tplc="0409001B" w:tentative="1">
+      <w:start w:val="1"/>
+      <w:numFmt w:val="lowerRoman"/>
+      <w:lvlText w:val="%3."/>
+      <w:lvlJc w:val="right"/>
+      <w:pPr>
+        <w:ind w:left="2160" w:hanging="180"/>
+      </w:pPr>
+    </w:lvl>
+    <w:lvl w:ilvl="3" w:tplc="0409000F" w:tentative="1">
+      <w:start w:val="1"/>
+      <w:numFmt w:val="decimal"/>
+      <w:lvlText w:val="%4."/>
+      <w:lvlJc w:val="left"/>
+      <w:pPr>
+        <w:ind w:left="2880" w:hanging="360"/>
+      </w:pPr>
+    </w:lvl>
+    <w:lvl w:ilvl="4" w:tplc="04090019" w:tentative="1">
+      <w:start w:val="1"/>
+      <w:numFmt w:val="lowerLetter"/>
+      <w:lvlText w:val="%5."/>
+      <w:lvlJc w:val="left"/>
+      <w:pPr>
+        <w:ind w:left="3600" w:hanging="360"/>
+      </w:pPr>
+    </w:lvl>
+    <w:lvl w:ilvl="5" w:tplc="0409001B" w:tentative="1">
+      <w:start w:val="1"/>
+      <w:numFmt w:val="lowerRoman"/>
+      <w:lvlText w:val="%6."/>
+      <w:lvlJc w:val="right"/>
+      <w:pPr>
+        <w:ind w:left="4320" w:hanging="180"/>
+      </w:pPr>
+    </w:lvl>
+    <w:lvl w:ilvl="6" w:tplc="0409000F" w:tentative="1">
+      <w:start w:val="1"/>
+      <w:numFmt w:val="decimal"/>
+      <w:lvlText w:val="%7."/>
+      <w:lvlJc w:val="left"/>
+      <w:pPr>
+        <w:ind w:left="5040" w:hanging="360"/>
+      </w:pPr>
+    </w:lvl>
+    <w:lvl w:ilvl="7" w:tplc="04090019" w:tentative="1">
+      <w:start w:val="1"/>
+      <w:numFmt w:val="lowerLetter"/>
+      <w:lvlText w:val="%8."/>
+      <w:lvlJc w:val="left"/>
+      <w:pPr>
+        <w:ind w:left="5760" w:hanging="360"/>
+      </w:pPr>
+    </w:lvl>
+    <w:lvl w:ilvl="8" w:tplc="0409001B" w:tentative="1">
+      <w:start w:val="1"/>
+      <w:numFmt w:val="lowerRoman"/>
+      <w:lvlText w:val="%9."/>
+      <w:lvlJc w:val="right"/>
+      <w:pPr>
+        <w:ind w:left="6480" w:hanging="180"/>
+      </w:pPr>
+    </w:lvl>
+  </w:abstractNum>
   <w:num w:numId="1" w16cid:durableId="988285058">
     <w:abstractNumId w:val="0"/>
   </w:num>
   <w:num w:numId="2" w16cid:durableId="264192846">
     <w:abstractNumId w:val="1"/>
+  </w:num>
+  <w:num w:numId="3" w16cid:durableId="1887596747">
+    <w:abstractNumId w:val="2"/>
   </w:num>
 </w:numbering>
 </file>
@@ -11096,7 +12012,6 @@
   <w:style w:type="character" w:default="1" w:styleId="DefaultParagraphFont">
     <w:name w:val="Default Paragraph Font"/>
     <w:uiPriority w:val="1"/>
-    <w:semiHidden/>
     <w:unhideWhenUsed/>
   </w:style>
   <w:style w:type="table" w:default="1" w:styleId="TableNormal">
@@ -11641,6 +12556,18 @@
     <w:basedOn w:val="DefaultParagraphFont"/>
     <w:rsid w:val="009A56BB"/>
   </w:style>
+  <w:style w:type="character" w:styleId="UnresolvedMention">
+    <w:name w:val="Unresolved Mention"/>
+    <w:basedOn w:val="DefaultParagraphFont"/>
+    <w:uiPriority w:val="99"/>
+    <w:semiHidden/>
+    <w:unhideWhenUsed/>
+    <w:rsid w:val="005B4960"/>
+    <w:rPr>
+      <w:color w:val="605E5C"/>
+      <w:shd w:val="clear" w:color="auto" w:fill="E1DFDD"/>
+    </w:rPr>
+  </w:style>
 </w:styles>
 </file>
 

</xml_diff>